<commit_message>
Ethical hacking word change
</commit_message>
<xml_diff>
--- a/Ethical Hacking/Assessment 2 Report Template.docx
+++ b/Ethical Hacking/Assessment 2 Report Template.docx
@@ -829,35 +829,7 @@
               <w:rPr>
                 <w:lang w:val="en-IE"/>
               </w:rPr>
-              <w:t xml:space="preserve">File saved with the filename format ‘Student </w:t>
-            </w:r>
-            <w:proofErr w:type="spellStart"/>
-            <w:r>
-              <w:rPr>
-                <w:lang w:val="en-IE"/>
-              </w:rPr>
-              <w:t>number_unit</w:t>
-            </w:r>
-            <w:proofErr w:type="spellEnd"/>
-            <w:r>
-              <w:rPr>
-                <w:lang w:val="en-IE"/>
-              </w:rPr>
-              <w:t xml:space="preserve"> </w:t>
-            </w:r>
-            <w:proofErr w:type="spellStart"/>
-            <w:r>
-              <w:rPr>
-                <w:lang w:val="en-IE"/>
-              </w:rPr>
-              <w:t>initials_LO</w:t>
-            </w:r>
-            <w:proofErr w:type="spellEnd"/>
-            <w:r>
-              <w:rPr>
-                <w:lang w:val="en-IE"/>
-              </w:rPr>
-              <w:t xml:space="preserve"> number’</w:t>
+              <w:t>File saved with the filename format ‘Student number_unit initials_LO number’</w:t>
             </w:r>
           </w:p>
         </w:tc>
@@ -960,21 +932,7 @@
         <w:rPr>
           <w:lang w:val="en-IE"/>
         </w:rPr>
-        <w:t xml:space="preserve">Students are responsible for ensuring the work they submit is their own and complies with the ASQR and Malpractice Policy. If you have any </w:t>
-      </w:r>
-      <w:proofErr w:type="gramStart"/>
-      <w:r>
-        <w:rPr>
-          <w:lang w:val="en-IE"/>
-        </w:rPr>
-        <w:t>queries</w:t>
-      </w:r>
-      <w:proofErr w:type="gramEnd"/>
-      <w:r>
-        <w:rPr>
-          <w:lang w:val="en-IE"/>
-        </w:rPr>
-        <w:t xml:space="preserve"> you should contact your unit lecturer or Personal Academic Tutor (PAT) before submitting your assessment. </w:t>
+        <w:t xml:space="preserve">Students are responsible for ensuring the work they submit is their own and complies with the ASQR and Malpractice Policy. If you have any queries you should contact your unit lecturer or Personal Academic Tutor (PAT) before submitting your assessment. </w:t>
       </w:r>
     </w:p>
     <w:p>
@@ -1790,27 +1748,7 @@
                 <w:szCs w:val="24"/>
                 <w:lang w:eastAsia="en-GB"/>
               </w:rPr>
-              <w:t>(</w:t>
-            </w:r>
-            <w:proofErr w:type="gramStart"/>
-            <w:r>
-              <w:rPr>
-                <w:rFonts w:eastAsia="Times New Roman" w:cs="Times New Roman"/>
-                <w:sz w:val="24"/>
-                <w:szCs w:val="24"/>
-                <w:lang w:eastAsia="en-GB"/>
-              </w:rPr>
-              <w:t>or</w:t>
-            </w:r>
-            <w:proofErr w:type="gramEnd"/>
-            <w:r>
-              <w:rPr>
-                <w:rFonts w:eastAsia="Times New Roman" w:cs="Times New Roman"/>
-                <w:sz w:val="24"/>
-                <w:szCs w:val="24"/>
-                <w:lang w:eastAsia="en-GB"/>
-              </w:rPr>
-              <w:t xml:space="preserve"> Grade for HN Graded Units only)</w:t>
+              <w:t>(or Grade for HN Graded Units only)</w:t>
             </w:r>
           </w:p>
         </w:tc>
@@ -2154,7 +2092,21 @@
           <w:rFonts w:cstheme="minorHAnsi"/>
           <w:shd w:val="clear" w:color="auto" w:fill="FFFFFF"/>
         </w:rPr>
-        <w:t xml:space="preserve"> countermeasures I would advise </w:t>
+        <w:t xml:space="preserve"> countermeasures I would </w:t>
+      </w:r>
+      <w:r>
+        <w:rPr>
+          <w:rFonts w:cstheme="minorHAnsi"/>
+          <w:shd w:val="clear" w:color="auto" w:fill="FFFFFF"/>
+        </w:rPr>
+        <w:t>recommend</w:t>
+      </w:r>
+      <w:r>
+        <w:rPr>
+          <w:rFonts w:cstheme="minorHAnsi"/>
+          <w:shd w:val="clear" w:color="auto" w:fill="FFFFFF"/>
+        </w:rPr>
+        <w:t xml:space="preserve"> </w:t>
       </w:r>
       <w:r>
         <w:rPr>
@@ -2331,13 +2283,7 @@
         <w:spacing w:after="0"/>
       </w:pPr>
       <w:r>
-        <w:t>Everything within the network can be tested</w:t>
-      </w:r>
-      <w:r>
-        <w:t xml:space="preserve"> in any way</w:t>
-      </w:r>
-      <w:r>
-        <w:t>.</w:t>
+        <w:t>Everything within the network can be tested in any way.</w:t>
       </w:r>
     </w:p>
     <w:p>
@@ -2457,7 +2403,6 @@
           <w:lang w:eastAsia="en-GB"/>
         </w:rPr>
       </w:pPr>
-      <w:proofErr w:type="spellStart"/>
       <w:r>
         <w:rPr>
           <w:i/>
@@ -2466,7 +2411,6 @@
         </w:rPr>
         <w:t>Zenmap</w:t>
       </w:r>
-      <w:proofErr w:type="spellEnd"/>
       <w:r>
         <w:rPr>
           <w:i/>
@@ -2925,23 +2869,7 @@
           <w:i/>
           <w:iCs/>
         </w:rPr>
-        <w:t xml:space="preserve">systems </w:t>
-      </w:r>
-      <w:proofErr w:type="gramStart"/>
-      <w:r>
-        <w:rPr>
-          <w:i/>
-          <w:iCs/>
-        </w:rPr>
-        <w:t>investigated</w:t>
-      </w:r>
-      <w:proofErr w:type="gramEnd"/>
-      <w:r>
-        <w:rPr>
-          <w:i/>
-          <w:iCs/>
-        </w:rPr>
-        <w:t xml:space="preserve"> by made more secure?  </w:t>
+        <w:t xml:space="preserve">systems investigated by made more secure?  </w:t>
       </w:r>
       <w:r>
         <w:rPr>
@@ -2984,23 +2912,7 @@
           <w:i/>
           <w:iCs/>
         </w:rPr>
-        <w:t xml:space="preserve"> system </w:t>
-      </w:r>
-      <w:proofErr w:type="gramStart"/>
-      <w:r>
-        <w:rPr>
-          <w:i/>
-          <w:iCs/>
-        </w:rPr>
-        <w:t>improvements</w:t>
-      </w:r>
-      <w:proofErr w:type="gramEnd"/>
-      <w:r>
-        <w:rPr>
-          <w:i/>
-          <w:iCs/>
-        </w:rPr>
-        <w:t xml:space="preserve"> then do so</w:t>
+        <w:t xml:space="preserve"> system improvements then do so</w:t>
       </w:r>
       <w:r>
         <w:rPr>
@@ -3014,23 +2926,7 @@
           <w:i/>
           <w:iCs/>
         </w:rPr>
-        <w:t xml:space="preserve"> the </w:t>
-      </w:r>
-      <w:proofErr w:type="spellStart"/>
-      <w:r>
-        <w:rPr>
-          <w:i/>
-          <w:iCs/>
-        </w:rPr>
-        <w:t>Metasploitable</w:t>
-      </w:r>
-      <w:proofErr w:type="spellEnd"/>
-      <w:r>
-        <w:rPr>
-          <w:i/>
-          <w:iCs/>
-        </w:rPr>
-        <w:t xml:space="preserve"> system this isn't possible so just </w:t>
+        <w:t xml:space="preserve"> the Metasploitable system this isn't possible so just </w:t>
       </w:r>
       <w:r>
         <w:rPr>
@@ -3090,23 +2986,7 @@
           <w:i/>
           <w:iCs/>
         </w:rPr>
-        <w:t xml:space="preserve">Summarise </w:t>
-      </w:r>
-      <w:proofErr w:type="gramStart"/>
-      <w:r>
-        <w:rPr>
-          <w:i/>
-          <w:iCs/>
-        </w:rPr>
-        <w:t>your</w:t>
-      </w:r>
-      <w:proofErr w:type="gramEnd"/>
-      <w:r>
-        <w:rPr>
-          <w:i/>
-          <w:iCs/>
-        </w:rPr>
-        <w:t xml:space="preserve"> finding and state recommendations for Trilogy Europe.</w:t>
+        <w:t>Summarise your finding and state recommendations for Trilogy Europe.</w:t>
       </w:r>
     </w:p>
     <w:p/>
@@ -3153,15 +3033,7 @@
         <w:t xml:space="preserve">, located in </w:t>
       </w:r>
       <w:r>
-        <w:t xml:space="preserve">5 Brough View, </w:t>
-      </w:r>
-      <w:proofErr w:type="spellStart"/>
-      <w:r>
-        <w:t>Cullivoe</w:t>
-      </w:r>
-      <w:proofErr w:type="spellEnd"/>
-      <w:r>
-        <w:t>, Yell, Shetland</w:t>
+        <w:t>5 Brough View, Cullivoe, Yell, Shetland</w:t>
       </w:r>
       <w:r>
         <w:t xml:space="preserve">; hereafter referred to as </w:t>
@@ -3194,13 +3066,8 @@
       <w:pPr>
         <w:ind w:left="-5" w:right="122"/>
       </w:pPr>
-      <w:proofErr w:type="gramStart"/>
-      <w:r>
-        <w:t>With regard to</w:t>
-      </w:r>
-      <w:proofErr w:type="gramEnd"/>
-      <w:r>
-        <w:t xml:space="preserve"> the Penetration Test, the customer hereby acknowledges and agrees:  </w:t>
+      <w:r>
+        <w:t xml:space="preserve">With regard to the Penetration Test, the customer hereby acknowledges and agrees:  </w:t>
       </w:r>
     </w:p>
     <w:p>
@@ -3240,15 +3107,7 @@
         <w:ind w:right="122" w:hanging="360"/>
       </w:pPr>
       <w:r>
-        <w:t xml:space="preserve">That the customer has the legal right to subject the designated computer system to the </w:t>
-      </w:r>
-      <w:proofErr w:type="gramStart"/>
-      <w:r>
-        <w:t>aforementioned Penetration</w:t>
-      </w:r>
-      <w:proofErr w:type="gramEnd"/>
-      <w:r>
-        <w:t xml:space="preserve"> Test and that if it is not the owner of the computer system it has obtained such right from the legal owner of the system.   </w:t>
+        <w:t xml:space="preserve">That the customer has the legal right to subject the designated computer system to the aforementioned Penetration Test and that if it is not the owner of the computer system it has obtained such right from the legal owner of the system.   </w:t>
       </w:r>
     </w:p>
     <w:p>
@@ -3323,13 +3182,8 @@
       <w:r>
         <w:t xml:space="preserve">Calum Lindsay </w:t>
       </w:r>
-      <w:proofErr w:type="spellStart"/>
-      <w:r>
-        <w:t>can not</w:t>
-      </w:r>
-      <w:proofErr w:type="spellEnd"/>
-      <w:r>
-        <w:t xml:space="preserve"> be held responsible if the Penetration Test fails to discover certain security or configuration issues on the target computer system(s).   </w:t>
+      <w:r>
+        <w:t xml:space="preserve">can not be held responsible if the Penetration Test fails to discover certain security or configuration issues on the target computer system(s).   </w:t>
       </w:r>
     </w:p>
     <w:p>
@@ -3370,15 +3224,7 @@
         <w:t xml:space="preserve">Calum Lindsay </w:t>
       </w:r>
       <w:r>
-        <w:t xml:space="preserve">to perform the Penetration Test on the following IP address(es) under the </w:t>
-      </w:r>
-      <w:proofErr w:type="gramStart"/>
-      <w:r>
-        <w:t>aforementioned conditions</w:t>
-      </w:r>
-      <w:proofErr w:type="gramEnd"/>
-      <w:r>
-        <w:t xml:space="preserve">:   </w:t>
+        <w:t xml:space="preserve">to perform the Penetration Test on the following IP address(es) under the aforementioned conditions:   </w:t>
       </w:r>
     </w:p>
     <w:p>
@@ -3391,10 +3237,7 @@
         <w:spacing w:after="0"/>
       </w:pPr>
       <w:r>
-        <w:t>192.168.10.1</w:t>
-      </w:r>
-      <w:r>
-        <w:t>7</w:t>
+        <w:t>192.168.10.17</w:t>
       </w:r>
     </w:p>
     <w:p>
@@ -3407,10 +3250,7 @@
         <w:spacing w:after="0"/>
       </w:pPr>
       <w:r>
-        <w:t>192.168.10.1</w:t>
-      </w:r>
-      <w:r>
-        <w:t>8</w:t>
+        <w:t>192.168.10.18</w:t>
       </w:r>
     </w:p>
     <w:p>
@@ -3423,10 +3263,7 @@
         <w:spacing w:after="0"/>
       </w:pPr>
       <w:r>
-        <w:t>192.168.10.1</w:t>
-      </w:r>
-      <w:r>
-        <w:t>9</w:t>
+        <w:t>192.168.10.19</w:t>
       </w:r>
     </w:p>
     <w:p>
@@ -3439,10 +3276,7 @@
         <w:spacing w:after="0"/>
       </w:pPr>
       <w:r>
-        <w:t>192.168.10.</w:t>
-      </w:r>
-      <w:r>
-        <w:t>20</w:t>
+        <w:t>192.168.10.20</w:t>
       </w:r>
     </w:p>
     <w:p>
@@ -3455,10 +3289,7 @@
         <w:spacing w:after="0"/>
       </w:pPr>
       <w:r>
-        <w:t>192.168.10.</w:t>
-      </w:r>
-      <w:r>
-        <w:t>21</w:t>
+        <w:t>192.168.10.21</w:t>
       </w:r>
     </w:p>
     <w:p>
@@ -3471,10 +3302,7 @@
         <w:spacing w:after="0"/>
       </w:pPr>
       <w:r>
-        <w:t>192.168.10.2</w:t>
-      </w:r>
-      <w:r>
-        <w:t>2</w:t>
+        <w:t>192.168.10.22</w:t>
       </w:r>
     </w:p>
     <w:p>
@@ -3487,10 +3315,7 @@
         <w:spacing w:after="0"/>
       </w:pPr>
       <w:r>
-        <w:t>192.168.10.2</w:t>
-      </w:r>
-      <w:r>
-        <w:t>3</w:t>
+        <w:t>192.168.10.23</w:t>
       </w:r>
     </w:p>
     <w:p>
@@ -3503,10 +3328,7 @@
         <w:spacing w:after="0"/>
       </w:pPr>
       <w:r>
-        <w:t>192.168.10.2</w:t>
-      </w:r>
-      <w:r>
-        <w:t>4</w:t>
+        <w:t>192.168.10.24</w:t>
       </w:r>
     </w:p>
     <w:p>
@@ -3519,10 +3341,7 @@
         <w:spacing w:after="0"/>
       </w:pPr>
       <w:r>
-        <w:t>192.168.10.2</w:t>
-      </w:r>
-      <w:r>
-        <w:t>5</w:t>
+        <w:t>192.168.10.25</w:t>
       </w:r>
     </w:p>
     <w:p>
@@ -3535,10 +3354,7 @@
         <w:spacing w:after="0"/>
       </w:pPr>
       <w:r>
-        <w:t>192.168.10.2</w:t>
-      </w:r>
-      <w:r>
-        <w:t>6</w:t>
+        <w:t>192.168.10.26</w:t>
       </w:r>
     </w:p>
     <w:p>
@@ -3551,10 +3367,7 @@
         <w:spacing w:after="0"/>
       </w:pPr>
       <w:r>
-        <w:t>192.168.10.2</w:t>
-      </w:r>
-      <w:r>
-        <w:t>7</w:t>
+        <w:t>192.168.10.27</w:t>
       </w:r>
     </w:p>
     <w:p>
@@ -3567,10 +3380,7 @@
         <w:spacing w:after="0"/>
       </w:pPr>
       <w:r>
-        <w:t>192.168.10.2</w:t>
-      </w:r>
-      <w:r>
-        <w:t>8</w:t>
+        <w:t>192.168.10.28</w:t>
       </w:r>
     </w:p>
     <w:p>
@@ -3583,10 +3393,7 @@
         <w:spacing w:after="0"/>
       </w:pPr>
       <w:r>
-        <w:t>192.168.10.2</w:t>
-      </w:r>
-      <w:r>
-        <w:t>9</w:t>
+        <w:t>192.168.10.29</w:t>
       </w:r>
     </w:p>
     <w:p>
@@ -3599,10 +3406,7 @@
         <w:spacing w:after="0"/>
       </w:pPr>
       <w:r>
-        <w:t>192.168.10.</w:t>
-      </w:r>
-      <w:r>
-        <w:t>30</w:t>
+        <w:t>192.168.10.30</w:t>
       </w:r>
     </w:p>
     <w:p>
@@ -6936,6 +6740,21 @@
 </file>
 
 <file path=customXml/item1.xml><?xml version="1.0" encoding="utf-8"?>
+<p:properties xmlns:p="http://schemas.microsoft.com/office/2006/metadata/properties" xmlns:xsi="http://www.w3.org/2001/XMLSchema-instance" xmlns:pc="http://schemas.microsoft.com/office/infopath/2007/PartnerControls">
+  <documentManagement/>
+</p:properties>
+</file>
+
+<file path=customXml/item2.xml><?xml version="1.0" encoding="utf-8"?>
+<?mso-contentType ?>
+<FormTemplates xmlns="http://schemas.microsoft.com/sharepoint/v3/contenttype/forms">
+  <Display>DocumentLibraryForm</Display>
+  <Edit>DocumentLibraryForm</Edit>
+  <New>DocumentLibraryForm</New>
+</FormTemplates>
+</file>
+
+<file path=customXml/item3.xml><?xml version="1.0" encoding="utf-8"?>
 <ct:contentTypeSchema xmlns:ct="http://schemas.microsoft.com/office/2006/metadata/contentType" xmlns:ma="http://schemas.microsoft.com/office/2006/metadata/properties/metaAttributes" ct:_="" ma:_="" ma:contentTypeName="Document" ma:contentTypeID="0x0101006B1E78E6D1050B458A4D21163565DD97" ma:contentTypeVersion="11" ma:contentTypeDescription="Create a new document." ma:contentTypeScope="" ma:versionID="7dd8358c4d965bb2a3921c7eaf13c0c2">
   <xsd:schema xmlns:xsd="http://www.w3.org/2001/XMLSchema" xmlns:xs="http://www.w3.org/2001/XMLSchema" xmlns:p="http://schemas.microsoft.com/office/2006/metadata/properties" xmlns:ns2="75cbb769-4480-470b-a070-954c19091f44" xmlns:ns3="ffae145f-3972-4edd-a074-e7ae880c658f" targetNamespace="http://schemas.microsoft.com/office/2006/metadata/properties" ma:root="true" ma:fieldsID="58e3f181a91d1861360010afbeabfd8b" ns2:_="" ns3:_="">
     <xsd:import namespace="75cbb769-4480-470b-a070-954c19091f44"/>
@@ -7146,22 +6965,24 @@
 </ct:contentTypeSchema>
 </file>
 
-<file path=customXml/item2.xml><?xml version="1.0" encoding="utf-8"?>
-<?mso-contentType ?>
-<FormTemplates xmlns="http://schemas.microsoft.com/sharepoint/v3/contenttype/forms">
-  <Display>DocumentLibraryForm</Display>
-  <Edit>DocumentLibraryForm</Edit>
-  <New>DocumentLibraryForm</New>
-</FormTemplates>
+<file path=customXml/itemProps1.xml><?xml version="1.0" encoding="utf-8"?>
+<ds:datastoreItem xmlns:ds="http://schemas.openxmlformats.org/officeDocument/2006/customXml" ds:itemID="{9644F679-622F-46C4-A39F-E52C850C35C1}">
+  <ds:schemaRefs>
+    <ds:schemaRef ds:uri="http://schemas.microsoft.com/office/2006/metadata/properties"/>
+    <ds:schemaRef ds:uri="http://schemas.microsoft.com/office/infopath/2007/PartnerControls"/>
+  </ds:schemaRefs>
+</ds:datastoreItem>
 </file>
 
-<file path=customXml/item3.xml><?xml version="1.0" encoding="utf-8"?>
-<p:properties xmlns:p="http://schemas.microsoft.com/office/2006/metadata/properties" xmlns:xsi="http://www.w3.org/2001/XMLSchema-instance" xmlns:pc="http://schemas.microsoft.com/office/infopath/2007/PartnerControls">
-  <documentManagement/>
-</p:properties>
+<file path=customXml/itemProps2.xml><?xml version="1.0" encoding="utf-8"?>
+<ds:datastoreItem xmlns:ds="http://schemas.openxmlformats.org/officeDocument/2006/customXml" ds:itemID="{06D47902-9856-487A-A40A-6714C0CCB1BC}">
+  <ds:schemaRefs>
+    <ds:schemaRef ds:uri="http://schemas.microsoft.com/sharepoint/v3/contenttype/forms"/>
+  </ds:schemaRefs>
+</ds:datastoreItem>
 </file>
 
-<file path=customXml/itemProps1.xml><?xml version="1.0" encoding="utf-8"?>
+<file path=customXml/itemProps3.xml><?xml version="1.0" encoding="utf-8"?>
 <ds:datastoreItem xmlns:ds="http://schemas.openxmlformats.org/officeDocument/2006/customXml" ds:itemID="{BCB6C496-CE16-4844-BE68-A3B550619DC0}">
   <ds:schemaRefs>
     <ds:schemaRef ds:uri="http://schemas.microsoft.com/office/2006/metadata/contentType"/>
@@ -7178,21 +6999,4 @@
     <ds:schemaRef ds:uri="http://schemas.microsoft.com/internal/obd"/>
   </ds:schemaRefs>
 </ds:datastoreItem>
-</file>
-
-<file path=customXml/itemProps2.xml><?xml version="1.0" encoding="utf-8"?>
-<ds:datastoreItem xmlns:ds="http://schemas.openxmlformats.org/officeDocument/2006/customXml" ds:itemID="{06D47902-9856-487A-A40A-6714C0CCB1BC}">
-  <ds:schemaRefs>
-    <ds:schemaRef ds:uri="http://schemas.microsoft.com/sharepoint/v3/contenttype/forms"/>
-  </ds:schemaRefs>
-</ds:datastoreItem>
-</file>
-
-<file path=customXml/itemProps3.xml><?xml version="1.0" encoding="utf-8"?>
-<ds:datastoreItem xmlns:ds="http://schemas.openxmlformats.org/officeDocument/2006/customXml" ds:itemID="{9644F679-622F-46C4-A39F-E52C850C35C1}">
-  <ds:schemaRefs>
-    <ds:schemaRef ds:uri="http://schemas.microsoft.com/office/2006/metadata/properties"/>
-    <ds:schemaRef ds:uri="http://schemas.microsoft.com/office/infopath/2007/PartnerControls"/>
-  </ds:schemaRefs>
-</ds:datastoreItem>
 </file>
</xml_diff>

<commit_message>
Ethical hacking report 50% done
</commit_message>
<xml_diff>
--- a/Ethical Hacking/Assessment 2 Report Template.docx
+++ b/Ethical Hacking/Assessment 2 Report Template.docx
@@ -64,7 +64,7 @@
                           <pic:cNvPicPr/>
                         </pic:nvPicPr>
                         <pic:blipFill>
-                          <a:blip r:embed="rId10" cstate="print"/>
+                          <a:blip r:embed="rId11" cstate="print"/>
                           <a:stretch>
                             <a:fillRect/>
                           </a:stretch>
@@ -897,7 +897,7 @@
         </w:rPr>
         <w:t xml:space="preserve"> is considered a serious academic offence.  A full copy of the university’s Malpractice Policy and Procedure can be found here: </w:t>
       </w:r>
-      <w:hyperlink r:id="rId11" w:history="1">
+      <w:hyperlink r:id="rId12" w:history="1">
         <w:r>
           <w:rPr>
             <w:rStyle w:val="Hyperlink"/>
@@ -2443,30 +2443,30 @@
         </w:rPr>
         <w:t xml:space="preserve"> ports etc</w:t>
       </w:r>
-      <w:r>
+    </w:p>
+    <w:p>
+      <w:pPr>
         <w:rPr>
           <w:i/>
           <w:iCs/>
           <w:lang w:eastAsia="en-GB"/>
         </w:rPr>
-        <w:br/>
-      </w:r>
-    </w:p>
-    <w:p>
-      <w:pPr>
+      </w:pPr>
+      <w:r>
         <w:rPr>
           <w:i/>
           <w:iCs/>
           <w:lang w:eastAsia="en-GB"/>
         </w:rPr>
-      </w:pPr>
+        <w:t>What tools, what services, what operating systems</w:t>
+      </w:r>
       <w:r>
         <w:rPr>
           <w:i/>
           <w:iCs/>
           <w:lang w:eastAsia="en-GB"/>
         </w:rPr>
-        <w:t>What tools, what services, what operating systems</w:t>
+        <w:t>, what ports ope</w:t>
       </w:r>
       <w:r>
         <w:rPr>
@@ -2474,8 +2474,2899 @@
           <w:iCs/>
           <w:lang w:eastAsia="en-GB"/>
         </w:rPr>
-        <w:t>, what ports open</w:t>
-      </w:r>
+        <w:t>n</w:t>
+      </w:r>
+    </w:p>
+    <w:p>
+      <w:pPr>
+        <w:rPr>
+          <w:lang w:eastAsia="en-GB"/>
+        </w:rPr>
+      </w:pPr>
+      <w:r>
+        <w:rPr>
+          <w:lang w:eastAsia="en-GB"/>
+        </w:rPr>
+        <w:t xml:space="preserve">First </w:t>
+      </w:r>
+      <w:r>
+        <w:rPr>
+          <w:lang w:eastAsia="en-GB"/>
+        </w:rPr>
+        <w:t xml:space="preserve">Zenmap was used to </w:t>
+      </w:r>
+      <w:r>
+        <w:rPr>
+          <w:lang w:eastAsia="en-GB"/>
+        </w:rPr>
+        <w:t xml:space="preserve">detect what </w:t>
+      </w:r>
+      <w:r>
+        <w:rPr>
+          <w:lang w:eastAsia="en-GB"/>
+        </w:rPr>
+        <w:t xml:space="preserve">devices were connected to the network </w:t>
+      </w:r>
+      <w:r>
+        <w:rPr>
+          <w:lang w:eastAsia="en-GB"/>
+        </w:rPr>
+        <w:t>and retrieve information about them</w:t>
+      </w:r>
+      <w:r>
+        <w:rPr>
+          <w:lang w:eastAsia="en-GB"/>
+        </w:rPr>
+        <w:t>.</w:t>
+      </w:r>
+      <w:r>
+        <w:rPr>
+          <w:lang w:eastAsia="en-GB"/>
+        </w:rPr>
+        <w:t xml:space="preserve"> Zenmap discovered 3 devices</w:t>
+      </w:r>
+      <w:r>
+        <w:rPr>
+          <w:lang w:eastAsia="en-GB"/>
+        </w:rPr>
+        <w:t xml:space="preserve"> one of which </w:t>
+      </w:r>
+      <w:r>
+        <w:rPr>
+          <w:lang w:eastAsia="en-GB"/>
+        </w:rPr>
+        <w:t xml:space="preserve">is the </w:t>
+      </w:r>
+      <w:r>
+        <w:rPr>
+          <w:lang w:eastAsia="en-GB"/>
+        </w:rPr>
+        <w:t xml:space="preserve">Kali-Linux </w:t>
+      </w:r>
+      <w:r>
+        <w:rPr>
+          <w:lang w:eastAsia="en-GB"/>
+        </w:rPr>
+        <w:t>computer that we are using to perform the penetration testing.</w:t>
+      </w:r>
+      <w:r>
+        <w:rPr>
+          <w:lang w:eastAsia="en-GB"/>
+        </w:rPr>
+        <w:t xml:space="preserve"> </w:t>
+      </w:r>
+    </w:p>
+    <w:p>
+      <w:pPr>
+        <w:rPr>
+          <w:lang w:eastAsia="en-GB"/>
+        </w:rPr>
+      </w:pPr>
+      <w:r>
+        <w:rPr>
+          <w:lang w:eastAsia="en-GB"/>
+        </w:rPr>
+        <w:t>[picture]</w:t>
+      </w:r>
+    </w:p>
+    <w:p>
+      <w:pPr>
+        <w:rPr>
+          <w:lang w:eastAsia="en-GB"/>
+        </w:rPr>
+      </w:pPr>
+      <w:r>
+        <w:rPr>
+          <w:lang w:eastAsia="en-GB"/>
+        </w:rPr>
+        <w:t xml:space="preserve">Details discovered </w:t>
+      </w:r>
+      <w:r>
+        <w:rPr>
+          <w:lang w:eastAsia="en-GB"/>
+        </w:rPr>
+        <w:t>about the other 2 devices to be tested are shown below in the</w:t>
+      </w:r>
+      <w:r>
+        <w:rPr>
+          <w:lang w:eastAsia="en-GB"/>
+        </w:rPr>
+        <w:t xml:space="preserve"> following tables:</w:t>
+      </w:r>
+    </w:p>
+    <w:tbl>
+      <w:tblPr>
+        <w:tblStyle w:val="TableGrid"/>
+        <w:tblW w:w="0" w:type="auto"/>
+        <w:tblLook w:val="04A0" w:firstRow="1" w:lastRow="0" w:firstColumn="1" w:lastColumn="0" w:noHBand="0" w:noVBand="1"/>
+      </w:tblPr>
+      <w:tblGrid>
+        <w:gridCol w:w="1696"/>
+        <w:gridCol w:w="3119"/>
+        <w:gridCol w:w="4111"/>
+      </w:tblGrid>
+      <w:tr>
+        <w:tc>
+          <w:tcPr>
+            <w:tcW w:w="1696" w:type="dxa"/>
+          </w:tcPr>
+          <w:p>
+            <w:pPr>
+              <w:rPr>
+                <w:lang w:eastAsia="en-GB"/>
+              </w:rPr>
+            </w:pPr>
+            <w:r>
+              <w:rPr>
+                <w:lang w:eastAsia="en-GB"/>
+              </w:rPr>
+              <w:t>Ip Address</w:t>
+            </w:r>
+          </w:p>
+        </w:tc>
+        <w:tc>
+          <w:tcPr>
+            <w:tcW w:w="3119" w:type="dxa"/>
+          </w:tcPr>
+          <w:p>
+            <w:pPr>
+              <w:rPr>
+                <w:lang w:eastAsia="en-GB"/>
+              </w:rPr>
+            </w:pPr>
+            <w:r>
+              <w:rPr>
+                <w:lang w:eastAsia="en-GB"/>
+              </w:rPr>
+              <w:t>Open Ports / Scanned Ports</w:t>
+            </w:r>
+          </w:p>
+        </w:tc>
+        <w:tc>
+          <w:tcPr>
+            <w:tcW w:w="4111" w:type="dxa"/>
+          </w:tcPr>
+          <w:p>
+            <w:pPr>
+              <w:rPr>
+                <w:lang w:eastAsia="en-GB"/>
+              </w:rPr>
+            </w:pPr>
+            <w:r>
+              <w:rPr>
+                <w:lang w:eastAsia="en-GB"/>
+              </w:rPr>
+              <w:t>Operating System</w:t>
+            </w:r>
+          </w:p>
+        </w:tc>
+      </w:tr>
+      <w:tr>
+        <w:tc>
+          <w:tcPr>
+            <w:tcW w:w="1696" w:type="dxa"/>
+          </w:tcPr>
+          <w:p>
+            <w:pPr>
+              <w:rPr>
+                <w:lang w:eastAsia="en-GB"/>
+              </w:rPr>
+            </w:pPr>
+            <w:r>
+              <w:rPr>
+                <w:lang w:eastAsia="en-GB"/>
+              </w:rPr>
+              <w:t>192.168.10.18</w:t>
+            </w:r>
+          </w:p>
+        </w:tc>
+        <w:tc>
+          <w:tcPr>
+            <w:tcW w:w="3119" w:type="dxa"/>
+          </w:tcPr>
+          <w:p>
+            <w:pPr>
+              <w:rPr>
+                <w:lang w:eastAsia="en-GB"/>
+              </w:rPr>
+            </w:pPr>
+            <w:r>
+              <w:rPr>
+                <w:lang w:eastAsia="en-GB"/>
+              </w:rPr>
+              <w:t>23/1000</w:t>
+            </w:r>
+          </w:p>
+        </w:tc>
+        <w:tc>
+          <w:tcPr>
+            <w:tcW w:w="4111" w:type="dxa"/>
+          </w:tcPr>
+          <w:p>
+            <w:pPr>
+              <w:rPr>
+                <w:lang w:eastAsia="en-GB"/>
+              </w:rPr>
+            </w:pPr>
+            <w:r>
+              <w:rPr>
+                <w:lang w:eastAsia="en-GB"/>
+              </w:rPr>
+              <w:t>Linux 2.6.9 – 2.6.33</w:t>
+            </w:r>
+          </w:p>
+        </w:tc>
+      </w:tr>
+      <w:tr>
+        <w:tc>
+          <w:tcPr>
+            <w:tcW w:w="1696" w:type="dxa"/>
+          </w:tcPr>
+          <w:p>
+            <w:pPr>
+              <w:rPr>
+                <w:lang w:eastAsia="en-GB"/>
+              </w:rPr>
+            </w:pPr>
+            <w:r>
+              <w:rPr>
+                <w:lang w:eastAsia="en-GB"/>
+              </w:rPr>
+              <w:t>192.168.10.19</w:t>
+            </w:r>
+          </w:p>
+        </w:tc>
+        <w:tc>
+          <w:tcPr>
+            <w:tcW w:w="3119" w:type="dxa"/>
+          </w:tcPr>
+          <w:p>
+            <w:pPr>
+              <w:rPr>
+                <w:lang w:eastAsia="en-GB"/>
+              </w:rPr>
+            </w:pPr>
+            <w:r>
+              <w:rPr>
+                <w:lang w:eastAsia="en-GB"/>
+              </w:rPr>
+              <w:t>5/1000</w:t>
+            </w:r>
+          </w:p>
+        </w:tc>
+        <w:tc>
+          <w:tcPr>
+            <w:tcW w:w="4111" w:type="dxa"/>
+          </w:tcPr>
+          <w:p>
+            <w:pPr>
+              <w:rPr>
+                <w:lang w:eastAsia="en-GB"/>
+              </w:rPr>
+            </w:pPr>
+            <w:r>
+              <w:rPr>
+                <w:lang w:eastAsia="en-GB"/>
+              </w:rPr>
+              <w:t>Microsoft Windows XP SP0 - SP1</w:t>
+            </w:r>
+          </w:p>
+        </w:tc>
+      </w:tr>
+    </w:tbl>
+    <w:p>
+      <w:pPr>
+        <w:rPr>
+          <w:lang w:eastAsia="en-GB"/>
+        </w:rPr>
+      </w:pPr>
+    </w:p>
+    <w:tbl>
+      <w:tblPr>
+        <w:tblStyle w:val="TableGrid"/>
+        <w:tblW w:w="0" w:type="auto"/>
+        <w:tblLook w:val="04A0" w:firstRow="1" w:lastRow="0" w:firstColumn="1" w:lastColumn="0" w:noHBand="0" w:noVBand="1"/>
+      </w:tblPr>
+      <w:tblGrid>
+        <w:gridCol w:w="846"/>
+        <w:gridCol w:w="992"/>
+        <w:gridCol w:w="2400"/>
+        <w:gridCol w:w="4688"/>
+      </w:tblGrid>
+      <w:tr>
+        <w:tc>
+          <w:tcPr>
+            <w:tcW w:w="8926" w:type="dxa"/>
+            <w:gridSpan w:val="4"/>
+            <w:tcBorders>
+              <w:top w:val="single" w:sz="12" w:space="0" w:color="auto"/>
+              <w:left w:val="single" w:sz="12" w:space="0" w:color="auto"/>
+              <w:bottom w:val="single" w:sz="12" w:space="0" w:color="auto"/>
+              <w:right w:val="single" w:sz="12" w:space="0" w:color="auto"/>
+            </w:tcBorders>
+          </w:tcPr>
+          <w:p>
+            <w:pPr>
+              <w:jc w:val="center"/>
+              <w:rPr>
+                <w:b/>
+                <w:bCs/>
+                <w:lang w:eastAsia="en-GB"/>
+              </w:rPr>
+            </w:pPr>
+            <w:r>
+              <w:rPr>
+                <w:b/>
+                <w:bCs/>
+                <w:lang w:eastAsia="en-GB"/>
+              </w:rPr>
+              <w:t xml:space="preserve">192.168.10.18 </w:t>
+            </w:r>
+            <w:r>
+              <w:rPr>
+                <w:b/>
+                <w:bCs/>
+                <w:lang w:eastAsia="en-GB"/>
+              </w:rPr>
+              <w:t>– Open Ports And Services</w:t>
+            </w:r>
+          </w:p>
+        </w:tc>
+      </w:tr>
+      <w:tr>
+        <w:tc>
+          <w:tcPr>
+            <w:tcW w:w="846" w:type="dxa"/>
+            <w:tcBorders>
+              <w:top w:val="single" w:sz="12" w:space="0" w:color="auto"/>
+            </w:tcBorders>
+          </w:tcPr>
+          <w:p>
+            <w:pPr>
+              <w:rPr>
+                <w:lang w:eastAsia="en-GB"/>
+              </w:rPr>
+            </w:pPr>
+            <w:r>
+              <w:rPr>
+                <w:lang w:eastAsia="en-GB"/>
+              </w:rPr>
+              <w:t>Port</w:t>
+            </w:r>
+          </w:p>
+        </w:tc>
+        <w:tc>
+          <w:tcPr>
+            <w:tcW w:w="992" w:type="dxa"/>
+            <w:tcBorders>
+              <w:top w:val="single" w:sz="12" w:space="0" w:color="auto"/>
+            </w:tcBorders>
+          </w:tcPr>
+          <w:p>
+            <w:pPr>
+              <w:rPr>
+                <w:lang w:eastAsia="en-GB"/>
+              </w:rPr>
+            </w:pPr>
+            <w:r>
+              <w:rPr>
+                <w:lang w:eastAsia="en-GB"/>
+              </w:rPr>
+              <w:t>Protocol</w:t>
+            </w:r>
+          </w:p>
+        </w:tc>
+        <w:tc>
+          <w:tcPr>
+            <w:tcW w:w="2400" w:type="dxa"/>
+            <w:tcBorders>
+              <w:top w:val="single" w:sz="12" w:space="0" w:color="auto"/>
+            </w:tcBorders>
+          </w:tcPr>
+          <w:p>
+            <w:pPr>
+              <w:rPr>
+                <w:lang w:eastAsia="en-GB"/>
+              </w:rPr>
+            </w:pPr>
+            <w:r>
+              <w:rPr>
+                <w:lang w:eastAsia="en-GB"/>
+              </w:rPr>
+              <w:t>S</w:t>
+            </w:r>
+            <w:r>
+              <w:rPr>
+                <w:lang w:eastAsia="en-GB"/>
+              </w:rPr>
+              <w:t>ervice</w:t>
+            </w:r>
+          </w:p>
+        </w:tc>
+        <w:tc>
+          <w:tcPr>
+            <w:tcW w:w="4688" w:type="dxa"/>
+            <w:tcBorders>
+              <w:top w:val="single" w:sz="12" w:space="0" w:color="auto"/>
+            </w:tcBorders>
+          </w:tcPr>
+          <w:p>
+            <w:pPr>
+              <w:rPr>
+                <w:lang w:eastAsia="en-GB"/>
+              </w:rPr>
+            </w:pPr>
+            <w:r>
+              <w:rPr>
+                <w:lang w:eastAsia="en-GB"/>
+              </w:rPr>
+              <w:t>Version</w:t>
+            </w:r>
+          </w:p>
+        </w:tc>
+      </w:tr>
+      <w:tr>
+        <w:tc>
+          <w:tcPr>
+            <w:tcW w:w="846" w:type="dxa"/>
+          </w:tcPr>
+          <w:p>
+            <w:pPr>
+              <w:rPr>
+                <w:lang w:eastAsia="en-GB"/>
+              </w:rPr>
+            </w:pPr>
+            <w:r>
+              <w:rPr>
+                <w:lang w:eastAsia="en-GB"/>
+              </w:rPr>
+              <w:t>21</w:t>
+            </w:r>
+          </w:p>
+        </w:tc>
+        <w:tc>
+          <w:tcPr>
+            <w:tcW w:w="992" w:type="dxa"/>
+          </w:tcPr>
+          <w:p>
+            <w:pPr>
+              <w:rPr>
+                <w:lang w:eastAsia="en-GB"/>
+              </w:rPr>
+            </w:pPr>
+            <w:r>
+              <w:rPr>
+                <w:lang w:eastAsia="en-GB"/>
+              </w:rPr>
+              <w:t>tcp</w:t>
+            </w:r>
+          </w:p>
+        </w:tc>
+        <w:tc>
+          <w:tcPr>
+            <w:tcW w:w="2400" w:type="dxa"/>
+          </w:tcPr>
+          <w:p>
+            <w:pPr>
+              <w:rPr>
+                <w:lang w:eastAsia="en-GB"/>
+              </w:rPr>
+            </w:pPr>
+            <w:r>
+              <w:rPr>
+                <w:lang w:eastAsia="en-GB"/>
+              </w:rPr>
+              <w:t>ftp</w:t>
+            </w:r>
+          </w:p>
+        </w:tc>
+        <w:tc>
+          <w:tcPr>
+            <w:tcW w:w="4688" w:type="dxa"/>
+          </w:tcPr>
+          <w:p>
+            <w:pPr>
+              <w:rPr>
+                <w:lang w:eastAsia="en-GB"/>
+              </w:rPr>
+            </w:pPr>
+            <w:r>
+              <w:rPr>
+                <w:lang w:eastAsia="en-GB"/>
+              </w:rPr>
+              <w:t>vsftpd 2.3.4</w:t>
+            </w:r>
+          </w:p>
+        </w:tc>
+      </w:tr>
+      <w:tr>
+        <w:tc>
+          <w:tcPr>
+            <w:tcW w:w="846" w:type="dxa"/>
+          </w:tcPr>
+          <w:p>
+            <w:pPr>
+              <w:rPr>
+                <w:lang w:eastAsia="en-GB"/>
+              </w:rPr>
+            </w:pPr>
+            <w:r>
+              <w:rPr>
+                <w:lang w:eastAsia="en-GB"/>
+              </w:rPr>
+              <w:t>22</w:t>
+            </w:r>
+          </w:p>
+        </w:tc>
+        <w:tc>
+          <w:tcPr>
+            <w:tcW w:w="992" w:type="dxa"/>
+          </w:tcPr>
+          <w:p>
+            <w:pPr>
+              <w:rPr>
+                <w:lang w:eastAsia="en-GB"/>
+              </w:rPr>
+            </w:pPr>
+            <w:r>
+              <w:rPr>
+                <w:lang w:eastAsia="en-GB"/>
+              </w:rPr>
+              <w:t>tcp</w:t>
+            </w:r>
+          </w:p>
+        </w:tc>
+        <w:tc>
+          <w:tcPr>
+            <w:tcW w:w="2400" w:type="dxa"/>
+          </w:tcPr>
+          <w:p>
+            <w:pPr>
+              <w:rPr>
+                <w:lang w:eastAsia="en-GB"/>
+              </w:rPr>
+            </w:pPr>
+            <w:r>
+              <w:rPr>
+                <w:lang w:eastAsia="en-GB"/>
+              </w:rPr>
+              <w:t>ssh</w:t>
+            </w:r>
+          </w:p>
+        </w:tc>
+        <w:tc>
+          <w:tcPr>
+            <w:tcW w:w="4688" w:type="dxa"/>
+          </w:tcPr>
+          <w:p>
+            <w:pPr>
+              <w:rPr>
+                <w:lang w:eastAsia="en-GB"/>
+              </w:rPr>
+            </w:pPr>
+            <w:r>
+              <w:rPr>
+                <w:lang w:eastAsia="en-GB"/>
+              </w:rPr>
+              <w:t xml:space="preserve">OpenSSH </w:t>
+            </w:r>
+            <w:r>
+              <w:rPr>
+                <w:lang w:eastAsia="en-GB"/>
+              </w:rPr>
+              <w:t>4.7</w:t>
+            </w:r>
+          </w:p>
+        </w:tc>
+      </w:tr>
+      <w:tr>
+        <w:tc>
+          <w:tcPr>
+            <w:tcW w:w="846" w:type="dxa"/>
+          </w:tcPr>
+          <w:p>
+            <w:pPr>
+              <w:rPr>
+                <w:lang w:eastAsia="en-GB"/>
+              </w:rPr>
+            </w:pPr>
+            <w:r>
+              <w:rPr>
+                <w:lang w:eastAsia="en-GB"/>
+              </w:rPr>
+              <w:lastRenderedPageBreak/>
+              <w:t>23</w:t>
+            </w:r>
+          </w:p>
+        </w:tc>
+        <w:tc>
+          <w:tcPr>
+            <w:tcW w:w="992" w:type="dxa"/>
+          </w:tcPr>
+          <w:p>
+            <w:pPr>
+              <w:rPr>
+                <w:lang w:eastAsia="en-GB"/>
+              </w:rPr>
+            </w:pPr>
+            <w:r>
+              <w:rPr>
+                <w:lang w:eastAsia="en-GB"/>
+              </w:rPr>
+              <w:t>tcp</w:t>
+            </w:r>
+          </w:p>
+        </w:tc>
+        <w:tc>
+          <w:tcPr>
+            <w:tcW w:w="2400" w:type="dxa"/>
+          </w:tcPr>
+          <w:p>
+            <w:pPr>
+              <w:rPr>
+                <w:lang w:eastAsia="en-GB"/>
+              </w:rPr>
+            </w:pPr>
+            <w:r>
+              <w:rPr>
+                <w:lang w:eastAsia="en-GB"/>
+              </w:rPr>
+              <w:t>telnet</w:t>
+            </w:r>
+          </w:p>
+        </w:tc>
+        <w:tc>
+          <w:tcPr>
+            <w:tcW w:w="4688" w:type="dxa"/>
+          </w:tcPr>
+          <w:p>
+            <w:pPr>
+              <w:rPr>
+                <w:lang w:eastAsia="en-GB"/>
+              </w:rPr>
+            </w:pPr>
+            <w:r>
+              <w:rPr>
+                <w:lang w:eastAsia="en-GB"/>
+              </w:rPr>
+              <w:t>Linux telnetd</w:t>
+            </w:r>
+          </w:p>
+        </w:tc>
+      </w:tr>
+      <w:tr>
+        <w:tc>
+          <w:tcPr>
+            <w:tcW w:w="846" w:type="dxa"/>
+          </w:tcPr>
+          <w:p>
+            <w:pPr>
+              <w:rPr>
+                <w:lang w:eastAsia="en-GB"/>
+              </w:rPr>
+            </w:pPr>
+            <w:r>
+              <w:rPr>
+                <w:lang w:eastAsia="en-GB"/>
+              </w:rPr>
+              <w:t>25</w:t>
+            </w:r>
+          </w:p>
+        </w:tc>
+        <w:tc>
+          <w:tcPr>
+            <w:tcW w:w="992" w:type="dxa"/>
+          </w:tcPr>
+          <w:p>
+            <w:pPr>
+              <w:rPr>
+                <w:lang w:eastAsia="en-GB"/>
+              </w:rPr>
+            </w:pPr>
+            <w:r>
+              <w:rPr>
+                <w:lang w:eastAsia="en-GB"/>
+              </w:rPr>
+              <w:t>tcp</w:t>
+            </w:r>
+          </w:p>
+        </w:tc>
+        <w:tc>
+          <w:tcPr>
+            <w:tcW w:w="2400" w:type="dxa"/>
+          </w:tcPr>
+          <w:p>
+            <w:pPr>
+              <w:rPr>
+                <w:lang w:eastAsia="en-GB"/>
+              </w:rPr>
+            </w:pPr>
+            <w:r>
+              <w:rPr>
+                <w:lang w:eastAsia="en-GB"/>
+              </w:rPr>
+              <w:t>smtp</w:t>
+            </w:r>
+          </w:p>
+        </w:tc>
+        <w:tc>
+          <w:tcPr>
+            <w:tcW w:w="4688" w:type="dxa"/>
+          </w:tcPr>
+          <w:p>
+            <w:pPr>
+              <w:rPr>
+                <w:lang w:eastAsia="en-GB"/>
+              </w:rPr>
+            </w:pPr>
+            <w:r>
+              <w:rPr>
+                <w:lang w:eastAsia="en-GB"/>
+              </w:rPr>
+              <w:t xml:space="preserve">Postfix </w:t>
+            </w:r>
+            <w:r>
+              <w:rPr>
+                <w:lang w:eastAsia="en-GB"/>
+              </w:rPr>
+              <w:t>smtpd</w:t>
+            </w:r>
+          </w:p>
+        </w:tc>
+      </w:tr>
+      <w:tr>
+        <w:tc>
+          <w:tcPr>
+            <w:tcW w:w="846" w:type="dxa"/>
+          </w:tcPr>
+          <w:p>
+            <w:pPr>
+              <w:rPr>
+                <w:lang w:eastAsia="en-GB"/>
+              </w:rPr>
+            </w:pPr>
+            <w:r>
+              <w:rPr>
+                <w:lang w:eastAsia="en-GB"/>
+              </w:rPr>
+              <w:t>53</w:t>
+            </w:r>
+          </w:p>
+        </w:tc>
+        <w:tc>
+          <w:tcPr>
+            <w:tcW w:w="992" w:type="dxa"/>
+          </w:tcPr>
+          <w:p>
+            <w:pPr>
+              <w:rPr>
+                <w:lang w:eastAsia="en-GB"/>
+              </w:rPr>
+            </w:pPr>
+            <w:r>
+              <w:rPr>
+                <w:lang w:eastAsia="en-GB"/>
+              </w:rPr>
+              <w:t>tcp</w:t>
+            </w:r>
+          </w:p>
+        </w:tc>
+        <w:tc>
+          <w:tcPr>
+            <w:tcW w:w="2400" w:type="dxa"/>
+          </w:tcPr>
+          <w:p>
+            <w:pPr>
+              <w:rPr>
+                <w:lang w:eastAsia="en-GB"/>
+              </w:rPr>
+            </w:pPr>
+            <w:r>
+              <w:rPr>
+                <w:lang w:eastAsia="en-GB"/>
+              </w:rPr>
+              <w:t>domain</w:t>
+            </w:r>
+          </w:p>
+        </w:tc>
+        <w:tc>
+          <w:tcPr>
+            <w:tcW w:w="4688" w:type="dxa"/>
+          </w:tcPr>
+          <w:p>
+            <w:pPr>
+              <w:rPr>
+                <w:lang w:eastAsia="en-GB"/>
+              </w:rPr>
+            </w:pPr>
+            <w:r>
+              <w:rPr>
+                <w:lang w:eastAsia="en-GB"/>
+              </w:rPr>
+              <w:t xml:space="preserve">ISC BIND </w:t>
+            </w:r>
+            <w:r>
+              <w:rPr>
+                <w:lang w:eastAsia="en-GB"/>
+              </w:rPr>
+              <w:t>9.4.2</w:t>
+            </w:r>
+          </w:p>
+        </w:tc>
+      </w:tr>
+      <w:tr>
+        <w:tc>
+          <w:tcPr>
+            <w:tcW w:w="846" w:type="dxa"/>
+          </w:tcPr>
+          <w:p>
+            <w:pPr>
+              <w:rPr>
+                <w:lang w:eastAsia="en-GB"/>
+              </w:rPr>
+            </w:pPr>
+            <w:r>
+              <w:rPr>
+                <w:lang w:eastAsia="en-GB"/>
+              </w:rPr>
+              <w:t>80</w:t>
+            </w:r>
+          </w:p>
+        </w:tc>
+        <w:tc>
+          <w:tcPr>
+            <w:tcW w:w="992" w:type="dxa"/>
+          </w:tcPr>
+          <w:p>
+            <w:pPr>
+              <w:rPr>
+                <w:lang w:eastAsia="en-GB"/>
+              </w:rPr>
+            </w:pPr>
+            <w:r>
+              <w:rPr>
+                <w:lang w:eastAsia="en-GB"/>
+              </w:rPr>
+              <w:t>tcp</w:t>
+            </w:r>
+          </w:p>
+        </w:tc>
+        <w:tc>
+          <w:tcPr>
+            <w:tcW w:w="2400" w:type="dxa"/>
+          </w:tcPr>
+          <w:p>
+            <w:pPr>
+              <w:rPr>
+                <w:lang w:eastAsia="en-GB"/>
+              </w:rPr>
+            </w:pPr>
+            <w:r>
+              <w:rPr>
+                <w:lang w:eastAsia="en-GB"/>
+              </w:rPr>
+              <w:t>http</w:t>
+            </w:r>
+          </w:p>
+        </w:tc>
+        <w:tc>
+          <w:tcPr>
+            <w:tcW w:w="4688" w:type="dxa"/>
+          </w:tcPr>
+          <w:p>
+            <w:pPr>
+              <w:rPr>
+                <w:lang w:eastAsia="en-GB"/>
+              </w:rPr>
+            </w:pPr>
+            <w:r>
+              <w:rPr>
+                <w:lang w:eastAsia="en-GB"/>
+              </w:rPr>
+              <w:t>Apache httpd 2.2.8</w:t>
+            </w:r>
+          </w:p>
+        </w:tc>
+      </w:tr>
+      <w:tr>
+        <w:tc>
+          <w:tcPr>
+            <w:tcW w:w="846" w:type="dxa"/>
+          </w:tcPr>
+          <w:p>
+            <w:pPr>
+              <w:rPr>
+                <w:lang w:eastAsia="en-GB"/>
+              </w:rPr>
+            </w:pPr>
+            <w:r>
+              <w:rPr>
+                <w:lang w:eastAsia="en-GB"/>
+              </w:rPr>
+              <w:t>111</w:t>
+            </w:r>
+          </w:p>
+        </w:tc>
+        <w:tc>
+          <w:tcPr>
+            <w:tcW w:w="992" w:type="dxa"/>
+          </w:tcPr>
+          <w:p>
+            <w:pPr>
+              <w:rPr>
+                <w:lang w:eastAsia="en-GB"/>
+              </w:rPr>
+            </w:pPr>
+            <w:r>
+              <w:rPr>
+                <w:lang w:eastAsia="en-GB"/>
+              </w:rPr>
+              <w:t>tcp</w:t>
+            </w:r>
+          </w:p>
+        </w:tc>
+        <w:tc>
+          <w:tcPr>
+            <w:tcW w:w="2400" w:type="dxa"/>
+          </w:tcPr>
+          <w:p>
+            <w:pPr>
+              <w:rPr>
+                <w:lang w:eastAsia="en-GB"/>
+              </w:rPr>
+            </w:pPr>
+            <w:r>
+              <w:rPr>
+                <w:lang w:eastAsia="en-GB"/>
+              </w:rPr>
+              <w:t>rpcbind</w:t>
+            </w:r>
+          </w:p>
+        </w:tc>
+        <w:tc>
+          <w:tcPr>
+            <w:tcW w:w="4688" w:type="dxa"/>
+          </w:tcPr>
+          <w:p>
+            <w:pPr>
+              <w:rPr>
+                <w:lang w:eastAsia="en-GB"/>
+              </w:rPr>
+            </w:pPr>
+            <w:r>
+              <w:rPr>
+                <w:lang w:eastAsia="en-GB"/>
+              </w:rPr>
+              <w:t>2 (RPC</w:t>
+            </w:r>
+            <w:r>
+              <w:rPr>
+                <w:lang w:eastAsia="en-GB"/>
+              </w:rPr>
+              <w:t xml:space="preserve"> #100000)</w:t>
+            </w:r>
+          </w:p>
+        </w:tc>
+      </w:tr>
+      <w:tr>
+        <w:tc>
+          <w:tcPr>
+            <w:tcW w:w="846" w:type="dxa"/>
+          </w:tcPr>
+          <w:p>
+            <w:pPr>
+              <w:rPr>
+                <w:lang w:eastAsia="en-GB"/>
+              </w:rPr>
+            </w:pPr>
+            <w:r>
+              <w:rPr>
+                <w:lang w:eastAsia="en-GB"/>
+              </w:rPr>
+              <w:t>139</w:t>
+            </w:r>
+          </w:p>
+        </w:tc>
+        <w:tc>
+          <w:tcPr>
+            <w:tcW w:w="992" w:type="dxa"/>
+          </w:tcPr>
+          <w:p>
+            <w:pPr>
+              <w:rPr>
+                <w:lang w:eastAsia="en-GB"/>
+              </w:rPr>
+            </w:pPr>
+            <w:r>
+              <w:rPr>
+                <w:lang w:eastAsia="en-GB"/>
+              </w:rPr>
+              <w:t>tcp</w:t>
+            </w:r>
+          </w:p>
+        </w:tc>
+        <w:tc>
+          <w:tcPr>
+            <w:tcW w:w="2400" w:type="dxa"/>
+          </w:tcPr>
+          <w:p>
+            <w:pPr>
+              <w:rPr>
+                <w:lang w:eastAsia="en-GB"/>
+              </w:rPr>
+            </w:pPr>
+            <w:r>
+              <w:rPr>
+                <w:lang w:eastAsia="en-GB"/>
+              </w:rPr>
+              <w:t>netbios-ssn</w:t>
+            </w:r>
+          </w:p>
+        </w:tc>
+        <w:tc>
+          <w:tcPr>
+            <w:tcW w:w="4688" w:type="dxa"/>
+          </w:tcPr>
+          <w:p>
+            <w:pPr>
+              <w:rPr>
+                <w:lang w:eastAsia="en-GB"/>
+              </w:rPr>
+            </w:pPr>
+            <w:r>
+              <w:rPr>
+                <w:lang w:eastAsia="en-GB"/>
+              </w:rPr>
+              <w:t>Samba smbd 3.X – 4.X</w:t>
+            </w:r>
+          </w:p>
+        </w:tc>
+      </w:tr>
+      <w:tr>
+        <w:tc>
+          <w:tcPr>
+            <w:tcW w:w="846" w:type="dxa"/>
+          </w:tcPr>
+          <w:p>
+            <w:pPr>
+              <w:rPr>
+                <w:lang w:eastAsia="en-GB"/>
+              </w:rPr>
+            </w:pPr>
+            <w:r>
+              <w:rPr>
+                <w:lang w:eastAsia="en-GB"/>
+              </w:rPr>
+              <w:t>445</w:t>
+            </w:r>
+          </w:p>
+        </w:tc>
+        <w:tc>
+          <w:tcPr>
+            <w:tcW w:w="992" w:type="dxa"/>
+          </w:tcPr>
+          <w:p>
+            <w:pPr>
+              <w:rPr>
+                <w:lang w:eastAsia="en-GB"/>
+              </w:rPr>
+            </w:pPr>
+            <w:r>
+              <w:rPr>
+                <w:lang w:eastAsia="en-GB"/>
+              </w:rPr>
+              <w:t>tcp</w:t>
+            </w:r>
+          </w:p>
+        </w:tc>
+        <w:tc>
+          <w:tcPr>
+            <w:tcW w:w="2400" w:type="dxa"/>
+          </w:tcPr>
+          <w:p>
+            <w:pPr>
+              <w:rPr>
+                <w:lang w:eastAsia="en-GB"/>
+              </w:rPr>
+            </w:pPr>
+            <w:r>
+              <w:rPr>
+                <w:lang w:eastAsia="en-GB"/>
+              </w:rPr>
+              <w:t>netbios-ssn</w:t>
+            </w:r>
+          </w:p>
+        </w:tc>
+        <w:tc>
+          <w:tcPr>
+            <w:tcW w:w="4688" w:type="dxa"/>
+          </w:tcPr>
+          <w:p>
+            <w:pPr>
+              <w:rPr>
+                <w:lang w:eastAsia="en-GB"/>
+              </w:rPr>
+            </w:pPr>
+            <w:r>
+              <w:rPr>
+                <w:lang w:eastAsia="en-GB"/>
+              </w:rPr>
+              <w:t>Samba smbd 3.0.20 – Debian</w:t>
+            </w:r>
+          </w:p>
+        </w:tc>
+      </w:tr>
+      <w:tr>
+        <w:tc>
+          <w:tcPr>
+            <w:tcW w:w="846" w:type="dxa"/>
+          </w:tcPr>
+          <w:p>
+            <w:pPr>
+              <w:rPr>
+                <w:lang w:eastAsia="en-GB"/>
+              </w:rPr>
+            </w:pPr>
+            <w:r>
+              <w:rPr>
+                <w:lang w:eastAsia="en-GB"/>
+              </w:rPr>
+              <w:t>512</w:t>
+            </w:r>
+          </w:p>
+        </w:tc>
+        <w:tc>
+          <w:tcPr>
+            <w:tcW w:w="992" w:type="dxa"/>
+          </w:tcPr>
+          <w:p>
+            <w:pPr>
+              <w:rPr>
+                <w:lang w:eastAsia="en-GB"/>
+              </w:rPr>
+            </w:pPr>
+            <w:r>
+              <w:rPr>
+                <w:lang w:eastAsia="en-GB"/>
+              </w:rPr>
+              <w:t>tcp</w:t>
+            </w:r>
+          </w:p>
+        </w:tc>
+        <w:tc>
+          <w:tcPr>
+            <w:tcW w:w="2400" w:type="dxa"/>
+          </w:tcPr>
+          <w:p>
+            <w:pPr>
+              <w:rPr>
+                <w:lang w:eastAsia="en-GB"/>
+              </w:rPr>
+            </w:pPr>
+            <w:r>
+              <w:rPr>
+                <w:lang w:eastAsia="en-GB"/>
+              </w:rPr>
+              <w:t>exec</w:t>
+            </w:r>
+          </w:p>
+        </w:tc>
+        <w:tc>
+          <w:tcPr>
+            <w:tcW w:w="4688" w:type="dxa"/>
+          </w:tcPr>
+          <w:p>
+            <w:pPr>
+              <w:rPr>
+                <w:lang w:eastAsia="en-GB"/>
+              </w:rPr>
+            </w:pPr>
+            <w:r>
+              <w:rPr>
+                <w:lang w:eastAsia="en-GB"/>
+              </w:rPr>
+              <w:t>n</w:t>
+            </w:r>
+            <w:r>
+              <w:rPr>
+                <w:lang w:eastAsia="en-GB"/>
+              </w:rPr>
+              <w:t>etkit</w:t>
+            </w:r>
+            <w:r>
+              <w:rPr>
+                <w:lang w:eastAsia="en-GB"/>
+              </w:rPr>
+              <w:t>-rsh rexecd</w:t>
+            </w:r>
+          </w:p>
+        </w:tc>
+      </w:tr>
+      <w:tr>
+        <w:tc>
+          <w:tcPr>
+            <w:tcW w:w="846" w:type="dxa"/>
+          </w:tcPr>
+          <w:p>
+            <w:pPr>
+              <w:rPr>
+                <w:lang w:eastAsia="en-GB"/>
+              </w:rPr>
+            </w:pPr>
+            <w:r>
+              <w:rPr>
+                <w:lang w:eastAsia="en-GB"/>
+              </w:rPr>
+              <w:t>513</w:t>
+            </w:r>
+          </w:p>
+        </w:tc>
+        <w:tc>
+          <w:tcPr>
+            <w:tcW w:w="992" w:type="dxa"/>
+          </w:tcPr>
+          <w:p>
+            <w:pPr>
+              <w:rPr>
+                <w:lang w:eastAsia="en-GB"/>
+              </w:rPr>
+            </w:pPr>
+            <w:r>
+              <w:rPr>
+                <w:lang w:eastAsia="en-GB"/>
+              </w:rPr>
+              <w:t>tcp</w:t>
+            </w:r>
+          </w:p>
+        </w:tc>
+        <w:tc>
+          <w:tcPr>
+            <w:tcW w:w="2400" w:type="dxa"/>
+          </w:tcPr>
+          <w:p>
+            <w:pPr>
+              <w:rPr>
+                <w:lang w:eastAsia="en-GB"/>
+              </w:rPr>
+            </w:pPr>
+            <w:r>
+              <w:rPr>
+                <w:lang w:eastAsia="en-GB"/>
+              </w:rPr>
+              <w:t>login</w:t>
+            </w:r>
+          </w:p>
+        </w:tc>
+        <w:tc>
+          <w:tcPr>
+            <w:tcW w:w="4688" w:type="dxa"/>
+          </w:tcPr>
+          <w:p>
+            <w:pPr>
+              <w:rPr>
+                <w:lang w:eastAsia="en-GB"/>
+              </w:rPr>
+            </w:pPr>
+            <w:r>
+              <w:rPr>
+                <w:lang w:eastAsia="en-GB"/>
+              </w:rPr>
+              <w:t>openBSD or Solaris rlogind</w:t>
+            </w:r>
+          </w:p>
+        </w:tc>
+      </w:tr>
+      <w:tr>
+        <w:tc>
+          <w:tcPr>
+            <w:tcW w:w="846" w:type="dxa"/>
+          </w:tcPr>
+          <w:p>
+            <w:pPr>
+              <w:rPr>
+                <w:lang w:eastAsia="en-GB"/>
+              </w:rPr>
+            </w:pPr>
+            <w:r>
+              <w:rPr>
+                <w:lang w:eastAsia="en-GB"/>
+              </w:rPr>
+              <w:t>514</w:t>
+            </w:r>
+          </w:p>
+        </w:tc>
+        <w:tc>
+          <w:tcPr>
+            <w:tcW w:w="992" w:type="dxa"/>
+          </w:tcPr>
+          <w:p>
+            <w:pPr>
+              <w:rPr>
+                <w:lang w:eastAsia="en-GB"/>
+              </w:rPr>
+            </w:pPr>
+            <w:r>
+              <w:rPr>
+                <w:lang w:eastAsia="en-GB"/>
+              </w:rPr>
+              <w:t>tcp</w:t>
+            </w:r>
+          </w:p>
+        </w:tc>
+        <w:tc>
+          <w:tcPr>
+            <w:tcW w:w="2400" w:type="dxa"/>
+          </w:tcPr>
+          <w:p>
+            <w:pPr>
+              <w:rPr>
+                <w:lang w:eastAsia="en-GB"/>
+              </w:rPr>
+            </w:pPr>
+            <w:r>
+              <w:rPr>
+                <w:lang w:eastAsia="en-GB"/>
+              </w:rPr>
+              <w:t>shell</w:t>
+            </w:r>
+          </w:p>
+        </w:tc>
+        <w:tc>
+          <w:tcPr>
+            <w:tcW w:w="4688" w:type="dxa"/>
+          </w:tcPr>
+          <w:p>
+            <w:pPr>
+              <w:rPr>
+                <w:lang w:eastAsia="en-GB"/>
+              </w:rPr>
+            </w:pPr>
+            <w:r>
+              <w:rPr>
+                <w:lang w:eastAsia="en-GB"/>
+              </w:rPr>
+              <w:t>Netkit rshd</w:t>
+            </w:r>
+          </w:p>
+        </w:tc>
+      </w:tr>
+      <w:tr>
+        <w:tc>
+          <w:tcPr>
+            <w:tcW w:w="846" w:type="dxa"/>
+          </w:tcPr>
+          <w:p>
+            <w:pPr>
+              <w:rPr>
+                <w:lang w:eastAsia="en-GB"/>
+              </w:rPr>
+            </w:pPr>
+            <w:r>
+              <w:rPr>
+                <w:lang w:eastAsia="en-GB"/>
+              </w:rPr>
+              <w:t>1099</w:t>
+            </w:r>
+          </w:p>
+        </w:tc>
+        <w:tc>
+          <w:tcPr>
+            <w:tcW w:w="992" w:type="dxa"/>
+          </w:tcPr>
+          <w:p>
+            <w:pPr>
+              <w:rPr>
+                <w:lang w:eastAsia="en-GB"/>
+              </w:rPr>
+            </w:pPr>
+            <w:r>
+              <w:rPr>
+                <w:lang w:eastAsia="en-GB"/>
+              </w:rPr>
+              <w:t>tcp</w:t>
+            </w:r>
+          </w:p>
+        </w:tc>
+        <w:tc>
+          <w:tcPr>
+            <w:tcW w:w="2400" w:type="dxa"/>
+          </w:tcPr>
+          <w:p>
+            <w:pPr>
+              <w:rPr>
+                <w:lang w:eastAsia="en-GB"/>
+              </w:rPr>
+            </w:pPr>
+            <w:r>
+              <w:rPr>
+                <w:lang w:eastAsia="en-GB"/>
+              </w:rPr>
+              <w:t>java-rmi</w:t>
+            </w:r>
+          </w:p>
+        </w:tc>
+        <w:tc>
+          <w:tcPr>
+            <w:tcW w:w="4688" w:type="dxa"/>
+          </w:tcPr>
+          <w:p>
+            <w:pPr>
+              <w:rPr>
+                <w:lang w:eastAsia="en-GB"/>
+              </w:rPr>
+            </w:pPr>
+            <w:r>
+              <w:rPr>
+                <w:lang w:eastAsia="en-GB"/>
+              </w:rPr>
+              <w:t>Java RMI Registry</w:t>
+            </w:r>
+          </w:p>
+        </w:tc>
+      </w:tr>
+      <w:tr>
+        <w:tc>
+          <w:tcPr>
+            <w:tcW w:w="846" w:type="dxa"/>
+          </w:tcPr>
+          <w:p>
+            <w:pPr>
+              <w:rPr>
+                <w:lang w:eastAsia="en-GB"/>
+              </w:rPr>
+            </w:pPr>
+            <w:r>
+              <w:rPr>
+                <w:lang w:eastAsia="en-GB"/>
+              </w:rPr>
+              <w:t>1524</w:t>
+            </w:r>
+          </w:p>
+        </w:tc>
+        <w:tc>
+          <w:tcPr>
+            <w:tcW w:w="992" w:type="dxa"/>
+          </w:tcPr>
+          <w:p>
+            <w:pPr>
+              <w:rPr>
+                <w:lang w:eastAsia="en-GB"/>
+              </w:rPr>
+            </w:pPr>
+            <w:r>
+              <w:rPr>
+                <w:lang w:eastAsia="en-GB"/>
+              </w:rPr>
+              <w:t>tcp</w:t>
+            </w:r>
+          </w:p>
+        </w:tc>
+        <w:tc>
+          <w:tcPr>
+            <w:tcW w:w="2400" w:type="dxa"/>
+          </w:tcPr>
+          <w:p>
+            <w:pPr>
+              <w:rPr>
+                <w:lang w:eastAsia="en-GB"/>
+              </w:rPr>
+            </w:pPr>
+            <w:r>
+              <w:rPr>
+                <w:lang w:eastAsia="en-GB"/>
+              </w:rPr>
+              <w:t>bindshell</w:t>
+            </w:r>
+          </w:p>
+        </w:tc>
+        <w:tc>
+          <w:tcPr>
+            <w:tcW w:w="4688" w:type="dxa"/>
+          </w:tcPr>
+          <w:p>
+            <w:pPr>
+              <w:rPr>
+                <w:lang w:eastAsia="en-GB"/>
+              </w:rPr>
+            </w:pPr>
+            <w:r>
+              <w:rPr>
+                <w:lang w:eastAsia="en-GB"/>
+              </w:rPr>
+              <w:t xml:space="preserve">Metasploitable </w:t>
+            </w:r>
+            <w:r>
+              <w:rPr>
+                <w:lang w:eastAsia="en-GB"/>
+              </w:rPr>
+              <w:t>root shell</w:t>
+            </w:r>
+          </w:p>
+        </w:tc>
+      </w:tr>
+      <w:tr>
+        <w:tc>
+          <w:tcPr>
+            <w:tcW w:w="846" w:type="dxa"/>
+          </w:tcPr>
+          <w:p>
+            <w:pPr>
+              <w:rPr>
+                <w:lang w:eastAsia="en-GB"/>
+              </w:rPr>
+            </w:pPr>
+            <w:r>
+              <w:rPr>
+                <w:lang w:eastAsia="en-GB"/>
+              </w:rPr>
+              <w:t>2049</w:t>
+            </w:r>
+          </w:p>
+        </w:tc>
+        <w:tc>
+          <w:tcPr>
+            <w:tcW w:w="992" w:type="dxa"/>
+          </w:tcPr>
+          <w:p>
+            <w:pPr>
+              <w:rPr>
+                <w:lang w:eastAsia="en-GB"/>
+              </w:rPr>
+            </w:pPr>
+            <w:r>
+              <w:rPr>
+                <w:lang w:eastAsia="en-GB"/>
+              </w:rPr>
+              <w:t>tcp</w:t>
+            </w:r>
+          </w:p>
+        </w:tc>
+        <w:tc>
+          <w:tcPr>
+            <w:tcW w:w="2400" w:type="dxa"/>
+          </w:tcPr>
+          <w:p>
+            <w:pPr>
+              <w:rPr>
+                <w:lang w:eastAsia="en-GB"/>
+              </w:rPr>
+            </w:pPr>
+            <w:r>
+              <w:rPr>
+                <w:lang w:eastAsia="en-GB"/>
+              </w:rPr>
+              <w:t>nfs</w:t>
+            </w:r>
+          </w:p>
+        </w:tc>
+        <w:tc>
+          <w:tcPr>
+            <w:tcW w:w="4688" w:type="dxa"/>
+          </w:tcPr>
+          <w:p>
+            <w:pPr>
+              <w:rPr>
+                <w:lang w:eastAsia="en-GB"/>
+              </w:rPr>
+            </w:pPr>
+            <w:r>
+              <w:rPr>
+                <w:lang w:eastAsia="en-GB"/>
+              </w:rPr>
+              <w:t>2-4(RPC #</w:t>
+            </w:r>
+            <w:r>
+              <w:rPr>
+                <w:lang w:eastAsia="en-GB"/>
+              </w:rPr>
+              <w:t>100003)</w:t>
+            </w:r>
+          </w:p>
+        </w:tc>
+      </w:tr>
+      <w:tr>
+        <w:tc>
+          <w:tcPr>
+            <w:tcW w:w="846" w:type="dxa"/>
+          </w:tcPr>
+          <w:p>
+            <w:pPr>
+              <w:rPr>
+                <w:lang w:eastAsia="en-GB"/>
+              </w:rPr>
+            </w:pPr>
+            <w:r>
+              <w:rPr>
+                <w:lang w:eastAsia="en-GB"/>
+              </w:rPr>
+              <w:t>2121</w:t>
+            </w:r>
+          </w:p>
+        </w:tc>
+        <w:tc>
+          <w:tcPr>
+            <w:tcW w:w="992" w:type="dxa"/>
+          </w:tcPr>
+          <w:p>
+            <w:pPr>
+              <w:rPr>
+                <w:lang w:eastAsia="en-GB"/>
+              </w:rPr>
+            </w:pPr>
+            <w:r>
+              <w:rPr>
+                <w:lang w:eastAsia="en-GB"/>
+              </w:rPr>
+              <w:t>tcp</w:t>
+            </w:r>
+          </w:p>
+        </w:tc>
+        <w:tc>
+          <w:tcPr>
+            <w:tcW w:w="2400" w:type="dxa"/>
+          </w:tcPr>
+          <w:p>
+            <w:pPr>
+              <w:rPr>
+                <w:lang w:eastAsia="en-GB"/>
+              </w:rPr>
+            </w:pPr>
+            <w:r>
+              <w:rPr>
+                <w:lang w:eastAsia="en-GB"/>
+              </w:rPr>
+              <w:t>ftp</w:t>
+            </w:r>
+          </w:p>
+        </w:tc>
+        <w:tc>
+          <w:tcPr>
+            <w:tcW w:w="4688" w:type="dxa"/>
+          </w:tcPr>
+          <w:p>
+            <w:pPr>
+              <w:rPr>
+                <w:lang w:eastAsia="en-GB"/>
+              </w:rPr>
+            </w:pPr>
+            <w:r>
+              <w:rPr>
+                <w:lang w:eastAsia="en-GB"/>
+              </w:rPr>
+              <w:t>ProFTPD 1.3.1</w:t>
+            </w:r>
+          </w:p>
+        </w:tc>
+      </w:tr>
+      <w:tr>
+        <w:tc>
+          <w:tcPr>
+            <w:tcW w:w="846" w:type="dxa"/>
+          </w:tcPr>
+          <w:p>
+            <w:pPr>
+              <w:rPr>
+                <w:lang w:eastAsia="en-GB"/>
+              </w:rPr>
+            </w:pPr>
+            <w:r>
+              <w:rPr>
+                <w:lang w:eastAsia="en-GB"/>
+              </w:rPr>
+              <w:t>3306</w:t>
+            </w:r>
+          </w:p>
+        </w:tc>
+        <w:tc>
+          <w:tcPr>
+            <w:tcW w:w="992" w:type="dxa"/>
+          </w:tcPr>
+          <w:p>
+            <w:pPr>
+              <w:rPr>
+                <w:lang w:eastAsia="en-GB"/>
+              </w:rPr>
+            </w:pPr>
+            <w:r>
+              <w:rPr>
+                <w:lang w:eastAsia="en-GB"/>
+              </w:rPr>
+              <w:t>tcp</w:t>
+            </w:r>
+          </w:p>
+        </w:tc>
+        <w:tc>
+          <w:tcPr>
+            <w:tcW w:w="2400" w:type="dxa"/>
+          </w:tcPr>
+          <w:p>
+            <w:pPr>
+              <w:rPr>
+                <w:lang w:eastAsia="en-GB"/>
+              </w:rPr>
+            </w:pPr>
+            <w:r>
+              <w:rPr>
+                <w:lang w:eastAsia="en-GB"/>
+              </w:rPr>
+              <w:t>mysql</w:t>
+            </w:r>
+          </w:p>
+        </w:tc>
+        <w:tc>
+          <w:tcPr>
+            <w:tcW w:w="4688" w:type="dxa"/>
+          </w:tcPr>
+          <w:p>
+            <w:pPr>
+              <w:rPr>
+                <w:lang w:eastAsia="en-GB"/>
+              </w:rPr>
+            </w:pPr>
+            <w:r>
+              <w:rPr>
+                <w:lang w:eastAsia="en-GB"/>
+              </w:rPr>
+              <w:t>MySQL 5.0.51a – 3ubuntu5</w:t>
+            </w:r>
+          </w:p>
+        </w:tc>
+      </w:tr>
+      <w:tr>
+        <w:tc>
+          <w:tcPr>
+            <w:tcW w:w="846" w:type="dxa"/>
+          </w:tcPr>
+          <w:p>
+            <w:pPr>
+              <w:rPr>
+                <w:lang w:eastAsia="en-GB"/>
+              </w:rPr>
+            </w:pPr>
+            <w:r>
+              <w:rPr>
+                <w:lang w:eastAsia="en-GB"/>
+              </w:rPr>
+              <w:t>5432</w:t>
+            </w:r>
+          </w:p>
+        </w:tc>
+        <w:tc>
+          <w:tcPr>
+            <w:tcW w:w="992" w:type="dxa"/>
+          </w:tcPr>
+          <w:p>
+            <w:pPr>
+              <w:rPr>
+                <w:lang w:eastAsia="en-GB"/>
+              </w:rPr>
+            </w:pPr>
+            <w:r>
+              <w:rPr>
+                <w:lang w:eastAsia="en-GB"/>
+              </w:rPr>
+              <w:t>tcp</w:t>
+            </w:r>
+          </w:p>
+        </w:tc>
+        <w:tc>
+          <w:tcPr>
+            <w:tcW w:w="2400" w:type="dxa"/>
+          </w:tcPr>
+          <w:p>
+            <w:pPr>
+              <w:rPr>
+                <w:lang w:eastAsia="en-GB"/>
+              </w:rPr>
+            </w:pPr>
+            <w:r>
+              <w:rPr>
+                <w:lang w:eastAsia="en-GB"/>
+              </w:rPr>
+              <w:t>postgresql</w:t>
+            </w:r>
+          </w:p>
+        </w:tc>
+        <w:tc>
+          <w:tcPr>
+            <w:tcW w:w="4688" w:type="dxa"/>
+          </w:tcPr>
+          <w:p>
+            <w:pPr>
+              <w:rPr>
+                <w:lang w:eastAsia="en-GB"/>
+              </w:rPr>
+            </w:pPr>
+            <w:r>
+              <w:rPr>
+                <w:lang w:eastAsia="en-GB"/>
+              </w:rPr>
+              <w:t>PostgreSQL</w:t>
+            </w:r>
+            <w:r>
+              <w:rPr>
+                <w:lang w:eastAsia="en-GB"/>
+              </w:rPr>
+              <w:t xml:space="preserve"> DB 8.3.0 – 8.3.7</w:t>
+            </w:r>
+          </w:p>
+        </w:tc>
+      </w:tr>
+      <w:tr>
+        <w:tc>
+          <w:tcPr>
+            <w:tcW w:w="846" w:type="dxa"/>
+          </w:tcPr>
+          <w:p>
+            <w:pPr>
+              <w:rPr>
+                <w:lang w:eastAsia="en-GB"/>
+              </w:rPr>
+            </w:pPr>
+            <w:r>
+              <w:rPr>
+                <w:lang w:eastAsia="en-GB"/>
+              </w:rPr>
+              <w:t>5900</w:t>
+            </w:r>
+          </w:p>
+        </w:tc>
+        <w:tc>
+          <w:tcPr>
+            <w:tcW w:w="992" w:type="dxa"/>
+          </w:tcPr>
+          <w:p>
+            <w:pPr>
+              <w:rPr>
+                <w:lang w:eastAsia="en-GB"/>
+              </w:rPr>
+            </w:pPr>
+            <w:r>
+              <w:rPr>
+                <w:lang w:eastAsia="en-GB"/>
+              </w:rPr>
+              <w:t>tcp</w:t>
+            </w:r>
+          </w:p>
+        </w:tc>
+        <w:tc>
+          <w:tcPr>
+            <w:tcW w:w="2400" w:type="dxa"/>
+          </w:tcPr>
+          <w:p>
+            <w:pPr>
+              <w:rPr>
+                <w:lang w:eastAsia="en-GB"/>
+              </w:rPr>
+            </w:pPr>
+            <w:r>
+              <w:rPr>
+                <w:lang w:eastAsia="en-GB"/>
+              </w:rPr>
+              <w:t>vnc</w:t>
+            </w:r>
+          </w:p>
+        </w:tc>
+        <w:tc>
+          <w:tcPr>
+            <w:tcW w:w="4688" w:type="dxa"/>
+          </w:tcPr>
+          <w:p>
+            <w:pPr>
+              <w:rPr>
+                <w:lang w:eastAsia="en-GB"/>
+              </w:rPr>
+            </w:pPr>
+            <w:r>
+              <w:rPr>
+                <w:lang w:eastAsia="en-GB"/>
+              </w:rPr>
+              <w:t>VNC (protocol 3.3)</w:t>
+            </w:r>
+          </w:p>
+        </w:tc>
+      </w:tr>
+      <w:tr>
+        <w:tc>
+          <w:tcPr>
+            <w:tcW w:w="846" w:type="dxa"/>
+          </w:tcPr>
+          <w:p>
+            <w:pPr>
+              <w:rPr>
+                <w:lang w:eastAsia="en-GB"/>
+              </w:rPr>
+            </w:pPr>
+            <w:r>
+              <w:rPr>
+                <w:lang w:eastAsia="en-GB"/>
+              </w:rPr>
+              <w:t>6000</w:t>
+            </w:r>
+          </w:p>
+        </w:tc>
+        <w:tc>
+          <w:tcPr>
+            <w:tcW w:w="992" w:type="dxa"/>
+          </w:tcPr>
+          <w:p>
+            <w:pPr>
+              <w:rPr>
+                <w:lang w:eastAsia="en-GB"/>
+              </w:rPr>
+            </w:pPr>
+            <w:r>
+              <w:rPr>
+                <w:lang w:eastAsia="en-GB"/>
+              </w:rPr>
+              <w:t>tcp</w:t>
+            </w:r>
+          </w:p>
+        </w:tc>
+        <w:tc>
+          <w:tcPr>
+            <w:tcW w:w="2400" w:type="dxa"/>
+          </w:tcPr>
+          <w:p>
+            <w:pPr>
+              <w:rPr>
+                <w:lang w:eastAsia="en-GB"/>
+              </w:rPr>
+            </w:pPr>
+            <w:r>
+              <w:rPr>
+                <w:lang w:eastAsia="en-GB"/>
+              </w:rPr>
+              <w:t>X11</w:t>
+            </w:r>
+          </w:p>
+        </w:tc>
+        <w:tc>
+          <w:tcPr>
+            <w:tcW w:w="4688" w:type="dxa"/>
+          </w:tcPr>
+          <w:p>
+            <w:pPr>
+              <w:rPr>
+                <w:lang w:eastAsia="en-GB"/>
+              </w:rPr>
+            </w:pPr>
+            <w:r>
+              <w:rPr>
+                <w:lang w:eastAsia="en-GB"/>
+              </w:rPr>
+              <w:t>Unknown</w:t>
+            </w:r>
+          </w:p>
+        </w:tc>
+      </w:tr>
+      <w:tr>
+        <w:tc>
+          <w:tcPr>
+            <w:tcW w:w="846" w:type="dxa"/>
+          </w:tcPr>
+          <w:p>
+            <w:pPr>
+              <w:rPr>
+                <w:lang w:eastAsia="en-GB"/>
+              </w:rPr>
+            </w:pPr>
+            <w:r>
+              <w:rPr>
+                <w:lang w:eastAsia="en-GB"/>
+              </w:rPr>
+              <w:t>6667</w:t>
+            </w:r>
+          </w:p>
+        </w:tc>
+        <w:tc>
+          <w:tcPr>
+            <w:tcW w:w="992" w:type="dxa"/>
+          </w:tcPr>
+          <w:p>
+            <w:pPr>
+              <w:rPr>
+                <w:lang w:eastAsia="en-GB"/>
+              </w:rPr>
+            </w:pPr>
+            <w:r>
+              <w:rPr>
+                <w:lang w:eastAsia="en-GB"/>
+              </w:rPr>
+              <w:t>tcp</w:t>
+            </w:r>
+          </w:p>
+        </w:tc>
+        <w:tc>
+          <w:tcPr>
+            <w:tcW w:w="2400" w:type="dxa"/>
+          </w:tcPr>
+          <w:p>
+            <w:pPr>
+              <w:rPr>
+                <w:lang w:eastAsia="en-GB"/>
+              </w:rPr>
+            </w:pPr>
+            <w:r>
+              <w:rPr>
+                <w:lang w:eastAsia="en-GB"/>
+              </w:rPr>
+              <w:t>irc</w:t>
+            </w:r>
+          </w:p>
+        </w:tc>
+        <w:tc>
+          <w:tcPr>
+            <w:tcW w:w="4688" w:type="dxa"/>
+          </w:tcPr>
+          <w:p>
+            <w:pPr>
+              <w:rPr>
+                <w:lang w:eastAsia="en-GB"/>
+              </w:rPr>
+            </w:pPr>
+            <w:r>
+              <w:rPr>
+                <w:lang w:eastAsia="en-GB"/>
+              </w:rPr>
+              <w:t>UnreallRCd</w:t>
+            </w:r>
+          </w:p>
+        </w:tc>
+      </w:tr>
+      <w:tr>
+        <w:tc>
+          <w:tcPr>
+            <w:tcW w:w="846" w:type="dxa"/>
+          </w:tcPr>
+          <w:p>
+            <w:pPr>
+              <w:rPr>
+                <w:lang w:eastAsia="en-GB"/>
+              </w:rPr>
+            </w:pPr>
+            <w:r>
+              <w:rPr>
+                <w:lang w:eastAsia="en-GB"/>
+              </w:rPr>
+              <w:t>8009</w:t>
+            </w:r>
+          </w:p>
+        </w:tc>
+        <w:tc>
+          <w:tcPr>
+            <w:tcW w:w="992" w:type="dxa"/>
+          </w:tcPr>
+          <w:p>
+            <w:pPr>
+              <w:rPr>
+                <w:lang w:eastAsia="en-GB"/>
+              </w:rPr>
+            </w:pPr>
+            <w:r>
+              <w:rPr>
+                <w:lang w:eastAsia="en-GB"/>
+              </w:rPr>
+              <w:t>tcp</w:t>
+            </w:r>
+          </w:p>
+        </w:tc>
+        <w:tc>
+          <w:tcPr>
+            <w:tcW w:w="2400" w:type="dxa"/>
+          </w:tcPr>
+          <w:p>
+            <w:pPr>
+              <w:rPr>
+                <w:lang w:eastAsia="en-GB"/>
+              </w:rPr>
+            </w:pPr>
+            <w:r>
+              <w:rPr>
+                <w:lang w:eastAsia="en-GB"/>
+              </w:rPr>
+              <w:t>ajp13</w:t>
+            </w:r>
+          </w:p>
+        </w:tc>
+        <w:tc>
+          <w:tcPr>
+            <w:tcW w:w="4688" w:type="dxa"/>
+          </w:tcPr>
+          <w:p>
+            <w:pPr>
+              <w:rPr>
+                <w:lang w:eastAsia="en-GB"/>
+              </w:rPr>
+            </w:pPr>
+            <w:r>
+              <w:rPr>
+                <w:lang w:eastAsia="en-GB"/>
+              </w:rPr>
+              <w:t>Apache Jserv (Protocol v1.3)</w:t>
+            </w:r>
+          </w:p>
+        </w:tc>
+      </w:tr>
+      <w:tr>
+        <w:tc>
+          <w:tcPr>
+            <w:tcW w:w="846" w:type="dxa"/>
+          </w:tcPr>
+          <w:p>
+            <w:pPr>
+              <w:rPr>
+                <w:lang w:eastAsia="en-GB"/>
+              </w:rPr>
+            </w:pPr>
+            <w:r>
+              <w:rPr>
+                <w:lang w:eastAsia="en-GB"/>
+              </w:rPr>
+              <w:t>8180</w:t>
+            </w:r>
+          </w:p>
+        </w:tc>
+        <w:tc>
+          <w:tcPr>
+            <w:tcW w:w="992" w:type="dxa"/>
+          </w:tcPr>
+          <w:p>
+            <w:pPr>
+              <w:rPr>
+                <w:lang w:eastAsia="en-GB"/>
+              </w:rPr>
+            </w:pPr>
+            <w:r>
+              <w:rPr>
+                <w:lang w:eastAsia="en-GB"/>
+              </w:rPr>
+              <w:t>tcp</w:t>
+            </w:r>
+          </w:p>
+        </w:tc>
+        <w:tc>
+          <w:tcPr>
+            <w:tcW w:w="2400" w:type="dxa"/>
+          </w:tcPr>
+          <w:p>
+            <w:pPr>
+              <w:rPr>
+                <w:lang w:eastAsia="en-GB"/>
+              </w:rPr>
+            </w:pPr>
+            <w:r>
+              <w:rPr>
+                <w:lang w:eastAsia="en-GB"/>
+              </w:rPr>
+              <w:t>http</w:t>
+            </w:r>
+          </w:p>
+        </w:tc>
+        <w:tc>
+          <w:tcPr>
+            <w:tcW w:w="4688" w:type="dxa"/>
+          </w:tcPr>
+          <w:p>
+            <w:pPr>
+              <w:rPr>
+                <w:lang w:eastAsia="en-GB"/>
+              </w:rPr>
+            </w:pPr>
+            <w:r>
+              <w:rPr>
+                <w:lang w:eastAsia="en-GB"/>
+              </w:rPr>
+              <w:t>Apache Tomcat/Coyote JSP engine 1.1</w:t>
+            </w:r>
+          </w:p>
+        </w:tc>
+      </w:tr>
+    </w:tbl>
+    <w:p>
+      <w:pPr>
+        <w:rPr>
+          <w:lang w:eastAsia="en-GB"/>
+        </w:rPr>
+      </w:pPr>
+    </w:p>
+    <w:tbl>
+      <w:tblPr>
+        <w:tblStyle w:val="TableGrid"/>
+        <w:tblW w:w="0" w:type="auto"/>
+        <w:tblLook w:val="04A0" w:firstRow="1" w:lastRow="0" w:firstColumn="1" w:lastColumn="0" w:noHBand="0" w:noVBand="1"/>
+      </w:tblPr>
+      <w:tblGrid>
+        <w:gridCol w:w="846"/>
+        <w:gridCol w:w="992"/>
+        <w:gridCol w:w="2400"/>
+        <w:gridCol w:w="4688"/>
+      </w:tblGrid>
+      <w:tr>
+        <w:tc>
+          <w:tcPr>
+            <w:tcW w:w="8926" w:type="dxa"/>
+            <w:gridSpan w:val="4"/>
+            <w:tcBorders>
+              <w:top w:val="single" w:sz="12" w:space="0" w:color="auto"/>
+              <w:left w:val="single" w:sz="12" w:space="0" w:color="auto"/>
+              <w:bottom w:val="single" w:sz="12" w:space="0" w:color="auto"/>
+              <w:right w:val="single" w:sz="12" w:space="0" w:color="auto"/>
+            </w:tcBorders>
+          </w:tcPr>
+          <w:p>
+            <w:pPr>
+              <w:jc w:val="center"/>
+              <w:rPr>
+                <w:b/>
+                <w:bCs/>
+                <w:lang w:eastAsia="en-GB"/>
+              </w:rPr>
+            </w:pPr>
+            <w:r>
+              <w:rPr>
+                <w:b/>
+                <w:bCs/>
+                <w:lang w:eastAsia="en-GB"/>
+              </w:rPr>
+              <w:t>192.168.10.1</w:t>
+            </w:r>
+            <w:r>
+              <w:rPr>
+                <w:b/>
+                <w:bCs/>
+                <w:lang w:eastAsia="en-GB"/>
+              </w:rPr>
+              <w:t>9</w:t>
+            </w:r>
+            <w:r>
+              <w:rPr>
+                <w:b/>
+                <w:bCs/>
+                <w:lang w:eastAsia="en-GB"/>
+              </w:rPr>
+              <w:t xml:space="preserve"> – Open Ports And Services</w:t>
+            </w:r>
+          </w:p>
+        </w:tc>
+      </w:tr>
+      <w:tr>
+        <w:tc>
+          <w:tcPr>
+            <w:tcW w:w="846" w:type="dxa"/>
+            <w:tcBorders>
+              <w:top w:val="single" w:sz="12" w:space="0" w:color="auto"/>
+            </w:tcBorders>
+          </w:tcPr>
+          <w:p>
+            <w:pPr>
+              <w:rPr>
+                <w:lang w:eastAsia="en-GB"/>
+              </w:rPr>
+            </w:pPr>
+            <w:r>
+              <w:rPr>
+                <w:lang w:eastAsia="en-GB"/>
+              </w:rPr>
+              <w:t>Port</w:t>
+            </w:r>
+          </w:p>
+        </w:tc>
+        <w:tc>
+          <w:tcPr>
+            <w:tcW w:w="992" w:type="dxa"/>
+            <w:tcBorders>
+              <w:top w:val="single" w:sz="12" w:space="0" w:color="auto"/>
+            </w:tcBorders>
+          </w:tcPr>
+          <w:p>
+            <w:pPr>
+              <w:rPr>
+                <w:lang w:eastAsia="en-GB"/>
+              </w:rPr>
+            </w:pPr>
+            <w:r>
+              <w:rPr>
+                <w:lang w:eastAsia="en-GB"/>
+              </w:rPr>
+              <w:t>Protocol</w:t>
+            </w:r>
+          </w:p>
+        </w:tc>
+        <w:tc>
+          <w:tcPr>
+            <w:tcW w:w="2400" w:type="dxa"/>
+            <w:tcBorders>
+              <w:top w:val="single" w:sz="12" w:space="0" w:color="auto"/>
+            </w:tcBorders>
+          </w:tcPr>
+          <w:p>
+            <w:pPr>
+              <w:rPr>
+                <w:lang w:eastAsia="en-GB"/>
+              </w:rPr>
+            </w:pPr>
+            <w:r>
+              <w:rPr>
+                <w:lang w:eastAsia="en-GB"/>
+              </w:rPr>
+              <w:t>Service</w:t>
+            </w:r>
+          </w:p>
+        </w:tc>
+        <w:tc>
+          <w:tcPr>
+            <w:tcW w:w="4688" w:type="dxa"/>
+            <w:tcBorders>
+              <w:top w:val="single" w:sz="12" w:space="0" w:color="auto"/>
+            </w:tcBorders>
+          </w:tcPr>
+          <w:p>
+            <w:pPr>
+              <w:rPr>
+                <w:lang w:eastAsia="en-GB"/>
+              </w:rPr>
+            </w:pPr>
+            <w:r>
+              <w:rPr>
+                <w:lang w:eastAsia="en-GB"/>
+              </w:rPr>
+              <w:t>Version</w:t>
+            </w:r>
+          </w:p>
+        </w:tc>
+      </w:tr>
+      <w:tr>
+        <w:tc>
+          <w:tcPr>
+            <w:tcW w:w="846" w:type="dxa"/>
+          </w:tcPr>
+          <w:p>
+            <w:pPr>
+              <w:rPr>
+                <w:lang w:eastAsia="en-GB"/>
+              </w:rPr>
+            </w:pPr>
+            <w:r>
+              <w:rPr>
+                <w:lang w:eastAsia="en-GB"/>
+              </w:rPr>
+              <w:t>135</w:t>
+            </w:r>
+          </w:p>
+        </w:tc>
+        <w:tc>
+          <w:tcPr>
+            <w:tcW w:w="992" w:type="dxa"/>
+          </w:tcPr>
+          <w:p>
+            <w:pPr>
+              <w:rPr>
+                <w:lang w:eastAsia="en-GB"/>
+              </w:rPr>
+            </w:pPr>
+            <w:r>
+              <w:rPr>
+                <w:lang w:eastAsia="en-GB"/>
+              </w:rPr>
+              <w:t>tcp</w:t>
+            </w:r>
+          </w:p>
+        </w:tc>
+        <w:tc>
+          <w:tcPr>
+            <w:tcW w:w="2400" w:type="dxa"/>
+          </w:tcPr>
+          <w:p>
+            <w:pPr>
+              <w:rPr>
+                <w:lang w:eastAsia="en-GB"/>
+              </w:rPr>
+            </w:pPr>
+            <w:r>
+              <w:rPr>
+                <w:lang w:eastAsia="en-GB"/>
+              </w:rPr>
+              <w:t>msrpc</w:t>
+            </w:r>
+          </w:p>
+        </w:tc>
+        <w:tc>
+          <w:tcPr>
+            <w:tcW w:w="4688" w:type="dxa"/>
+          </w:tcPr>
+          <w:p>
+            <w:pPr>
+              <w:rPr>
+                <w:lang w:eastAsia="en-GB"/>
+              </w:rPr>
+            </w:pPr>
+            <w:r>
+              <w:rPr>
+                <w:lang w:eastAsia="en-GB"/>
+              </w:rPr>
+              <w:t>vsftpd 2.3.4</w:t>
+            </w:r>
+          </w:p>
+        </w:tc>
+      </w:tr>
+      <w:tr>
+        <w:tc>
+          <w:tcPr>
+            <w:tcW w:w="846" w:type="dxa"/>
+          </w:tcPr>
+          <w:p>
+            <w:pPr>
+              <w:rPr>
+                <w:lang w:eastAsia="en-GB"/>
+              </w:rPr>
+            </w:pPr>
+            <w:r>
+              <w:rPr>
+                <w:lang w:eastAsia="en-GB"/>
+              </w:rPr>
+              <w:t>139</w:t>
+            </w:r>
+          </w:p>
+        </w:tc>
+        <w:tc>
+          <w:tcPr>
+            <w:tcW w:w="992" w:type="dxa"/>
+          </w:tcPr>
+          <w:p>
+            <w:pPr>
+              <w:rPr>
+                <w:lang w:eastAsia="en-GB"/>
+              </w:rPr>
+            </w:pPr>
+            <w:r>
+              <w:rPr>
+                <w:lang w:eastAsia="en-GB"/>
+              </w:rPr>
+              <w:t>tcp</w:t>
+            </w:r>
+          </w:p>
+        </w:tc>
+        <w:tc>
+          <w:tcPr>
+            <w:tcW w:w="2400" w:type="dxa"/>
+          </w:tcPr>
+          <w:p>
+            <w:pPr>
+              <w:rPr>
+                <w:lang w:eastAsia="en-GB"/>
+              </w:rPr>
+            </w:pPr>
+            <w:r>
+              <w:rPr>
+                <w:lang w:eastAsia="en-GB"/>
+              </w:rPr>
+              <w:t>netbios-ssn</w:t>
+            </w:r>
+          </w:p>
+        </w:tc>
+        <w:tc>
+          <w:tcPr>
+            <w:tcW w:w="4688" w:type="dxa"/>
+          </w:tcPr>
+          <w:p>
+            <w:pPr>
+              <w:rPr>
+                <w:lang w:eastAsia="en-GB"/>
+              </w:rPr>
+            </w:pPr>
+            <w:r>
+              <w:rPr>
+                <w:lang w:eastAsia="en-GB"/>
+              </w:rPr>
+              <w:t>Microsoft Windows netbios-ssn</w:t>
+            </w:r>
+            <w:r>
+              <w:rPr>
+                <w:lang w:eastAsia="en-GB"/>
+              </w:rPr>
+              <w:t xml:space="preserve"> (Unknown)</w:t>
+            </w:r>
+          </w:p>
+        </w:tc>
+      </w:tr>
+      <w:tr>
+        <w:tc>
+          <w:tcPr>
+            <w:tcW w:w="846" w:type="dxa"/>
+          </w:tcPr>
+          <w:p>
+            <w:pPr>
+              <w:rPr>
+                <w:lang w:eastAsia="en-GB"/>
+              </w:rPr>
+            </w:pPr>
+            <w:r>
+              <w:rPr>
+                <w:lang w:eastAsia="en-GB"/>
+              </w:rPr>
+              <w:t>445</w:t>
+            </w:r>
+          </w:p>
+        </w:tc>
+        <w:tc>
+          <w:tcPr>
+            <w:tcW w:w="992" w:type="dxa"/>
+          </w:tcPr>
+          <w:p>
+            <w:pPr>
+              <w:rPr>
+                <w:lang w:eastAsia="en-GB"/>
+              </w:rPr>
+            </w:pPr>
+            <w:r>
+              <w:rPr>
+                <w:lang w:eastAsia="en-GB"/>
+              </w:rPr>
+              <w:t>tcp</w:t>
+            </w:r>
+          </w:p>
+        </w:tc>
+        <w:tc>
+          <w:tcPr>
+            <w:tcW w:w="2400" w:type="dxa"/>
+          </w:tcPr>
+          <w:p>
+            <w:pPr>
+              <w:rPr>
+                <w:lang w:eastAsia="en-GB"/>
+              </w:rPr>
+            </w:pPr>
+            <w:r>
+              <w:rPr>
+                <w:lang w:eastAsia="en-GB"/>
+              </w:rPr>
+              <w:t>microsoft-ds</w:t>
+            </w:r>
+          </w:p>
+        </w:tc>
+        <w:tc>
+          <w:tcPr>
+            <w:tcW w:w="4688" w:type="dxa"/>
+          </w:tcPr>
+          <w:p>
+            <w:pPr>
+              <w:rPr>
+                <w:lang w:eastAsia="en-GB"/>
+              </w:rPr>
+            </w:pPr>
+            <w:r>
+              <w:rPr>
+                <w:lang w:eastAsia="en-GB"/>
+              </w:rPr>
+              <w:t xml:space="preserve">Windows XP microsoft-ds </w:t>
+            </w:r>
+            <w:r>
+              <w:rPr>
+                <w:lang w:eastAsia="en-GB"/>
+              </w:rPr>
+              <w:t xml:space="preserve"> (Unknown)</w:t>
+            </w:r>
+          </w:p>
+        </w:tc>
+      </w:tr>
+      <w:tr>
+        <w:tc>
+          <w:tcPr>
+            <w:tcW w:w="846" w:type="dxa"/>
+          </w:tcPr>
+          <w:p>
+            <w:pPr>
+              <w:rPr>
+                <w:lang w:eastAsia="en-GB"/>
+              </w:rPr>
+            </w:pPr>
+            <w:r>
+              <w:rPr>
+                <w:lang w:eastAsia="en-GB"/>
+              </w:rPr>
+              <w:t>1025</w:t>
+            </w:r>
+          </w:p>
+        </w:tc>
+        <w:tc>
+          <w:tcPr>
+            <w:tcW w:w="992" w:type="dxa"/>
+          </w:tcPr>
+          <w:p>
+            <w:pPr>
+              <w:rPr>
+                <w:lang w:eastAsia="en-GB"/>
+              </w:rPr>
+            </w:pPr>
+            <w:r>
+              <w:rPr>
+                <w:lang w:eastAsia="en-GB"/>
+              </w:rPr>
+              <w:t>tcp</w:t>
+            </w:r>
+          </w:p>
+        </w:tc>
+        <w:tc>
+          <w:tcPr>
+            <w:tcW w:w="2400" w:type="dxa"/>
+          </w:tcPr>
+          <w:p>
+            <w:pPr>
+              <w:rPr>
+                <w:lang w:eastAsia="en-GB"/>
+              </w:rPr>
+            </w:pPr>
+            <w:r>
+              <w:rPr>
+                <w:lang w:eastAsia="en-GB"/>
+              </w:rPr>
+              <w:t>msrpc</w:t>
+            </w:r>
+          </w:p>
+        </w:tc>
+        <w:tc>
+          <w:tcPr>
+            <w:tcW w:w="4688" w:type="dxa"/>
+          </w:tcPr>
+          <w:p>
+            <w:pPr>
+              <w:rPr>
+                <w:lang w:eastAsia="en-GB"/>
+              </w:rPr>
+            </w:pPr>
+            <w:r>
+              <w:rPr>
+                <w:lang w:eastAsia="en-GB"/>
+              </w:rPr>
+              <w:t>Microsoft</w:t>
+            </w:r>
+            <w:r>
+              <w:rPr>
+                <w:lang w:eastAsia="en-GB"/>
+              </w:rPr>
+              <w:t xml:space="preserve"> Windows RPC (</w:t>
+            </w:r>
+            <w:r>
+              <w:rPr>
+                <w:lang w:eastAsia="en-GB"/>
+              </w:rPr>
+              <w:t>Unknown</w:t>
+            </w:r>
+            <w:r>
+              <w:rPr>
+                <w:lang w:eastAsia="en-GB"/>
+              </w:rPr>
+              <w:t>)</w:t>
+            </w:r>
+          </w:p>
+        </w:tc>
+      </w:tr>
+      <w:tr>
+        <w:tc>
+          <w:tcPr>
+            <w:tcW w:w="846" w:type="dxa"/>
+          </w:tcPr>
+          <w:p>
+            <w:pPr>
+              <w:rPr>
+                <w:lang w:eastAsia="en-GB"/>
+              </w:rPr>
+            </w:pPr>
+            <w:r>
+              <w:rPr>
+                <w:lang w:eastAsia="en-GB"/>
+              </w:rPr>
+              <w:t>5000</w:t>
+            </w:r>
+          </w:p>
+        </w:tc>
+        <w:tc>
+          <w:tcPr>
+            <w:tcW w:w="992" w:type="dxa"/>
+          </w:tcPr>
+          <w:p>
+            <w:pPr>
+              <w:rPr>
+                <w:lang w:eastAsia="en-GB"/>
+              </w:rPr>
+            </w:pPr>
+            <w:r>
+              <w:rPr>
+                <w:lang w:eastAsia="en-GB"/>
+              </w:rPr>
+              <w:t>tcp</w:t>
+            </w:r>
+          </w:p>
+        </w:tc>
+        <w:tc>
+          <w:tcPr>
+            <w:tcW w:w="2400" w:type="dxa"/>
+          </w:tcPr>
+          <w:p>
+            <w:pPr>
+              <w:rPr>
+                <w:lang w:eastAsia="en-GB"/>
+              </w:rPr>
+            </w:pPr>
+            <w:r>
+              <w:rPr>
+                <w:lang w:eastAsia="en-GB"/>
+              </w:rPr>
+              <w:t>upnp</w:t>
+            </w:r>
+          </w:p>
+        </w:tc>
+        <w:tc>
+          <w:tcPr>
+            <w:tcW w:w="4688" w:type="dxa"/>
+          </w:tcPr>
+          <w:p>
+            <w:pPr>
+              <w:rPr>
+                <w:lang w:eastAsia="en-GB"/>
+              </w:rPr>
+            </w:pPr>
+            <w:r>
+              <w:rPr>
+                <w:lang w:eastAsia="en-GB"/>
+              </w:rPr>
+              <w:t>Unknown</w:t>
+            </w:r>
+          </w:p>
+        </w:tc>
+      </w:tr>
+    </w:tbl>
+    <w:p>
+      <w:pPr>
+        <w:rPr>
+          <w:lang w:eastAsia="en-GB"/>
+        </w:rPr>
+      </w:pPr>
+    </w:p>
+    <w:p>
+      <w:pPr>
+        <w:rPr>
+          <w:lang w:eastAsia="en-GB"/>
+        </w:rPr>
+      </w:pPr>
+      <w:r>
+        <w:rPr>
+          <w:lang w:eastAsia="en-GB"/>
+        </w:rPr>
+        <w:t xml:space="preserve">Another penetration testing tool was used to gather information on the </w:t>
+      </w:r>
+      <w:r>
+        <w:rPr>
+          <w:lang w:eastAsia="en-GB"/>
+        </w:rPr>
+        <w:t xml:space="preserve">2 computers by the name of Armitage which </w:t>
+      </w:r>
+      <w:r>
+        <w:rPr>
+          <w:lang w:eastAsia="en-GB"/>
+        </w:rPr>
+        <w:t>will</w:t>
+      </w:r>
+      <w:r>
+        <w:rPr>
+          <w:lang w:eastAsia="en-GB"/>
+        </w:rPr>
+        <w:t xml:space="preserve"> scan the network similarly to how Zenmap did and then give us a list of </w:t>
+      </w:r>
+      <w:r>
+        <w:rPr>
+          <w:lang w:eastAsia="en-GB"/>
+        </w:rPr>
+        <w:t>potential attacks that we can use on the systems to attempt to gain access</w:t>
+      </w:r>
+      <w:r>
+        <w:rPr>
+          <w:lang w:eastAsia="en-GB"/>
+        </w:rPr>
+        <w:t xml:space="preserve"> based on the services running on the systems and their versions.</w:t>
+      </w:r>
+    </w:p>
+    <w:p>
+      <w:pPr>
+        <w:rPr>
+          <w:lang w:eastAsia="en-GB"/>
+        </w:rPr>
+      </w:pPr>
+      <w:r>
+        <w:rPr>
+          <w:lang w:eastAsia="en-GB"/>
+        </w:rPr>
+        <w:t>[picture</w:t>
+      </w:r>
+      <w:r>
+        <w:rPr>
+          <w:lang w:eastAsia="en-GB"/>
+        </w:rPr>
+        <w:t>s</w:t>
+      </w:r>
+      <w:r>
+        <w:rPr>
+          <w:lang w:eastAsia="en-GB"/>
+        </w:rPr>
+        <w:t>]</w:t>
+      </w:r>
+    </w:p>
+    <w:p>
+      <w:pPr>
+        <w:rPr>
+          <w:lang w:eastAsia="en-GB"/>
+        </w:rPr>
+      </w:pPr>
+      <w:r>
+        <w:rPr>
+          <w:lang w:eastAsia="en-GB"/>
+        </w:rPr>
+        <w:t xml:space="preserve">As you can see Armitage has found a number of attacks </w:t>
+      </w:r>
+      <w:r>
+        <w:rPr>
+          <w:lang w:eastAsia="en-GB"/>
+        </w:rPr>
+        <w:t>worth attempting on the Linux machine and much fewer on the Windows machine</w:t>
+      </w:r>
+      <w:r>
+        <w:rPr>
+          <w:lang w:eastAsia="en-GB"/>
+        </w:rPr>
+        <w:t>.</w:t>
+      </w:r>
+      <w:r>
+        <w:rPr>
+          <w:lang w:eastAsia="en-GB"/>
+        </w:rPr>
+        <w:t xml:space="preserve"> </w:t>
+      </w:r>
+      <w:r>
+        <w:rPr>
+          <w:lang w:eastAsia="en-GB"/>
+        </w:rPr>
+        <w:t xml:space="preserve">When we attempt to gain access later we will produce a table detailing which attacks were attempted and </w:t>
+      </w:r>
+      <w:r>
+        <w:rPr>
+          <w:lang w:eastAsia="en-GB"/>
+        </w:rPr>
+        <w:t>which failed or succeeded.</w:t>
+      </w:r>
+      <w:r>
+        <w:rPr>
+          <w:lang w:eastAsia="en-GB"/>
+        </w:rPr>
+        <w:t xml:space="preserve"> </w:t>
+      </w:r>
+    </w:p>
+    <w:p>
+      <w:pPr>
+        <w:rPr>
+          <w:lang w:eastAsia="en-GB"/>
+        </w:rPr>
+      </w:pPr>
     </w:p>
     <w:p>
       <w:pPr>
@@ -2605,6 +5496,7 @@
           <w:rFonts w:eastAsia="Times New Roman"/>
           <w:lang w:eastAsia="en-GB"/>
         </w:rPr>
+        <w:lastRenderedPageBreak/>
         <w:t>Gaining access</w:t>
       </w:r>
       <w:r>
@@ -2678,57 +5570,14 @@
         </w:rPr>
         <w:t>executed them</w:t>
       </w:r>
-      <w:r>
+    </w:p>
+    <w:p>
+      <w:pPr>
         <w:rPr>
           <w:i/>
           <w:iCs/>
           <w:lang w:eastAsia="en-GB"/>
         </w:rPr>
-        <w:br/>
-      </w:r>
-    </w:p>
-    <w:p>
-      <w:pPr>
-        <w:pStyle w:val="Heading3"/>
-        <w:rPr>
-          <w:rFonts w:eastAsia="Times New Roman"/>
-          <w:lang w:eastAsia="en-GB"/>
-        </w:rPr>
-      </w:pPr>
-      <w:r>
-        <w:rPr>
-          <w:rFonts w:eastAsia="Times New Roman"/>
-          <w:lang w:eastAsia="en-GB"/>
-        </w:rPr>
-        <w:t>Maintaining Access</w:t>
-      </w:r>
-      <w:r>
-        <w:rPr>
-          <w:rFonts w:eastAsia="Times New Roman"/>
-          <w:lang w:eastAsia="en-GB"/>
-        </w:rPr>
-        <w:t xml:space="preserve"> </w:t>
-      </w:r>
-      <w:r>
-        <w:rPr>
-          <w:rFonts w:eastAsia="Times New Roman"/>
-          <w:lang w:eastAsia="en-GB"/>
-        </w:rPr>
-        <w:t>Stage</w:t>
-      </w:r>
-      <w:r>
-        <w:rPr>
-          <w:rFonts w:eastAsia="Times New Roman"/>
-          <w:lang w:eastAsia="en-GB"/>
-        </w:rPr>
-        <w:t>:</w:t>
-      </w:r>
-    </w:p>
-    <w:p>
-      <w:pPr>
-        <w:rPr>
-          <w:lang w:eastAsia="en-GB"/>
-        </w:rPr>
       </w:pPr>
       <w:r>
         <w:rPr>
@@ -2736,22 +5585,56 @@
           <w:iCs/>
           <w:lang w:eastAsia="en-GB"/>
         </w:rPr>
-        <w:t xml:space="preserve">Explain how </w:t>
-      </w:r>
-      <w:r>
+        <w:t>Password Cracking</w:t>
+      </w:r>
+    </w:p>
+    <w:p>
+      <w:pPr>
         <w:rPr>
           <w:i/>
           <w:iCs/>
           <w:lang w:eastAsia="en-GB"/>
         </w:rPr>
-        <w:t>a system admin account was created on the end system.</w:t>
-      </w:r>
+      </w:pPr>
       <w:r>
         <w:rPr>
           <w:i/>
           <w:iCs/>
           <w:lang w:eastAsia="en-GB"/>
         </w:rPr>
+        <w:t>Telnet</w:t>
+      </w:r>
+      <w:r>
+        <w:rPr>
+          <w:i/>
+          <w:iCs/>
+          <w:lang w:eastAsia="en-GB"/>
+        </w:rPr>
+        <w:t xml:space="preserve"> – command prompt</w:t>
+      </w:r>
+    </w:p>
+    <w:p>
+      <w:pPr>
+        <w:rPr>
+          <w:i/>
+          <w:iCs/>
+          <w:lang w:eastAsia="en-GB"/>
+        </w:rPr>
+      </w:pPr>
+      <w:r>
+        <w:rPr>
+          <w:i/>
+          <w:iCs/>
+          <w:lang w:eastAsia="en-GB"/>
+        </w:rPr>
+        <w:t>Mysql - command prompt</w:t>
+      </w:r>
+      <w:r>
+        <w:rPr>
+          <w:i/>
+          <w:iCs/>
+          <w:lang w:eastAsia="en-GB"/>
+        </w:rPr>
         <w:br/>
       </w:r>
     </w:p>
@@ -2768,7 +5651,74 @@
           <w:rFonts w:eastAsia="Times New Roman"/>
           <w:lang w:eastAsia="en-GB"/>
         </w:rPr>
-        <w:lastRenderedPageBreak/>
+        <w:t>Maintaining Access</w:t>
+      </w:r>
+      <w:r>
+        <w:rPr>
+          <w:rFonts w:eastAsia="Times New Roman"/>
+          <w:lang w:eastAsia="en-GB"/>
+        </w:rPr>
+        <w:t xml:space="preserve"> </w:t>
+      </w:r>
+      <w:r>
+        <w:rPr>
+          <w:rFonts w:eastAsia="Times New Roman"/>
+          <w:lang w:eastAsia="en-GB"/>
+        </w:rPr>
+        <w:t>Stage</w:t>
+      </w:r>
+      <w:r>
+        <w:rPr>
+          <w:rFonts w:eastAsia="Times New Roman"/>
+          <w:lang w:eastAsia="en-GB"/>
+        </w:rPr>
+        <w:t>:</w:t>
+      </w:r>
+    </w:p>
+    <w:p>
+      <w:pPr>
+        <w:rPr>
+          <w:lang w:eastAsia="en-GB"/>
+        </w:rPr>
+      </w:pPr>
+      <w:r>
+        <w:rPr>
+          <w:i/>
+          <w:iCs/>
+          <w:lang w:eastAsia="en-GB"/>
+        </w:rPr>
+        <w:t xml:space="preserve">Explain how </w:t>
+      </w:r>
+      <w:r>
+        <w:rPr>
+          <w:i/>
+          <w:iCs/>
+          <w:lang w:eastAsia="en-GB"/>
+        </w:rPr>
+        <w:t>a system admin account was created on the end system.</w:t>
+      </w:r>
+      <w:r>
+        <w:rPr>
+          <w:i/>
+          <w:iCs/>
+          <w:lang w:eastAsia="en-GB"/>
+        </w:rPr>
+        <w:br/>
+      </w:r>
+    </w:p>
+    <w:p>
+      <w:pPr>
+        <w:pStyle w:val="Heading3"/>
+        <w:rPr>
+          <w:rFonts w:eastAsia="Times New Roman"/>
+          <w:lang w:eastAsia="en-GB"/>
+        </w:rPr>
+      </w:pPr>
+      <w:r>
+        <w:rPr>
+          <w:rFonts w:eastAsia="Times New Roman"/>
+          <w:lang w:eastAsia="en-GB"/>
+        </w:rPr>
         <w:t>Covering Tracks</w:t>
       </w:r>
       <w:r>
@@ -3533,8 +6483,8 @@
       </w:pPr>
     </w:p>
     <w:sectPr>
-      <w:headerReference w:type="default" r:id="rId12"/>
-      <w:footerReference w:type="default" r:id="rId13"/>
+      <w:headerReference w:type="default" r:id="rId13"/>
+      <w:footerReference w:type="default" r:id="rId14"/>
       <w:pgSz w:w="11906" w:h="16838"/>
       <w:pgMar w:top="1440" w:right="1440" w:bottom="1440" w:left="1440" w:header="708" w:footer="708" w:gutter="0"/>
       <w:cols w:space="708"/>
@@ -5625,49 +8575,49 @@
       </w:rPr>
     </w:lvl>
   </w:abstractNum>
-  <w:num w:numId="1" w16cid:durableId="1049959173">
+  <w:num w:numId="1">
     <w:abstractNumId w:val="8"/>
   </w:num>
-  <w:num w:numId="2" w16cid:durableId="995761832">
+  <w:num w:numId="2">
     <w:abstractNumId w:val="1"/>
   </w:num>
-  <w:num w:numId="3" w16cid:durableId="804202629">
+  <w:num w:numId="3">
     <w:abstractNumId w:val="9"/>
   </w:num>
-  <w:num w:numId="4" w16cid:durableId="536165530">
+  <w:num w:numId="4">
     <w:abstractNumId w:val="4"/>
   </w:num>
-  <w:num w:numId="5" w16cid:durableId="1875269488">
+  <w:num w:numId="5">
     <w:abstractNumId w:val="2"/>
   </w:num>
-  <w:num w:numId="6" w16cid:durableId="1548564131">
+  <w:num w:numId="6">
     <w:abstractNumId w:val="3"/>
   </w:num>
-  <w:num w:numId="7" w16cid:durableId="875310633">
+  <w:num w:numId="7">
     <w:abstractNumId w:val="14"/>
   </w:num>
-  <w:num w:numId="8" w16cid:durableId="446851810">
+  <w:num w:numId="8">
     <w:abstractNumId w:val="13"/>
   </w:num>
-  <w:num w:numId="9" w16cid:durableId="780878442">
+  <w:num w:numId="9">
     <w:abstractNumId w:val="12"/>
   </w:num>
-  <w:num w:numId="10" w16cid:durableId="2100326735">
+  <w:num w:numId="10">
     <w:abstractNumId w:val="11"/>
   </w:num>
-  <w:num w:numId="11" w16cid:durableId="878513488">
+  <w:num w:numId="11">
     <w:abstractNumId w:val="0"/>
   </w:num>
-  <w:num w:numId="12" w16cid:durableId="110242878">
+  <w:num w:numId="12">
     <w:abstractNumId w:val="10"/>
   </w:num>
-  <w:num w:numId="13" w16cid:durableId="1105152087">
+  <w:num w:numId="13">
     <w:abstractNumId w:val="5"/>
   </w:num>
-  <w:num w:numId="14" w16cid:durableId="251277147">
+  <w:num w:numId="14">
     <w:abstractNumId w:val="7"/>
   </w:num>
-  <w:num w:numId="15" w16cid:durableId="395590357">
+  <w:num w:numId="15">
     <w:abstractNumId w:val="6"/>
   </w:num>
 </w:numbering>
@@ -6740,21 +9690,6 @@
 </file>
 
 <file path=customXml/item1.xml><?xml version="1.0" encoding="utf-8"?>
-<p:properties xmlns:p="http://schemas.microsoft.com/office/2006/metadata/properties" xmlns:xsi="http://www.w3.org/2001/XMLSchema-instance" xmlns:pc="http://schemas.microsoft.com/office/infopath/2007/PartnerControls">
-  <documentManagement/>
-</p:properties>
-</file>
-
-<file path=customXml/item2.xml><?xml version="1.0" encoding="utf-8"?>
-<?mso-contentType ?>
-<FormTemplates xmlns="http://schemas.microsoft.com/sharepoint/v3/contenttype/forms">
-  <Display>DocumentLibraryForm</Display>
-  <Edit>DocumentLibraryForm</Edit>
-  <New>DocumentLibraryForm</New>
-</FormTemplates>
-</file>
-
-<file path=customXml/item3.xml><?xml version="1.0" encoding="utf-8"?>
 <ct:contentTypeSchema xmlns:ct="http://schemas.microsoft.com/office/2006/metadata/contentType" xmlns:ma="http://schemas.microsoft.com/office/2006/metadata/properties/metaAttributes" ct:_="" ma:_="" ma:contentTypeName="Document" ma:contentTypeID="0x0101006B1E78E6D1050B458A4D21163565DD97" ma:contentTypeVersion="11" ma:contentTypeDescription="Create a new document." ma:contentTypeScope="" ma:versionID="7dd8358c4d965bb2a3921c7eaf13c0c2">
   <xsd:schema xmlns:xsd="http://www.w3.org/2001/XMLSchema" xmlns:xs="http://www.w3.org/2001/XMLSchema" xmlns:p="http://schemas.microsoft.com/office/2006/metadata/properties" xmlns:ns2="75cbb769-4480-470b-a070-954c19091f44" xmlns:ns3="ffae145f-3972-4edd-a074-e7ae880c658f" targetNamespace="http://schemas.microsoft.com/office/2006/metadata/properties" ma:root="true" ma:fieldsID="58e3f181a91d1861360010afbeabfd8b" ns2:_="" ns3:_="">
     <xsd:import namespace="75cbb769-4480-470b-a070-954c19091f44"/>
@@ -6965,24 +9900,26 @@
 </ct:contentTypeSchema>
 </file>
 
-<file path=customXml/itemProps1.xml><?xml version="1.0" encoding="utf-8"?>
-<ds:datastoreItem xmlns:ds="http://schemas.openxmlformats.org/officeDocument/2006/customXml" ds:itemID="{9644F679-622F-46C4-A39F-E52C850C35C1}">
-  <ds:schemaRefs>
-    <ds:schemaRef ds:uri="http://schemas.microsoft.com/office/2006/metadata/properties"/>
-    <ds:schemaRef ds:uri="http://schemas.microsoft.com/office/infopath/2007/PartnerControls"/>
-  </ds:schemaRefs>
-</ds:datastoreItem>
+<file path=customXml/item2.xml><?xml version="1.0" encoding="utf-8"?>
+<?mso-contentType ?>
+<FormTemplates xmlns="http://schemas.microsoft.com/sharepoint/v3/contenttype/forms">
+  <Display>DocumentLibraryForm</Display>
+  <Edit>DocumentLibraryForm</Edit>
+  <New>DocumentLibraryForm</New>
+</FormTemplates>
 </file>
 
-<file path=customXml/itemProps2.xml><?xml version="1.0" encoding="utf-8"?>
-<ds:datastoreItem xmlns:ds="http://schemas.openxmlformats.org/officeDocument/2006/customXml" ds:itemID="{06D47902-9856-487A-A40A-6714C0CCB1BC}">
-  <ds:schemaRefs>
-    <ds:schemaRef ds:uri="http://schemas.microsoft.com/sharepoint/v3/contenttype/forms"/>
-  </ds:schemaRefs>
-</ds:datastoreItem>
+<file path=customXml/item3.xml><?xml version="1.0" encoding="utf-8"?>
+<p:properties xmlns:p="http://schemas.microsoft.com/office/2006/metadata/properties" xmlns:xsi="http://www.w3.org/2001/XMLSchema-instance" xmlns:pc="http://schemas.microsoft.com/office/infopath/2007/PartnerControls">
+  <documentManagement/>
+</p:properties>
 </file>
 
-<file path=customXml/itemProps3.xml><?xml version="1.0" encoding="utf-8"?>
+<file path=customXml/item4.xml><?xml version="1.0" encoding="utf-8"?>
+<b:Sources xmlns:b="http://schemas.openxmlformats.org/officeDocument/2006/bibliography" xmlns="http://schemas.openxmlformats.org/officeDocument/2006/bibliography" SelectedStyle="\APASixthEditionOfficeOnline.xsl" StyleName="APA" Version="6"/>
+</file>
+
+<file path=customXml/itemProps1.xml><?xml version="1.0" encoding="utf-8"?>
 <ds:datastoreItem xmlns:ds="http://schemas.openxmlformats.org/officeDocument/2006/customXml" ds:itemID="{BCB6C496-CE16-4844-BE68-A3B550619DC0}">
   <ds:schemaRefs>
     <ds:schemaRef ds:uri="http://schemas.microsoft.com/office/2006/metadata/contentType"/>
@@ -6999,4 +9936,29 @@
     <ds:schemaRef ds:uri="http://schemas.microsoft.com/internal/obd"/>
   </ds:schemaRefs>
 </ds:datastoreItem>
+</file>
+
+<file path=customXml/itemProps2.xml><?xml version="1.0" encoding="utf-8"?>
+<ds:datastoreItem xmlns:ds="http://schemas.openxmlformats.org/officeDocument/2006/customXml" ds:itemID="{06D47902-9856-487A-A40A-6714C0CCB1BC}">
+  <ds:schemaRefs>
+    <ds:schemaRef ds:uri="http://schemas.microsoft.com/sharepoint/v3/contenttype/forms"/>
+  </ds:schemaRefs>
+</ds:datastoreItem>
+</file>
+
+<file path=customXml/itemProps3.xml><?xml version="1.0" encoding="utf-8"?>
+<ds:datastoreItem xmlns:ds="http://schemas.openxmlformats.org/officeDocument/2006/customXml" ds:itemID="{9644F679-622F-46C4-A39F-E52C850C35C1}">
+  <ds:schemaRefs>
+    <ds:schemaRef ds:uri="http://schemas.microsoft.com/office/2006/metadata/properties"/>
+    <ds:schemaRef ds:uri="http://schemas.microsoft.com/office/infopath/2007/PartnerControls"/>
+  </ds:schemaRefs>
+</ds:datastoreItem>
+</file>
+
+<file path=customXml/itemProps4.xml><?xml version="1.0" encoding="utf-8"?>
+<ds:datastoreItem xmlns:ds="http://schemas.openxmlformats.org/officeDocument/2006/customXml" ds:itemID="{440AC3DB-7F67-415C-8BD0-87047ECA4039}">
+  <ds:schemaRefs>
+    <ds:schemaRef ds:uri="http://schemas.openxmlformats.org/officeDocument/2006/bibliography"/>
+  </ds:schemaRefs>
+</ds:datastoreItem>
 </file>
</xml_diff>

<commit_message>
edited screenshots and updated report
</commit_message>
<xml_diff>
--- a/Ethical Hacking/Assessment 2 Report Template.docx
+++ b/Ethical Hacking/Assessment 2 Report Template.docx
@@ -1,6 +1,6 @@
 
 <file path=word/document.xml><?xml version="1.0" encoding="utf-8"?>
-<w:document xmlns:wpc="http://schemas.microsoft.com/office/word/2010/wordprocessingCanvas" xmlns:cx="http://schemas.microsoft.com/office/drawing/2014/chartex" xmlns:cx1="http://schemas.microsoft.com/office/drawing/2015/9/8/chartex" xmlns:cx2="http://schemas.microsoft.com/office/drawing/2015/10/21/chartex" xmlns:cx3="http://schemas.microsoft.com/office/drawing/2016/5/9/chartex" xmlns:cx4="http://schemas.microsoft.com/office/drawing/2016/5/10/chartex" xmlns:cx5="http://schemas.microsoft.com/office/drawing/2016/5/11/chartex" xmlns:cx6="http://schemas.microsoft.com/office/drawing/2016/5/12/chartex" xmlns:cx7="http://schemas.microsoft.com/office/drawing/2016/5/13/chartex" xmlns:cx8="http://schemas.microsoft.com/office/drawing/2016/5/14/chartex" xmlns:mc="http://schemas.openxmlformats.org/markup-compatibility/2006" xmlns:aink="http://schemas.microsoft.com/office/drawing/2016/ink" xmlns:am3d="http://schemas.microsoft.com/office/drawing/2017/model3d" xmlns:o="urn:schemas-microsoft-com:office:office" xmlns:r="http://schemas.openxmlformats.org/officeDocument/2006/relationships" xmlns:m="http://schemas.openxmlformats.org/officeDocument/2006/math" xmlns:v="urn:schemas-microsoft-com:vml" xmlns:wp14="http://schemas.microsoft.com/office/word/2010/wordprocessingDrawing" xmlns:wp="http://schemas.openxmlformats.org/drawingml/2006/wordprocessingDrawing" xmlns:w10="urn:schemas-microsoft-com:office:word" xmlns:w="http://schemas.openxmlformats.org/wordprocessingml/2006/main" xmlns:w14="http://schemas.microsoft.com/office/word/2010/wordml" xmlns:w15="http://schemas.microsoft.com/office/word/2012/wordml" xmlns:w16cex="http://schemas.microsoft.com/office/word/2018/wordml/cex" xmlns:w16cid="http://schemas.microsoft.com/office/word/2016/wordml/cid" xmlns:w16="http://schemas.microsoft.com/office/word/2018/wordml" xmlns:w16sdtdh="http://schemas.microsoft.com/office/word/2020/wordml/sdtdatahash" xmlns:w16se="http://schemas.microsoft.com/office/word/2015/wordml/symex" xmlns:wpg="http://schemas.microsoft.com/office/word/2010/wordprocessingGroup" xmlns:wpi="http://schemas.microsoft.com/office/word/2010/wordprocessingInk" xmlns:wne="http://schemas.microsoft.com/office/word/2006/wordml" xmlns:wps="http://schemas.microsoft.com/office/word/2010/wordprocessingShape" mc:Ignorable="w14 w15 w16se w16cid w16 w16cex w16sdtdh wp14">
+<w:document xmlns:wpc="http://schemas.microsoft.com/office/word/2010/wordprocessingCanvas" xmlns:cx="http://schemas.microsoft.com/office/drawing/2014/chartex" xmlns:cx1="http://schemas.microsoft.com/office/drawing/2015/9/8/chartex" xmlns:cx2="http://schemas.microsoft.com/office/drawing/2015/10/21/chartex" xmlns:cx3="http://schemas.microsoft.com/office/drawing/2016/5/9/chartex" xmlns:cx4="http://schemas.microsoft.com/office/drawing/2016/5/10/chartex" xmlns:cx5="http://schemas.microsoft.com/office/drawing/2016/5/11/chartex" xmlns:cx6="http://schemas.microsoft.com/office/drawing/2016/5/12/chartex" xmlns:cx7="http://schemas.microsoft.com/office/drawing/2016/5/13/chartex" xmlns:cx8="http://schemas.microsoft.com/office/drawing/2016/5/14/chartex" xmlns:mc="http://schemas.openxmlformats.org/markup-compatibility/2006" xmlns:aink="http://schemas.microsoft.com/office/drawing/2016/ink" xmlns:am3d="http://schemas.microsoft.com/office/drawing/2017/model3d" xmlns:o="urn:schemas-microsoft-com:office:office" xmlns:oel="http://schemas.microsoft.com/office/2019/extlst" xmlns:r="http://schemas.openxmlformats.org/officeDocument/2006/relationships" xmlns:m="http://schemas.openxmlformats.org/officeDocument/2006/math" xmlns:v="urn:schemas-microsoft-com:vml" xmlns:wp14="http://schemas.microsoft.com/office/word/2010/wordprocessingDrawing" xmlns:wp="http://schemas.openxmlformats.org/drawingml/2006/wordprocessingDrawing" xmlns:w10="urn:schemas-microsoft-com:office:word" xmlns:w="http://schemas.openxmlformats.org/wordprocessingml/2006/main" xmlns:w14="http://schemas.microsoft.com/office/word/2010/wordml" xmlns:w15="http://schemas.microsoft.com/office/word/2012/wordml" xmlns:w16cex="http://schemas.microsoft.com/office/word/2018/wordml/cex" xmlns:w16cid="http://schemas.microsoft.com/office/word/2016/wordml/cid" xmlns:w16="http://schemas.microsoft.com/office/word/2018/wordml" xmlns:w16sdtdh="http://schemas.microsoft.com/office/word/2020/wordml/sdtdatahash" xmlns:w16se="http://schemas.microsoft.com/office/word/2015/wordml/symex" xmlns:wpg="http://schemas.microsoft.com/office/word/2010/wordprocessingGroup" xmlns:wpi="http://schemas.microsoft.com/office/word/2010/wordprocessingInk" xmlns:wne="http://schemas.microsoft.com/office/word/2006/wordml" xmlns:wps="http://schemas.microsoft.com/office/word/2010/wordprocessingShape" mc:Ignorable="w14 w15 w16se w16cid w16 w16cex w16sdtdh wp14">
   <w:body>
     <w:tbl>
       <w:tblPr>
@@ -829,7 +829,35 @@
               <w:rPr>
                 <w:lang w:val="en-IE"/>
               </w:rPr>
-              <w:t>File saved with the filename format ‘Student number_unit initials_LO number’</w:t>
+              <w:t xml:space="preserve">File saved with the filename format ‘Student </w:t>
+            </w:r>
+            <w:proofErr w:type="spellStart"/>
+            <w:r>
+              <w:rPr>
+                <w:lang w:val="en-IE"/>
+              </w:rPr>
+              <w:t>number_unit</w:t>
+            </w:r>
+            <w:proofErr w:type="spellEnd"/>
+            <w:r>
+              <w:rPr>
+                <w:lang w:val="en-IE"/>
+              </w:rPr>
+              <w:t xml:space="preserve"> </w:t>
+            </w:r>
+            <w:proofErr w:type="spellStart"/>
+            <w:r>
+              <w:rPr>
+                <w:lang w:val="en-IE"/>
+              </w:rPr>
+              <w:t>initials_LO</w:t>
+            </w:r>
+            <w:proofErr w:type="spellEnd"/>
+            <w:r>
+              <w:rPr>
+                <w:lang w:val="en-IE"/>
+              </w:rPr>
+              <w:t xml:space="preserve"> number’</w:t>
             </w:r>
           </w:p>
         </w:tc>
@@ -2329,42 +2357,6 @@
       <w:pPr>
         <w:pStyle w:val="Heading3"/>
         <w:rPr>
-          <w:rFonts w:eastAsia="Times New Roman"/>
-          <w:lang w:eastAsia="en-GB"/>
-        </w:rPr>
-      </w:pPr>
-      <w:r>
-        <w:rPr>
-          <w:rFonts w:eastAsia="Times New Roman"/>
-          <w:lang w:eastAsia="en-GB"/>
-        </w:rPr>
-        <w:t>Reconnaissance</w:t>
-      </w:r>
-      <w:r>
-        <w:rPr>
-          <w:rFonts w:eastAsia="Times New Roman"/>
-          <w:lang w:eastAsia="en-GB"/>
-        </w:rPr>
-        <w:t xml:space="preserve"> </w:t>
-      </w:r>
-      <w:r>
-        <w:rPr>
-          <w:rFonts w:eastAsia="Times New Roman"/>
-          <w:lang w:eastAsia="en-GB"/>
-        </w:rPr>
-        <w:t>Stage</w:t>
-      </w:r>
-      <w:r>
-        <w:rPr>
-          <w:rFonts w:eastAsia="Times New Roman"/>
-          <w:lang w:eastAsia="en-GB"/>
-        </w:rPr>
-        <w:t>:</w:t>
-      </w:r>
-    </w:p>
-    <w:p>
-      <w:pPr>
-        <w:rPr>
           <w:i/>
           <w:iCs/>
           <w:lang w:eastAsia="en-GB"/>
@@ -2372,128 +2364,58 @@
       </w:pPr>
       <w:r>
         <w:rPr>
-          <w:i/>
-          <w:iCs/>
-          <w:lang w:eastAsia="en-GB"/>
-        </w:rPr>
-        <w:t>What reconnaissance</w:t>
-      </w:r>
-      <w:r>
-        <w:rPr>
-          <w:i/>
-          <w:iCs/>
-          <w:lang w:eastAsia="en-GB"/>
-        </w:rPr>
-        <w:t xml:space="preserve"> and Enumeration was performed?</w:t>
-      </w:r>
-      <w:r>
-        <w:rPr>
-          <w:i/>
-          <w:iCs/>
+          <w:rFonts w:eastAsia="Times New Roman"/>
+          <w:lang w:eastAsia="en-GB"/>
+        </w:rPr>
+        <w:t>Reconnaissance</w:t>
+      </w:r>
+      <w:r>
+        <w:rPr>
+          <w:rFonts w:eastAsia="Times New Roman"/>
           <w:lang w:eastAsia="en-GB"/>
         </w:rPr>
         <w:t xml:space="preserve"> </w:t>
       </w:r>
-    </w:p>
-    <w:p>
-      <w:pPr>
-        <w:rPr>
-          <w:i/>
-          <w:iCs/>
-          <w:lang w:eastAsia="en-GB"/>
-        </w:rPr>
-      </w:pPr>
-      <w:r>
-        <w:rPr>
-          <w:i/>
-          <w:iCs/>
+      <w:r>
+        <w:rPr>
+          <w:rFonts w:eastAsia="Times New Roman"/>
+          <w:lang w:eastAsia="en-GB"/>
+        </w:rPr>
+        <w:t>Stage</w:t>
+      </w:r>
+      <w:r>
+        <w:rPr>
+          <w:rFonts w:eastAsia="Times New Roman"/>
+          <w:lang w:eastAsia="en-GB"/>
+        </w:rPr>
+        <w:t>:</w:t>
+      </w:r>
+    </w:p>
+    <w:p>
+      <w:pPr>
+        <w:rPr>
+          <w:lang w:eastAsia="en-GB"/>
+        </w:rPr>
+      </w:pPr>
+      <w:r>
+        <w:rPr>
+          <w:lang w:eastAsia="en-GB"/>
+        </w:rPr>
+        <w:t xml:space="preserve">First </w:t>
+      </w:r>
+      <w:proofErr w:type="spellStart"/>
+      <w:r>
+        <w:rPr>
           <w:lang w:eastAsia="en-GB"/>
         </w:rPr>
         <w:t>Zenmap</w:t>
       </w:r>
-      <w:r>
-        <w:rPr>
-          <w:i/>
-          <w:iCs/>
-          <w:lang w:eastAsia="en-GB"/>
-        </w:rPr>
-        <w:t>,</w:t>
-      </w:r>
-      <w:r>
-        <w:rPr>
-          <w:i/>
-          <w:iCs/>
-          <w:lang w:eastAsia="en-GB"/>
-        </w:rPr>
-        <w:t xml:space="preserve"> Armitage</w:t>
-      </w:r>
-      <w:r>
-        <w:rPr>
-          <w:i/>
-          <w:iCs/>
-          <w:lang w:eastAsia="en-GB"/>
-        </w:rPr>
-        <w:t>,</w:t>
-      </w:r>
-      <w:r>
-        <w:rPr>
-          <w:i/>
-          <w:iCs/>
-          <w:lang w:eastAsia="en-GB"/>
-        </w:rPr>
-        <w:t xml:space="preserve"> ports etc</w:t>
-      </w:r>
-    </w:p>
-    <w:p>
-      <w:pPr>
-        <w:rPr>
-          <w:i/>
-          <w:iCs/>
-          <w:lang w:eastAsia="en-GB"/>
-        </w:rPr>
-      </w:pPr>
-      <w:r>
-        <w:rPr>
-          <w:i/>
-          <w:iCs/>
-          <w:lang w:eastAsia="en-GB"/>
-        </w:rPr>
-        <w:t>What tools, what services, what operating systems</w:t>
-      </w:r>
-      <w:r>
-        <w:rPr>
-          <w:i/>
-          <w:iCs/>
-          <w:lang w:eastAsia="en-GB"/>
-        </w:rPr>
-        <w:t>, what ports ope</w:t>
-      </w:r>
-      <w:r>
-        <w:rPr>
-          <w:i/>
-          <w:iCs/>
-          <w:lang w:eastAsia="en-GB"/>
-        </w:rPr>
-        <w:t>n</w:t>
-      </w:r>
-    </w:p>
-    <w:p>
-      <w:pPr>
-        <w:rPr>
-          <w:lang w:eastAsia="en-GB"/>
-        </w:rPr>
-      </w:pPr>
-      <w:r>
-        <w:rPr>
-          <w:lang w:eastAsia="en-GB"/>
-        </w:rPr>
-        <w:t xml:space="preserve">First </w:t>
-      </w:r>
-      <w:r>
-        <w:rPr>
-          <w:lang w:eastAsia="en-GB"/>
-        </w:rPr>
-        <w:t xml:space="preserve">Zenmap was used to </w:t>
+      <w:proofErr w:type="spellEnd"/>
+      <w:r>
+        <w:rPr>
+          <w:lang w:eastAsia="en-GB"/>
+        </w:rPr>
+        <w:t xml:space="preserve"> was used to </w:t>
       </w:r>
       <w:r>
         <w:rPr>
@@ -2523,7 +2445,21 @@
         <w:rPr>
           <w:lang w:eastAsia="en-GB"/>
         </w:rPr>
-        <w:t xml:space="preserve"> Zenmap discovered 3 devices</w:t>
+        <w:t xml:space="preserve"> </w:t>
+      </w:r>
+      <w:proofErr w:type="spellStart"/>
+      <w:r>
+        <w:rPr>
+          <w:lang w:eastAsia="en-GB"/>
+        </w:rPr>
+        <w:t>Zenmap</w:t>
+      </w:r>
+      <w:proofErr w:type="spellEnd"/>
+      <w:r>
+        <w:rPr>
+          <w:lang w:eastAsia="en-GB"/>
+        </w:rPr>
+        <w:t xml:space="preserve"> discovered 3 devices</w:t>
       </w:r>
       <w:r>
         <w:rPr>
@@ -2564,21 +2500,70 @@
       </w:pPr>
       <w:r>
         <w:rPr>
-          <w:lang w:eastAsia="en-GB"/>
-        </w:rPr>
-        <w:t>[picture]</w:t>
-      </w:r>
-    </w:p>
-    <w:p>
-      <w:pPr>
-        <w:rPr>
-          <w:lang w:eastAsia="en-GB"/>
-        </w:rPr>
-      </w:pPr>
-      <w:r>
-        <w:rPr>
-          <w:lang w:eastAsia="en-GB"/>
-        </w:rPr>
+          <w:noProof/>
+          <w:lang w:eastAsia="en-GB"/>
+        </w:rPr>
+        <w:drawing>
+          <wp:inline distT="0" distB="0" distL="0" distR="0" wp14:anchorId="07088997" wp14:editId="08BAD655">
+            <wp:extent cx="4542312" cy="3059756"/>
+            <wp:effectExtent l="0" t="0" r="0" b="7620"/>
+            <wp:docPr id="1" name="Picture 1"/>
+            <wp:cNvGraphicFramePr>
+              <a:graphicFrameLocks xmlns:a="http://schemas.openxmlformats.org/drawingml/2006/main" noChangeAspect="1"/>
+            </wp:cNvGraphicFramePr>
+            <a:graphic xmlns:a="http://schemas.openxmlformats.org/drawingml/2006/main">
+              <a:graphicData uri="http://schemas.openxmlformats.org/drawingml/2006/picture">
+                <pic:pic xmlns:pic="http://schemas.openxmlformats.org/drawingml/2006/picture">
+                  <pic:nvPicPr>
+                    <pic:cNvPr id="0" name="Picture 1"/>
+                    <pic:cNvPicPr>
+                      <a:picLocks noChangeAspect="1" noChangeArrowheads="1"/>
+                    </pic:cNvPicPr>
+                  </pic:nvPicPr>
+                  <pic:blipFill>
+                    <a:blip r:embed="rId13">
+                      <a:extLst>
+                        <a:ext uri="{28A0092B-C50C-407E-A947-70E740481C1C}">
+                          <a14:useLocalDpi xmlns:a14="http://schemas.microsoft.com/office/drawing/2010/main" val="0"/>
+                        </a:ext>
+                      </a:extLst>
+                    </a:blip>
+                    <a:srcRect/>
+                    <a:stretch>
+                      <a:fillRect/>
+                    </a:stretch>
+                  </pic:blipFill>
+                  <pic:spPr bwMode="auto">
+                    <a:xfrm>
+                      <a:off x="0" y="0"/>
+                      <a:ext cx="4592150" cy="3093328"/>
+                    </a:xfrm>
+                    <a:prstGeom prst="rect">
+                      <a:avLst/>
+                    </a:prstGeom>
+                    <a:noFill/>
+                    <a:ln>
+                      <a:noFill/>
+                    </a:ln>
+                  </pic:spPr>
+                </pic:pic>
+              </a:graphicData>
+            </a:graphic>
+          </wp:inline>
+        </w:drawing>
+      </w:r>
+    </w:p>
+    <w:p>
+      <w:pPr>
+        <w:rPr>
+          <w:lang w:eastAsia="en-GB"/>
+        </w:rPr>
+      </w:pPr>
+      <w:r>
+        <w:rPr>
+          <w:lang w:eastAsia="en-GB"/>
+        </w:rPr>
+        <w:lastRenderedPageBreak/>
         <w:t xml:space="preserve">Details discovered </w:t>
       </w:r>
       <w:r>
@@ -2954,12 +2939,14 @@
                 <w:lang w:eastAsia="en-GB"/>
               </w:rPr>
             </w:pPr>
+            <w:proofErr w:type="spellStart"/>
             <w:r>
               <w:rPr>
                 <w:lang w:eastAsia="en-GB"/>
               </w:rPr>
               <w:t>tcp</w:t>
             </w:r>
+            <w:proofErr w:type="spellEnd"/>
           </w:p>
         </w:tc>
         <w:tc>
@@ -2990,11 +2977,19 @@
                 <w:lang w:eastAsia="en-GB"/>
               </w:rPr>
             </w:pPr>
-            <w:r>
-              <w:rPr>
-                <w:lang w:eastAsia="en-GB"/>
-              </w:rPr>
-              <w:t>vsftpd 2.3.4</w:t>
+            <w:proofErr w:type="spellStart"/>
+            <w:r>
+              <w:rPr>
+                <w:lang w:eastAsia="en-GB"/>
+              </w:rPr>
+              <w:t>vsftpd</w:t>
+            </w:r>
+            <w:proofErr w:type="spellEnd"/>
+            <w:r>
+              <w:rPr>
+                <w:lang w:eastAsia="en-GB"/>
+              </w:rPr>
+              <w:t xml:space="preserve"> 2.3.4</w:t>
             </w:r>
           </w:p>
         </w:tc>
@@ -3028,12 +3023,14 @@
                 <w:lang w:eastAsia="en-GB"/>
               </w:rPr>
             </w:pPr>
+            <w:proofErr w:type="spellStart"/>
             <w:r>
               <w:rPr>
                 <w:lang w:eastAsia="en-GB"/>
               </w:rPr>
               <w:t>tcp</w:t>
             </w:r>
+            <w:proofErr w:type="spellEnd"/>
           </w:p>
         </w:tc>
         <w:tc>
@@ -3046,12 +3043,14 @@
                 <w:lang w:eastAsia="en-GB"/>
               </w:rPr>
             </w:pPr>
+            <w:proofErr w:type="spellStart"/>
             <w:r>
               <w:rPr>
                 <w:lang w:eastAsia="en-GB"/>
               </w:rPr>
               <w:t>ssh</w:t>
             </w:r>
+            <w:proofErr w:type="spellEnd"/>
           </w:p>
         </w:tc>
         <w:tc>
@@ -3094,7 +3093,6 @@
               <w:rPr>
                 <w:lang w:eastAsia="en-GB"/>
               </w:rPr>
-              <w:lastRenderedPageBreak/>
               <w:t>23</w:t>
             </w:r>
           </w:p>
@@ -3109,12 +3107,14 @@
                 <w:lang w:eastAsia="en-GB"/>
               </w:rPr>
             </w:pPr>
+            <w:proofErr w:type="spellStart"/>
             <w:r>
               <w:rPr>
                 <w:lang w:eastAsia="en-GB"/>
               </w:rPr>
               <w:t>tcp</w:t>
             </w:r>
+            <w:proofErr w:type="spellEnd"/>
           </w:p>
         </w:tc>
         <w:tc>
@@ -3149,8 +3149,16 @@
               <w:rPr>
                 <w:lang w:eastAsia="en-GB"/>
               </w:rPr>
-              <w:t>Linux telnetd</w:t>
-            </w:r>
+              <w:t xml:space="preserve">Linux </w:t>
+            </w:r>
+            <w:proofErr w:type="spellStart"/>
+            <w:r>
+              <w:rPr>
+                <w:lang w:eastAsia="en-GB"/>
+              </w:rPr>
+              <w:t>telnetd</w:t>
+            </w:r>
+            <w:proofErr w:type="spellEnd"/>
           </w:p>
         </w:tc>
       </w:tr>
@@ -3183,12 +3191,14 @@
                 <w:lang w:eastAsia="en-GB"/>
               </w:rPr>
             </w:pPr>
+            <w:proofErr w:type="spellStart"/>
             <w:r>
               <w:rPr>
                 <w:lang w:eastAsia="en-GB"/>
               </w:rPr>
               <w:t>tcp</w:t>
             </w:r>
+            <w:proofErr w:type="spellEnd"/>
           </w:p>
         </w:tc>
         <w:tc>
@@ -3225,12 +3235,14 @@
               </w:rPr>
               <w:t xml:space="preserve">Postfix </w:t>
             </w:r>
+            <w:proofErr w:type="spellStart"/>
             <w:r>
               <w:rPr>
                 <w:lang w:eastAsia="en-GB"/>
               </w:rPr>
               <w:t>smtpd</w:t>
             </w:r>
+            <w:proofErr w:type="spellEnd"/>
           </w:p>
         </w:tc>
       </w:tr>
@@ -3263,12 +3275,14 @@
                 <w:lang w:eastAsia="en-GB"/>
               </w:rPr>
             </w:pPr>
+            <w:proofErr w:type="spellStart"/>
             <w:r>
               <w:rPr>
                 <w:lang w:eastAsia="en-GB"/>
               </w:rPr>
               <w:t>tcp</w:t>
             </w:r>
+            <w:proofErr w:type="spellEnd"/>
           </w:p>
         </w:tc>
         <w:tc>
@@ -3343,12 +3357,14 @@
                 <w:lang w:eastAsia="en-GB"/>
               </w:rPr>
             </w:pPr>
+            <w:proofErr w:type="spellStart"/>
             <w:r>
               <w:rPr>
                 <w:lang w:eastAsia="en-GB"/>
               </w:rPr>
               <w:t>tcp</w:t>
             </w:r>
+            <w:proofErr w:type="spellEnd"/>
           </w:p>
         </w:tc>
         <w:tc>
@@ -3417,12 +3433,14 @@
                 <w:lang w:eastAsia="en-GB"/>
               </w:rPr>
             </w:pPr>
+            <w:proofErr w:type="spellStart"/>
             <w:r>
               <w:rPr>
                 <w:lang w:eastAsia="en-GB"/>
               </w:rPr>
               <w:t>tcp</w:t>
             </w:r>
+            <w:proofErr w:type="spellEnd"/>
           </w:p>
         </w:tc>
         <w:tc>
@@ -3435,12 +3453,14 @@
                 <w:lang w:eastAsia="en-GB"/>
               </w:rPr>
             </w:pPr>
+            <w:proofErr w:type="spellStart"/>
             <w:r>
               <w:rPr>
                 <w:lang w:eastAsia="en-GB"/>
               </w:rPr>
               <w:t>rpcbind</w:t>
             </w:r>
+            <w:proofErr w:type="spellEnd"/>
           </w:p>
         </w:tc>
         <w:tc>
@@ -3497,12 +3517,14 @@
                 <w:lang w:eastAsia="en-GB"/>
               </w:rPr>
             </w:pPr>
+            <w:proofErr w:type="spellStart"/>
             <w:r>
               <w:rPr>
                 <w:lang w:eastAsia="en-GB"/>
               </w:rPr>
               <w:t>tcp</w:t>
             </w:r>
+            <w:proofErr w:type="spellEnd"/>
           </w:p>
         </w:tc>
         <w:tc>
@@ -3515,12 +3537,14 @@
                 <w:lang w:eastAsia="en-GB"/>
               </w:rPr>
             </w:pPr>
+            <w:proofErr w:type="spellStart"/>
             <w:r>
               <w:rPr>
                 <w:lang w:eastAsia="en-GB"/>
               </w:rPr>
               <w:t>netbios-ssn</w:t>
             </w:r>
+            <w:proofErr w:type="spellEnd"/>
           </w:p>
         </w:tc>
         <w:tc>
@@ -3537,7 +3561,21 @@
               <w:rPr>
                 <w:lang w:eastAsia="en-GB"/>
               </w:rPr>
-              <w:t>Samba smbd 3.X – 4.X</w:t>
+              <w:t xml:space="preserve">Samba </w:t>
+            </w:r>
+            <w:proofErr w:type="spellStart"/>
+            <w:r>
+              <w:rPr>
+                <w:lang w:eastAsia="en-GB"/>
+              </w:rPr>
+              <w:t>smbd</w:t>
+            </w:r>
+            <w:proofErr w:type="spellEnd"/>
+            <w:r>
+              <w:rPr>
+                <w:lang w:eastAsia="en-GB"/>
+              </w:rPr>
+              <w:t xml:space="preserve"> 3.X – 4.X</w:t>
             </w:r>
           </w:p>
         </w:tc>
@@ -3571,12 +3609,14 @@
                 <w:lang w:eastAsia="en-GB"/>
               </w:rPr>
             </w:pPr>
+            <w:proofErr w:type="spellStart"/>
             <w:r>
               <w:rPr>
                 <w:lang w:eastAsia="en-GB"/>
               </w:rPr>
               <w:t>tcp</w:t>
             </w:r>
+            <w:proofErr w:type="spellEnd"/>
           </w:p>
         </w:tc>
         <w:tc>
@@ -3589,12 +3629,14 @@
                 <w:lang w:eastAsia="en-GB"/>
               </w:rPr>
             </w:pPr>
+            <w:proofErr w:type="spellStart"/>
             <w:r>
               <w:rPr>
                 <w:lang w:eastAsia="en-GB"/>
               </w:rPr>
               <w:t>netbios-ssn</w:t>
             </w:r>
+            <w:proofErr w:type="spellEnd"/>
           </w:p>
         </w:tc>
         <w:tc>
@@ -3611,7 +3653,21 @@
               <w:rPr>
                 <w:lang w:eastAsia="en-GB"/>
               </w:rPr>
-              <w:t>Samba smbd 3.0.20 – Debian</w:t>
+              <w:t xml:space="preserve">Samba </w:t>
+            </w:r>
+            <w:proofErr w:type="spellStart"/>
+            <w:r>
+              <w:rPr>
+                <w:lang w:eastAsia="en-GB"/>
+              </w:rPr>
+              <w:t>smbd</w:t>
+            </w:r>
+            <w:proofErr w:type="spellEnd"/>
+            <w:r>
+              <w:rPr>
+                <w:lang w:eastAsia="en-GB"/>
+              </w:rPr>
+              <w:t xml:space="preserve"> 3.0.20 – Debian</w:t>
             </w:r>
           </w:p>
         </w:tc>
@@ -3645,12 +3701,14 @@
                 <w:lang w:eastAsia="en-GB"/>
               </w:rPr>
             </w:pPr>
+            <w:proofErr w:type="spellStart"/>
             <w:r>
               <w:rPr>
                 <w:lang w:eastAsia="en-GB"/>
               </w:rPr>
               <w:t>tcp</w:t>
             </w:r>
+            <w:proofErr w:type="spellEnd"/>
           </w:p>
         </w:tc>
         <w:tc>
@@ -3681,6 +3739,7 @@
                 <w:lang w:eastAsia="en-GB"/>
               </w:rPr>
             </w:pPr>
+            <w:proofErr w:type="spellStart"/>
             <w:r>
               <w:rPr>
                 <w:lang w:eastAsia="en-GB"/>
@@ -3697,8 +3756,23 @@
               <w:rPr>
                 <w:lang w:eastAsia="en-GB"/>
               </w:rPr>
-              <w:t>-rsh rexecd</w:t>
-            </w:r>
+              <w:t>-rsh</w:t>
+            </w:r>
+            <w:proofErr w:type="spellEnd"/>
+            <w:r>
+              <w:rPr>
+                <w:lang w:eastAsia="en-GB"/>
+              </w:rPr>
+              <w:t xml:space="preserve"> </w:t>
+            </w:r>
+            <w:proofErr w:type="spellStart"/>
+            <w:r>
+              <w:rPr>
+                <w:lang w:eastAsia="en-GB"/>
+              </w:rPr>
+              <w:t>rexecd</w:t>
+            </w:r>
+            <w:proofErr w:type="spellEnd"/>
           </w:p>
         </w:tc>
       </w:tr>
@@ -3731,12 +3805,14 @@
                 <w:lang w:eastAsia="en-GB"/>
               </w:rPr>
             </w:pPr>
+            <w:proofErr w:type="spellStart"/>
             <w:r>
               <w:rPr>
                 <w:lang w:eastAsia="en-GB"/>
               </w:rPr>
               <w:t>tcp</w:t>
             </w:r>
+            <w:proofErr w:type="spellEnd"/>
           </w:p>
         </w:tc>
         <w:tc>
@@ -3767,12 +3843,28 @@
                 <w:lang w:eastAsia="en-GB"/>
               </w:rPr>
             </w:pPr>
-            <w:r>
-              <w:rPr>
-                <w:lang w:eastAsia="en-GB"/>
-              </w:rPr>
-              <w:t>openBSD or Solaris rlogind</w:t>
-            </w:r>
+            <w:proofErr w:type="spellStart"/>
+            <w:r>
+              <w:rPr>
+                <w:lang w:eastAsia="en-GB"/>
+              </w:rPr>
+              <w:t>openBSD</w:t>
+            </w:r>
+            <w:proofErr w:type="spellEnd"/>
+            <w:r>
+              <w:rPr>
+                <w:lang w:eastAsia="en-GB"/>
+              </w:rPr>
+              <w:t xml:space="preserve"> or Solaris </w:t>
+            </w:r>
+            <w:proofErr w:type="spellStart"/>
+            <w:r>
+              <w:rPr>
+                <w:lang w:eastAsia="en-GB"/>
+              </w:rPr>
+              <w:t>rlogind</w:t>
+            </w:r>
+            <w:proofErr w:type="spellEnd"/>
           </w:p>
         </w:tc>
       </w:tr>
@@ -3805,12 +3897,14 @@
                 <w:lang w:eastAsia="en-GB"/>
               </w:rPr>
             </w:pPr>
+            <w:proofErr w:type="spellStart"/>
             <w:r>
               <w:rPr>
                 <w:lang w:eastAsia="en-GB"/>
               </w:rPr>
               <w:t>tcp</w:t>
             </w:r>
+            <w:proofErr w:type="spellEnd"/>
           </w:p>
         </w:tc>
         <w:tc>
@@ -3841,12 +3935,28 @@
                 <w:lang w:eastAsia="en-GB"/>
               </w:rPr>
             </w:pPr>
-            <w:r>
-              <w:rPr>
-                <w:lang w:eastAsia="en-GB"/>
-              </w:rPr>
-              <w:t>Netkit rshd</w:t>
-            </w:r>
+            <w:proofErr w:type="spellStart"/>
+            <w:r>
+              <w:rPr>
+                <w:lang w:eastAsia="en-GB"/>
+              </w:rPr>
+              <w:t>Netkit</w:t>
+            </w:r>
+            <w:proofErr w:type="spellEnd"/>
+            <w:r>
+              <w:rPr>
+                <w:lang w:eastAsia="en-GB"/>
+              </w:rPr>
+              <w:t xml:space="preserve"> </w:t>
+            </w:r>
+            <w:proofErr w:type="spellStart"/>
+            <w:r>
+              <w:rPr>
+                <w:lang w:eastAsia="en-GB"/>
+              </w:rPr>
+              <w:t>rshd</w:t>
+            </w:r>
+            <w:proofErr w:type="spellEnd"/>
           </w:p>
         </w:tc>
       </w:tr>
@@ -3879,12 +3989,14 @@
                 <w:lang w:eastAsia="en-GB"/>
               </w:rPr>
             </w:pPr>
+            <w:proofErr w:type="spellStart"/>
             <w:r>
               <w:rPr>
                 <w:lang w:eastAsia="en-GB"/>
               </w:rPr>
               <w:t>tcp</w:t>
             </w:r>
+            <w:proofErr w:type="spellEnd"/>
           </w:p>
         </w:tc>
         <w:tc>
@@ -3901,8 +4013,16 @@
               <w:rPr>
                 <w:lang w:eastAsia="en-GB"/>
               </w:rPr>
-              <w:t>java-rmi</w:t>
-            </w:r>
+              <w:t>java-</w:t>
+            </w:r>
+            <w:proofErr w:type="spellStart"/>
+            <w:r>
+              <w:rPr>
+                <w:lang w:eastAsia="en-GB"/>
+              </w:rPr>
+              <w:t>rmi</w:t>
+            </w:r>
+            <w:proofErr w:type="spellEnd"/>
           </w:p>
         </w:tc>
         <w:tc>
@@ -3953,12 +4073,14 @@
                 <w:lang w:eastAsia="en-GB"/>
               </w:rPr>
             </w:pPr>
+            <w:proofErr w:type="spellStart"/>
             <w:r>
               <w:rPr>
                 <w:lang w:eastAsia="en-GB"/>
               </w:rPr>
               <w:t>tcp</w:t>
             </w:r>
+            <w:proofErr w:type="spellEnd"/>
           </w:p>
         </w:tc>
         <w:tc>
@@ -3971,12 +4093,14 @@
                 <w:lang w:eastAsia="en-GB"/>
               </w:rPr>
             </w:pPr>
+            <w:proofErr w:type="spellStart"/>
             <w:r>
               <w:rPr>
                 <w:lang w:eastAsia="en-GB"/>
               </w:rPr>
               <w:t>bindshell</w:t>
             </w:r>
+            <w:proofErr w:type="spellEnd"/>
           </w:p>
         </w:tc>
         <w:tc>
@@ -3989,11 +4113,19 @@
                 <w:lang w:eastAsia="en-GB"/>
               </w:rPr>
             </w:pPr>
-            <w:r>
-              <w:rPr>
-                <w:lang w:eastAsia="en-GB"/>
-              </w:rPr>
-              <w:t xml:space="preserve">Metasploitable </w:t>
+            <w:proofErr w:type="spellStart"/>
+            <w:r>
+              <w:rPr>
+                <w:lang w:eastAsia="en-GB"/>
+              </w:rPr>
+              <w:t>Metasploitable</w:t>
+            </w:r>
+            <w:proofErr w:type="spellEnd"/>
+            <w:r>
+              <w:rPr>
+                <w:lang w:eastAsia="en-GB"/>
+              </w:rPr>
+              <w:t xml:space="preserve"> </w:t>
             </w:r>
             <w:r>
               <w:rPr>
@@ -4033,12 +4165,14 @@
                 <w:lang w:eastAsia="en-GB"/>
               </w:rPr>
             </w:pPr>
+            <w:proofErr w:type="spellStart"/>
             <w:r>
               <w:rPr>
                 <w:lang w:eastAsia="en-GB"/>
               </w:rPr>
               <w:t>tcp</w:t>
             </w:r>
+            <w:proofErr w:type="spellEnd"/>
           </w:p>
         </w:tc>
         <w:tc>
@@ -4051,12 +4185,14 @@
                 <w:lang w:eastAsia="en-GB"/>
               </w:rPr>
             </w:pPr>
+            <w:proofErr w:type="spellStart"/>
             <w:r>
               <w:rPr>
                 <w:lang w:eastAsia="en-GB"/>
               </w:rPr>
               <w:t>nfs</w:t>
             </w:r>
+            <w:proofErr w:type="spellEnd"/>
           </w:p>
         </w:tc>
         <w:tc>
@@ -4113,12 +4249,14 @@
                 <w:lang w:eastAsia="en-GB"/>
               </w:rPr>
             </w:pPr>
+            <w:proofErr w:type="spellStart"/>
             <w:r>
               <w:rPr>
                 <w:lang w:eastAsia="en-GB"/>
               </w:rPr>
               <w:t>tcp</w:t>
             </w:r>
+            <w:proofErr w:type="spellEnd"/>
           </w:p>
         </w:tc>
         <w:tc>
@@ -4149,11 +4287,19 @@
                 <w:lang w:eastAsia="en-GB"/>
               </w:rPr>
             </w:pPr>
-            <w:r>
-              <w:rPr>
-                <w:lang w:eastAsia="en-GB"/>
-              </w:rPr>
-              <w:t>ProFTPD 1.3.1</w:t>
+            <w:proofErr w:type="spellStart"/>
+            <w:r>
+              <w:rPr>
+                <w:lang w:eastAsia="en-GB"/>
+              </w:rPr>
+              <w:t>ProFTPD</w:t>
+            </w:r>
+            <w:proofErr w:type="spellEnd"/>
+            <w:r>
+              <w:rPr>
+                <w:lang w:eastAsia="en-GB"/>
+              </w:rPr>
+              <w:t xml:space="preserve"> 1.3.1</w:t>
             </w:r>
           </w:p>
         </w:tc>
@@ -4187,12 +4333,14 @@
                 <w:lang w:eastAsia="en-GB"/>
               </w:rPr>
             </w:pPr>
+            <w:proofErr w:type="spellStart"/>
             <w:r>
               <w:rPr>
                 <w:lang w:eastAsia="en-GB"/>
               </w:rPr>
               <w:t>tcp</w:t>
             </w:r>
+            <w:proofErr w:type="spellEnd"/>
           </w:p>
         </w:tc>
         <w:tc>
@@ -4205,12 +4353,14 @@
                 <w:lang w:eastAsia="en-GB"/>
               </w:rPr>
             </w:pPr>
+            <w:proofErr w:type="spellStart"/>
             <w:r>
               <w:rPr>
                 <w:lang w:eastAsia="en-GB"/>
               </w:rPr>
               <w:t>mysql</w:t>
             </w:r>
+            <w:proofErr w:type="spellEnd"/>
           </w:p>
         </w:tc>
         <w:tc>
@@ -4261,12 +4411,14 @@
                 <w:lang w:eastAsia="en-GB"/>
               </w:rPr>
             </w:pPr>
+            <w:proofErr w:type="spellStart"/>
             <w:r>
               <w:rPr>
                 <w:lang w:eastAsia="en-GB"/>
               </w:rPr>
               <w:t>tcp</w:t>
             </w:r>
+            <w:proofErr w:type="spellEnd"/>
           </w:p>
         </w:tc>
         <w:tc>
@@ -4279,12 +4431,14 @@
                 <w:lang w:eastAsia="en-GB"/>
               </w:rPr>
             </w:pPr>
+            <w:proofErr w:type="spellStart"/>
             <w:r>
               <w:rPr>
                 <w:lang w:eastAsia="en-GB"/>
               </w:rPr>
               <w:t>postgresql</w:t>
             </w:r>
+            <w:proofErr w:type="spellEnd"/>
           </w:p>
         </w:tc>
         <w:tc>
@@ -4341,12 +4495,14 @@
                 <w:lang w:eastAsia="en-GB"/>
               </w:rPr>
             </w:pPr>
+            <w:proofErr w:type="spellStart"/>
             <w:r>
               <w:rPr>
                 <w:lang w:eastAsia="en-GB"/>
               </w:rPr>
               <w:t>tcp</w:t>
             </w:r>
+            <w:proofErr w:type="spellEnd"/>
           </w:p>
         </w:tc>
         <w:tc>
@@ -4359,12 +4515,14 @@
                 <w:lang w:eastAsia="en-GB"/>
               </w:rPr>
             </w:pPr>
+            <w:proofErr w:type="spellStart"/>
             <w:r>
               <w:rPr>
                 <w:lang w:eastAsia="en-GB"/>
               </w:rPr>
               <w:t>vnc</w:t>
             </w:r>
+            <w:proofErr w:type="spellEnd"/>
           </w:p>
         </w:tc>
         <w:tc>
@@ -4415,12 +4573,14 @@
                 <w:lang w:eastAsia="en-GB"/>
               </w:rPr>
             </w:pPr>
+            <w:proofErr w:type="spellStart"/>
             <w:r>
               <w:rPr>
                 <w:lang w:eastAsia="en-GB"/>
               </w:rPr>
               <w:t>tcp</w:t>
             </w:r>
+            <w:proofErr w:type="spellEnd"/>
           </w:p>
         </w:tc>
         <w:tc>
@@ -4489,12 +4649,14 @@
                 <w:lang w:eastAsia="en-GB"/>
               </w:rPr>
             </w:pPr>
+            <w:proofErr w:type="spellStart"/>
             <w:r>
               <w:rPr>
                 <w:lang w:eastAsia="en-GB"/>
               </w:rPr>
               <w:t>tcp</w:t>
             </w:r>
+            <w:proofErr w:type="spellEnd"/>
           </w:p>
         </w:tc>
         <w:tc>
@@ -4507,12 +4669,14 @@
                 <w:lang w:eastAsia="en-GB"/>
               </w:rPr>
             </w:pPr>
+            <w:proofErr w:type="spellStart"/>
             <w:r>
               <w:rPr>
                 <w:lang w:eastAsia="en-GB"/>
               </w:rPr>
               <w:t>irc</w:t>
             </w:r>
+            <w:proofErr w:type="spellEnd"/>
           </w:p>
         </w:tc>
         <w:tc>
@@ -4525,12 +4689,14 @@
                 <w:lang w:eastAsia="en-GB"/>
               </w:rPr>
             </w:pPr>
+            <w:proofErr w:type="spellStart"/>
             <w:r>
               <w:rPr>
                 <w:lang w:eastAsia="en-GB"/>
               </w:rPr>
               <w:t>UnreallRCd</w:t>
             </w:r>
+            <w:proofErr w:type="spellEnd"/>
           </w:p>
         </w:tc>
       </w:tr>
@@ -4563,12 +4729,14 @@
                 <w:lang w:eastAsia="en-GB"/>
               </w:rPr>
             </w:pPr>
+            <w:proofErr w:type="spellStart"/>
             <w:r>
               <w:rPr>
                 <w:lang w:eastAsia="en-GB"/>
               </w:rPr>
               <w:t>tcp</w:t>
             </w:r>
+            <w:proofErr w:type="spellEnd"/>
           </w:p>
         </w:tc>
         <w:tc>
@@ -4603,7 +4771,21 @@
               <w:rPr>
                 <w:lang w:eastAsia="en-GB"/>
               </w:rPr>
-              <w:t>Apache Jserv (Protocol v1.3)</w:t>
+              <w:t xml:space="preserve">Apache </w:t>
+            </w:r>
+            <w:proofErr w:type="spellStart"/>
+            <w:r>
+              <w:rPr>
+                <w:lang w:eastAsia="en-GB"/>
+              </w:rPr>
+              <w:t>Jserv</w:t>
+            </w:r>
+            <w:proofErr w:type="spellEnd"/>
+            <w:r>
+              <w:rPr>
+                <w:lang w:eastAsia="en-GB"/>
+              </w:rPr>
+              <w:t xml:space="preserve"> (Protocol v1.3)</w:t>
             </w:r>
           </w:p>
         </w:tc>
@@ -4637,12 +4819,14 @@
                 <w:lang w:eastAsia="en-GB"/>
               </w:rPr>
             </w:pPr>
+            <w:proofErr w:type="spellStart"/>
             <w:r>
               <w:rPr>
                 <w:lang w:eastAsia="en-GB"/>
               </w:rPr>
               <w:t>tcp</w:t>
             </w:r>
+            <w:proofErr w:type="spellEnd"/>
           </w:p>
         </w:tc>
         <w:tc>
@@ -4865,12 +5049,14 @@
                 <w:lang w:eastAsia="en-GB"/>
               </w:rPr>
             </w:pPr>
+            <w:proofErr w:type="spellStart"/>
             <w:r>
               <w:rPr>
                 <w:lang w:eastAsia="en-GB"/>
               </w:rPr>
               <w:t>tcp</w:t>
             </w:r>
+            <w:proofErr w:type="spellEnd"/>
           </w:p>
         </w:tc>
         <w:tc>
@@ -4883,12 +5069,14 @@
                 <w:lang w:eastAsia="en-GB"/>
               </w:rPr>
             </w:pPr>
+            <w:proofErr w:type="spellStart"/>
             <w:r>
               <w:rPr>
                 <w:lang w:eastAsia="en-GB"/>
               </w:rPr>
               <w:t>msrpc</w:t>
             </w:r>
+            <w:proofErr w:type="spellEnd"/>
           </w:p>
         </w:tc>
         <w:tc>
@@ -4901,11 +5089,19 @@
                 <w:lang w:eastAsia="en-GB"/>
               </w:rPr>
             </w:pPr>
-            <w:r>
-              <w:rPr>
-                <w:lang w:eastAsia="en-GB"/>
-              </w:rPr>
-              <w:t>vsftpd 2.3.4</w:t>
+            <w:proofErr w:type="spellStart"/>
+            <w:r>
+              <w:rPr>
+                <w:lang w:eastAsia="en-GB"/>
+              </w:rPr>
+              <w:t>vsftpd</w:t>
+            </w:r>
+            <w:proofErr w:type="spellEnd"/>
+            <w:r>
+              <w:rPr>
+                <w:lang w:eastAsia="en-GB"/>
+              </w:rPr>
+              <w:t xml:space="preserve"> 2.3.4</w:t>
             </w:r>
           </w:p>
         </w:tc>
@@ -4939,12 +5135,14 @@
                 <w:lang w:eastAsia="en-GB"/>
               </w:rPr>
             </w:pPr>
+            <w:proofErr w:type="spellStart"/>
             <w:r>
               <w:rPr>
                 <w:lang w:eastAsia="en-GB"/>
               </w:rPr>
               <w:t>tcp</w:t>
             </w:r>
+            <w:proofErr w:type="spellEnd"/>
           </w:p>
         </w:tc>
         <w:tc>
@@ -4957,12 +5155,14 @@
                 <w:lang w:eastAsia="en-GB"/>
               </w:rPr>
             </w:pPr>
+            <w:proofErr w:type="spellStart"/>
             <w:r>
               <w:rPr>
                 <w:lang w:eastAsia="en-GB"/>
               </w:rPr>
               <w:t>netbios-ssn</w:t>
             </w:r>
+            <w:proofErr w:type="spellEnd"/>
           </w:p>
         </w:tc>
         <w:tc>
@@ -4979,8 +5179,16 @@
               <w:rPr>
                 <w:lang w:eastAsia="en-GB"/>
               </w:rPr>
-              <w:t>Microsoft Windows netbios-ssn</w:t>
-            </w:r>
+              <w:t xml:space="preserve">Microsoft Windows </w:t>
+            </w:r>
+            <w:proofErr w:type="spellStart"/>
+            <w:r>
+              <w:rPr>
+                <w:lang w:eastAsia="en-GB"/>
+              </w:rPr>
+              <w:t>netbios-ssn</w:t>
+            </w:r>
+            <w:proofErr w:type="spellEnd"/>
             <w:r>
               <w:rPr>
                 <w:lang w:eastAsia="en-GB"/>
@@ -5019,12 +5227,14 @@
                 <w:lang w:eastAsia="en-GB"/>
               </w:rPr>
             </w:pPr>
+            <w:proofErr w:type="spellStart"/>
             <w:r>
               <w:rPr>
                 <w:lang w:eastAsia="en-GB"/>
               </w:rPr>
               <w:t>tcp</w:t>
             </w:r>
+            <w:proofErr w:type="spellEnd"/>
           </w:p>
         </w:tc>
         <w:tc>
@@ -5037,11 +5247,19 @@
                 <w:lang w:eastAsia="en-GB"/>
               </w:rPr>
             </w:pPr>
-            <w:r>
-              <w:rPr>
-                <w:lang w:eastAsia="en-GB"/>
-              </w:rPr>
-              <w:t>microsoft-ds</w:t>
+            <w:proofErr w:type="spellStart"/>
+            <w:r>
+              <w:rPr>
+                <w:lang w:eastAsia="en-GB"/>
+              </w:rPr>
+              <w:t>microsoft</w:t>
+            </w:r>
+            <w:proofErr w:type="spellEnd"/>
+            <w:r>
+              <w:rPr>
+                <w:lang w:eastAsia="en-GB"/>
+              </w:rPr>
+              <w:t>-ds</w:t>
             </w:r>
           </w:p>
         </w:tc>
@@ -5059,13 +5277,21 @@
               <w:rPr>
                 <w:lang w:eastAsia="en-GB"/>
               </w:rPr>
-              <w:t xml:space="preserve">Windows XP microsoft-ds </w:t>
-            </w:r>
-            <w:r>
-              <w:rPr>
-                <w:lang w:eastAsia="en-GB"/>
-              </w:rPr>
-              <w:t xml:space="preserve"> (Unknown)</w:t>
+              <w:t xml:space="preserve">Windows XP </w:t>
+            </w:r>
+            <w:proofErr w:type="spellStart"/>
+            <w:r>
+              <w:rPr>
+                <w:lang w:eastAsia="en-GB"/>
+              </w:rPr>
+              <w:t>microsoft</w:t>
+            </w:r>
+            <w:proofErr w:type="spellEnd"/>
+            <w:r>
+              <w:rPr>
+                <w:lang w:eastAsia="en-GB"/>
+              </w:rPr>
+              <w:t>-ds  (Unknown)</w:t>
             </w:r>
           </w:p>
         </w:tc>
@@ -5099,12 +5325,14 @@
                 <w:lang w:eastAsia="en-GB"/>
               </w:rPr>
             </w:pPr>
+            <w:proofErr w:type="spellStart"/>
             <w:r>
               <w:rPr>
                 <w:lang w:eastAsia="en-GB"/>
               </w:rPr>
               <w:t>tcp</w:t>
             </w:r>
+            <w:proofErr w:type="spellEnd"/>
           </w:p>
         </w:tc>
         <w:tc>
@@ -5117,12 +5345,14 @@
                 <w:lang w:eastAsia="en-GB"/>
               </w:rPr>
             </w:pPr>
+            <w:proofErr w:type="spellStart"/>
             <w:r>
               <w:rPr>
                 <w:lang w:eastAsia="en-GB"/>
               </w:rPr>
               <w:t>msrpc</w:t>
             </w:r>
+            <w:proofErr w:type="spellEnd"/>
           </w:p>
         </w:tc>
         <w:tc>
@@ -5145,19 +5375,7 @@
               <w:rPr>
                 <w:lang w:eastAsia="en-GB"/>
               </w:rPr>
-              <w:t xml:space="preserve"> Windows RPC (</w:t>
-            </w:r>
-            <w:r>
-              <w:rPr>
-                <w:lang w:eastAsia="en-GB"/>
-              </w:rPr>
-              <w:t>Unknown</w:t>
-            </w:r>
-            <w:r>
-              <w:rPr>
-                <w:lang w:eastAsia="en-GB"/>
-              </w:rPr>
-              <w:t>)</w:t>
+              <w:t xml:space="preserve"> Windows RPC (Unknown)</w:t>
             </w:r>
           </w:p>
         </w:tc>
@@ -5191,12 +5409,14 @@
                 <w:lang w:eastAsia="en-GB"/>
               </w:rPr>
             </w:pPr>
+            <w:proofErr w:type="spellStart"/>
             <w:r>
               <w:rPr>
                 <w:lang w:eastAsia="en-GB"/>
               </w:rPr>
               <w:t>tcp</w:t>
             </w:r>
+            <w:proofErr w:type="spellEnd"/>
           </w:p>
         </w:tc>
         <w:tc>
@@ -5209,12 +5429,14 @@
                 <w:lang w:eastAsia="en-GB"/>
               </w:rPr>
             </w:pPr>
+            <w:proofErr w:type="spellStart"/>
             <w:r>
               <w:rPr>
                 <w:lang w:eastAsia="en-GB"/>
               </w:rPr>
               <w:t>upnp</w:t>
             </w:r>
+            <w:proofErr w:type="spellEnd"/>
           </w:p>
         </w:tc>
         <w:tc>
@@ -5254,13 +5476,43 @@
         <w:rPr>
           <w:lang w:eastAsia="en-GB"/>
         </w:rPr>
-        <w:t xml:space="preserve">Another penetration testing tool was used to gather information on the </w:t>
-      </w:r>
-      <w:r>
-        <w:rPr>
-          <w:lang w:eastAsia="en-GB"/>
-        </w:rPr>
-        <w:t xml:space="preserve">2 computers by the name of Armitage which </w:t>
+        <w:t>Another penetration testing tool was used</w:t>
+      </w:r>
+      <w:r>
+        <w:rPr>
+          <w:lang w:eastAsia="en-GB"/>
+        </w:rPr>
+        <w:t xml:space="preserve"> </w:t>
+      </w:r>
+      <w:r>
+        <w:rPr>
+          <w:lang w:eastAsia="en-GB"/>
+        </w:rPr>
+        <w:t>by the name of Armitage</w:t>
+      </w:r>
+      <w:r>
+        <w:rPr>
+          <w:lang w:eastAsia="en-GB"/>
+        </w:rPr>
+        <w:t xml:space="preserve"> to gather information on the </w:t>
+      </w:r>
+      <w:r>
+        <w:rPr>
+          <w:lang w:eastAsia="en-GB"/>
+        </w:rPr>
+        <w:t>2 computers</w:t>
+      </w:r>
+      <w:r>
+        <w:rPr>
+          <w:lang w:eastAsia="en-GB"/>
+        </w:rPr>
+        <w:t>. Armitage</w:t>
+      </w:r>
+      <w:r>
+        <w:rPr>
+          <w:lang w:eastAsia="en-GB"/>
+        </w:rPr>
+        <w:t xml:space="preserve"> </w:t>
       </w:r>
       <w:r>
         <w:rPr>
@@ -5272,7 +5524,33 @@
         <w:rPr>
           <w:lang w:eastAsia="en-GB"/>
         </w:rPr>
-        <w:t xml:space="preserve"> scan the network similarly to how Zenmap did and then give us a list of </w:t>
+        <w:t xml:space="preserve"> scan the network similarly to how </w:t>
+      </w:r>
+      <w:proofErr w:type="spellStart"/>
+      <w:r>
+        <w:rPr>
+          <w:lang w:eastAsia="en-GB"/>
+        </w:rPr>
+        <w:t>Zenmap</w:t>
+      </w:r>
+      <w:proofErr w:type="spellEnd"/>
+      <w:r>
+        <w:rPr>
+          <w:lang w:eastAsia="en-GB"/>
+        </w:rPr>
+        <w:t xml:space="preserve"> did and then</w:t>
+      </w:r>
+      <w:r>
+        <w:rPr>
+          <w:lang w:eastAsia="en-GB"/>
+        </w:rPr>
+        <w:t xml:space="preserve"> we can make it “Find attacks” which will</w:t>
+      </w:r>
+      <w:r>
+        <w:rPr>
+          <w:lang w:eastAsia="en-GB"/>
+        </w:rPr>
+        <w:t xml:space="preserve"> give us a list of </w:t>
       </w:r>
       <w:r>
         <w:rPr>
@@ -5284,44 +5562,234 @@
         <w:rPr>
           <w:lang w:eastAsia="en-GB"/>
         </w:rPr>
-        <w:t xml:space="preserve"> based on the services running on the systems and their versions.</w:t>
-      </w:r>
-    </w:p>
-    <w:p>
-      <w:pPr>
-        <w:rPr>
-          <w:lang w:eastAsia="en-GB"/>
-        </w:rPr>
-      </w:pPr>
-      <w:r>
-        <w:rPr>
-          <w:lang w:eastAsia="en-GB"/>
-        </w:rPr>
-        <w:t>[picture</w:t>
-      </w:r>
-      <w:r>
-        <w:rPr>
-          <w:lang w:eastAsia="en-GB"/>
-        </w:rPr>
-        <w:t>s</w:t>
-      </w:r>
-      <w:r>
-        <w:rPr>
-          <w:lang w:eastAsia="en-GB"/>
-        </w:rPr>
-        <w:t>]</w:t>
-      </w:r>
-    </w:p>
-    <w:p>
-      <w:pPr>
-        <w:rPr>
-          <w:lang w:eastAsia="en-GB"/>
-        </w:rPr>
-      </w:pPr>
-      <w:r>
-        <w:rPr>
-          <w:lang w:eastAsia="en-GB"/>
-        </w:rPr>
+        <w:t xml:space="preserve"> based on the services running on the systems</w:t>
+      </w:r>
+      <w:r>
+        <w:rPr>
+          <w:lang w:eastAsia="en-GB"/>
+        </w:rPr>
+        <w:t>, the operating systems they are using</w:t>
+      </w:r>
+      <w:r>
+        <w:rPr>
+          <w:lang w:eastAsia="en-GB"/>
+        </w:rPr>
+        <w:t xml:space="preserve"> and the versions</w:t>
+      </w:r>
+      <w:r>
+        <w:rPr>
+          <w:lang w:eastAsia="en-GB"/>
+        </w:rPr>
+        <w:t xml:space="preserve"> of these software</w:t>
+      </w:r>
+      <w:r>
+        <w:rPr>
+          <w:lang w:eastAsia="en-GB"/>
+        </w:rPr>
+        <w:t xml:space="preserve"> packages</w:t>
+      </w:r>
+      <w:r>
+        <w:rPr>
+          <w:lang w:eastAsia="en-GB"/>
+        </w:rPr>
+        <w:t>.</w:t>
+      </w:r>
+    </w:p>
+    <w:p>
+      <w:pPr>
+        <w:rPr>
+          <w:lang w:eastAsia="en-GB"/>
+        </w:rPr>
+      </w:pPr>
+      <w:r>
+        <w:rPr>
+          <w:noProof/>
+          <w:lang w:eastAsia="en-GB"/>
+        </w:rPr>
+        <w:lastRenderedPageBreak/>
+        <w:drawing>
+          <wp:inline distT="0" distB="0" distL="0" distR="0" wp14:anchorId="12FF8F53" wp14:editId="1303FB59">
+            <wp:extent cx="3889375" cy="1769110"/>
+            <wp:effectExtent l="0" t="0" r="0" b="2540"/>
+            <wp:docPr id="2" name="Picture 2"/>
+            <wp:cNvGraphicFramePr>
+              <a:graphicFrameLocks xmlns:a="http://schemas.openxmlformats.org/drawingml/2006/main" noChangeAspect="1"/>
+            </wp:cNvGraphicFramePr>
+            <a:graphic xmlns:a="http://schemas.openxmlformats.org/drawingml/2006/main">
+              <a:graphicData uri="http://schemas.openxmlformats.org/drawingml/2006/picture">
+                <pic:pic xmlns:pic="http://schemas.openxmlformats.org/drawingml/2006/picture">
+                  <pic:nvPicPr>
+                    <pic:cNvPr id="0" name="Picture 2"/>
+                    <pic:cNvPicPr>
+                      <a:picLocks noChangeAspect="1" noChangeArrowheads="1"/>
+                    </pic:cNvPicPr>
+                  </pic:nvPicPr>
+                  <pic:blipFill>
+                    <a:blip r:embed="rId14">
+                      <a:extLst>
+                        <a:ext uri="{28A0092B-C50C-407E-A947-70E740481C1C}">
+                          <a14:useLocalDpi xmlns:a14="http://schemas.microsoft.com/office/drawing/2010/main" val="0"/>
+                        </a:ext>
+                      </a:extLst>
+                    </a:blip>
+                    <a:srcRect/>
+                    <a:stretch>
+                      <a:fillRect/>
+                    </a:stretch>
+                  </pic:blipFill>
+                  <pic:spPr bwMode="auto">
+                    <a:xfrm>
+                      <a:off x="0" y="0"/>
+                      <a:ext cx="3889375" cy="1769110"/>
+                    </a:xfrm>
+                    <a:prstGeom prst="rect">
+                      <a:avLst/>
+                    </a:prstGeom>
+                    <a:noFill/>
+                    <a:ln>
+                      <a:noFill/>
+                    </a:ln>
+                  </pic:spPr>
+                </pic:pic>
+              </a:graphicData>
+            </a:graphic>
+          </wp:inline>
+        </w:drawing>
+      </w:r>
+    </w:p>
+    <w:p>
+      <w:pPr>
+        <w:rPr>
+          <w:lang w:eastAsia="en-GB"/>
+        </w:rPr>
+      </w:pPr>
+      <w:r>
+        <w:rPr>
+          <w:noProof/>
+          <w:lang w:eastAsia="en-GB"/>
+        </w:rPr>
+        <w:drawing>
+          <wp:inline distT="0" distB="0" distL="0" distR="0" wp14:anchorId="242AE1B5" wp14:editId="3D753290">
+            <wp:extent cx="5723890" cy="3111500"/>
+            <wp:effectExtent l="0" t="0" r="0" b="0"/>
+            <wp:docPr id="4" name="Picture 4"/>
+            <wp:cNvGraphicFramePr>
+              <a:graphicFrameLocks xmlns:a="http://schemas.openxmlformats.org/drawingml/2006/main" noChangeAspect="1"/>
+            </wp:cNvGraphicFramePr>
+            <a:graphic xmlns:a="http://schemas.openxmlformats.org/drawingml/2006/main">
+              <a:graphicData uri="http://schemas.openxmlformats.org/drawingml/2006/picture">
+                <pic:pic xmlns:pic="http://schemas.openxmlformats.org/drawingml/2006/picture">
+                  <pic:nvPicPr>
+                    <pic:cNvPr id="0" name="Picture 3"/>
+                    <pic:cNvPicPr>
+                      <a:picLocks noChangeAspect="1" noChangeArrowheads="1"/>
+                    </pic:cNvPicPr>
+                  </pic:nvPicPr>
+                  <pic:blipFill>
+                    <a:blip r:embed="rId15" cstate="print">
+                      <a:extLst>
+                        <a:ext uri="{28A0092B-C50C-407E-A947-70E740481C1C}">
+                          <a14:useLocalDpi xmlns:a14="http://schemas.microsoft.com/office/drawing/2010/main" val="0"/>
+                        </a:ext>
+                      </a:extLst>
+                    </a:blip>
+                    <a:srcRect/>
+                    <a:stretch>
+                      <a:fillRect/>
+                    </a:stretch>
+                  </pic:blipFill>
+                  <pic:spPr bwMode="auto">
+                    <a:xfrm>
+                      <a:off x="0" y="0"/>
+                      <a:ext cx="5723890" cy="3111500"/>
+                    </a:xfrm>
+                    <a:prstGeom prst="rect">
+                      <a:avLst/>
+                    </a:prstGeom>
+                    <a:noFill/>
+                    <a:ln>
+                      <a:noFill/>
+                    </a:ln>
+                  </pic:spPr>
+                </pic:pic>
+              </a:graphicData>
+            </a:graphic>
+          </wp:inline>
+        </w:drawing>
+      </w:r>
+    </w:p>
+    <w:p>
+      <w:pPr>
+        <w:rPr>
+          <w:lang w:eastAsia="en-GB"/>
+        </w:rPr>
+      </w:pPr>
+      <w:r>
+        <w:rPr>
+          <w:noProof/>
+          <w:lang w:eastAsia="en-GB"/>
+        </w:rPr>
+        <w:drawing>
+          <wp:inline distT="0" distB="0" distL="0" distR="0" wp14:anchorId="78CBA4B1" wp14:editId="3D20CCBF">
+            <wp:extent cx="5723890" cy="3117215"/>
+            <wp:effectExtent l="0" t="0" r="0" b="6985"/>
+            <wp:docPr id="5" name="Picture 5"/>
+            <wp:cNvGraphicFramePr>
+              <a:graphicFrameLocks xmlns:a="http://schemas.openxmlformats.org/drawingml/2006/main" noChangeAspect="1"/>
+            </wp:cNvGraphicFramePr>
+            <a:graphic xmlns:a="http://schemas.openxmlformats.org/drawingml/2006/main">
+              <a:graphicData uri="http://schemas.openxmlformats.org/drawingml/2006/picture">
+                <pic:pic xmlns:pic="http://schemas.openxmlformats.org/drawingml/2006/picture">
+                  <pic:nvPicPr>
+                    <pic:cNvPr id="0" name="Picture 4"/>
+                    <pic:cNvPicPr>
+                      <a:picLocks noChangeAspect="1" noChangeArrowheads="1"/>
+                    </pic:cNvPicPr>
+                  </pic:nvPicPr>
+                  <pic:blipFill>
+                    <a:blip r:embed="rId16" cstate="print">
+                      <a:extLst>
+                        <a:ext uri="{28A0092B-C50C-407E-A947-70E740481C1C}">
+                          <a14:useLocalDpi xmlns:a14="http://schemas.microsoft.com/office/drawing/2010/main" val="0"/>
+                        </a:ext>
+                      </a:extLst>
+                    </a:blip>
+                    <a:srcRect/>
+                    <a:stretch>
+                      <a:fillRect/>
+                    </a:stretch>
+                  </pic:blipFill>
+                  <pic:spPr bwMode="auto">
+                    <a:xfrm>
+                      <a:off x="0" y="0"/>
+                      <a:ext cx="5723890" cy="3117215"/>
+                    </a:xfrm>
+                    <a:prstGeom prst="rect">
+                      <a:avLst/>
+                    </a:prstGeom>
+                    <a:noFill/>
+                    <a:ln>
+                      <a:noFill/>
+                    </a:ln>
+                  </pic:spPr>
+                </pic:pic>
+              </a:graphicData>
+            </a:graphic>
+          </wp:inline>
+        </w:drawing>
+      </w:r>
+    </w:p>
+    <w:p>
+      <w:pPr>
+        <w:rPr>
+          <w:lang w:eastAsia="en-GB"/>
+        </w:rPr>
+      </w:pPr>
+      <w:r>
+        <w:rPr>
+          <w:lang w:eastAsia="en-GB"/>
+        </w:rPr>
+        <w:lastRenderedPageBreak/>
         <w:t xml:space="preserve">As you can see Armitage has found a number of attacks </w:t>
       </w:r>
       <w:r>
@@ -5360,13 +5828,6 @@
         </w:rPr>
         <w:t xml:space="preserve"> </w:t>
       </w:r>
-    </w:p>
-    <w:p>
-      <w:pPr>
-        <w:rPr>
-          <w:lang w:eastAsia="en-GB"/>
-        </w:rPr>
-      </w:pPr>
     </w:p>
     <w:p>
       <w:pPr>
@@ -5380,503 +5841,135 @@
     <w:p>
       <w:pPr>
         <w:rPr>
+          <w:b/>
+          <w:bCs/>
           <w:i/>
           <w:iCs/>
-          <w:lang w:eastAsia="en-GB"/>
-        </w:rPr>
-      </w:pPr>
-      <w:r>
-        <w:rPr>
+          <w:u w:val="single"/>
+          <w:lang w:eastAsia="en-GB"/>
+        </w:rPr>
+      </w:pPr>
+      <w:r>
+        <w:rPr>
+          <w:b/>
+          <w:bCs/>
           <w:i/>
           <w:iCs/>
+          <w:u w:val="single"/>
           <w:lang w:eastAsia="en-GB"/>
         </w:rPr>
         <w:t xml:space="preserve">Evidence use of </w:t>
       </w:r>
       <w:r>
         <w:rPr>
+          <w:b/>
+          <w:bCs/>
           <w:i/>
           <w:iCs/>
+          <w:u w:val="single"/>
           <w:lang w:eastAsia="en-GB"/>
         </w:rPr>
         <w:t xml:space="preserve">both </w:t>
       </w:r>
       <w:r>
         <w:rPr>
+          <w:b/>
+          <w:bCs/>
           <w:i/>
           <w:iCs/>
+          <w:u w:val="single"/>
           <w:lang w:eastAsia="en-GB"/>
         </w:rPr>
         <w:t>command</w:t>
       </w:r>
       <w:r>
         <w:rPr>
+          <w:b/>
+          <w:bCs/>
           <w:i/>
           <w:iCs/>
+          <w:u w:val="single"/>
           <w:lang w:eastAsia="en-GB"/>
         </w:rPr>
         <w:t xml:space="preserve"> tools</w:t>
       </w:r>
       <w:r>
         <w:rPr>
+          <w:b/>
+          <w:bCs/>
           <w:i/>
           <w:iCs/>
+          <w:u w:val="single"/>
           <w:lang w:eastAsia="en-GB"/>
         </w:rPr>
         <w:t xml:space="preserve"> and graphical tools </w:t>
       </w:r>
       <w:r>
         <w:rPr>
+          <w:b/>
+          <w:bCs/>
           <w:i/>
           <w:iCs/>
+          <w:u w:val="single"/>
           <w:lang w:eastAsia="en-GB"/>
         </w:rPr>
         <w:t xml:space="preserve">on </w:t>
       </w:r>
       <w:r>
         <w:rPr>
+          <w:b/>
+          <w:bCs/>
           <w:i/>
           <w:iCs/>
+          <w:u w:val="single"/>
           <w:lang w:eastAsia="en-GB"/>
         </w:rPr>
         <w:t xml:space="preserve">at least 2 end systems </w:t>
       </w:r>
       <w:r>
         <w:rPr>
+          <w:b/>
+          <w:bCs/>
           <w:i/>
           <w:iCs/>
+          <w:u w:val="single"/>
           <w:lang w:eastAsia="en-GB"/>
         </w:rPr>
         <w:t>to demonstrate</w:t>
       </w:r>
       <w:r>
         <w:rPr>
+          <w:b/>
+          <w:bCs/>
           <w:i/>
           <w:iCs/>
+          <w:u w:val="single"/>
           <w:lang w:eastAsia="en-GB"/>
         </w:rPr>
         <w:t xml:space="preserve"> </w:t>
       </w:r>
       <w:r>
         <w:rPr>
+          <w:b/>
+          <w:bCs/>
           <w:i/>
           <w:iCs/>
           <w:sz w:val="23"/>
           <w:szCs w:val="23"/>
+          <w:u w:val="single"/>
         </w:rPr>
         <w:t>system or web-based security vulnerability testing</w:t>
       </w:r>
-      <w:r>
-        <w:rPr>
-          <w:i/>
-          <w:iCs/>
-          <w:lang w:eastAsia="en-GB"/>
-        </w:rPr>
-        <w:t xml:space="preserve">.  </w:t>
-      </w:r>
-      <w:r>
-        <w:rPr>
-          <w:i/>
-          <w:iCs/>
-          <w:lang w:eastAsia="en-GB"/>
-        </w:rPr>
-        <w:br/>
-      </w:r>
-    </w:p>
-    <w:p>
-      <w:pPr>
-        <w:pStyle w:val="Heading3"/>
-        <w:rPr>
-          <w:rFonts w:eastAsia="Times New Roman"/>
-          <w:lang w:eastAsia="en-GB"/>
-        </w:rPr>
-      </w:pPr>
-      <w:r>
-        <w:rPr>
-          <w:rFonts w:eastAsia="Times New Roman"/>
-          <w:lang w:eastAsia="en-GB"/>
-        </w:rPr>
-        <w:lastRenderedPageBreak/>
-        <w:t>Gaining access</w:t>
-      </w:r>
-      <w:r>
-        <w:rPr>
-          <w:rFonts w:eastAsia="Times New Roman"/>
-          <w:lang w:eastAsia="en-GB"/>
-        </w:rPr>
-        <w:t xml:space="preserve"> </w:t>
-      </w:r>
-      <w:r>
-        <w:rPr>
-          <w:rFonts w:eastAsia="Times New Roman"/>
-          <w:lang w:eastAsia="en-GB"/>
-        </w:rPr>
-        <w:t>Stage</w:t>
-      </w:r>
-      <w:r>
-        <w:rPr>
-          <w:rFonts w:eastAsia="Times New Roman"/>
-          <w:lang w:eastAsia="en-GB"/>
-        </w:rPr>
-        <w:t>:</w:t>
-      </w:r>
-    </w:p>
-    <w:p>
-      <w:pPr>
-        <w:rPr>
-          <w:i/>
-          <w:iCs/>
-          <w:lang w:eastAsia="en-GB"/>
-        </w:rPr>
-      </w:pPr>
-      <w:r>
-        <w:rPr>
-          <w:i/>
-          <w:iCs/>
-          <w:lang w:eastAsia="en-GB"/>
-        </w:rPr>
-        <w:t xml:space="preserve">Explain how </w:t>
-      </w:r>
-      <w:r>
-        <w:rPr>
-          <w:i/>
-          <w:iCs/>
-          <w:lang w:eastAsia="en-GB"/>
-        </w:rPr>
-        <w:t>you gained access.</w:t>
-      </w:r>
-    </w:p>
-    <w:p>
-      <w:pPr>
-        <w:rPr>
-          <w:i/>
-          <w:iCs/>
-          <w:lang w:eastAsia="en-GB"/>
-        </w:rPr>
-      </w:pPr>
-      <w:r>
-        <w:rPr>
-          <w:i/>
-          <w:iCs/>
-          <w:lang w:eastAsia="en-GB"/>
-        </w:rPr>
-        <w:t xml:space="preserve">Found exploits and </w:t>
-      </w:r>
-      <w:r>
-        <w:rPr>
-          <w:i/>
-          <w:iCs/>
-          <w:lang w:eastAsia="en-GB"/>
-        </w:rPr>
-        <w:t>executed them</w:t>
-      </w:r>
-    </w:p>
-    <w:p>
-      <w:pPr>
-        <w:rPr>
-          <w:i/>
-          <w:iCs/>
-          <w:lang w:eastAsia="en-GB"/>
-        </w:rPr>
-      </w:pPr>
-      <w:r>
-        <w:rPr>
-          <w:i/>
-          <w:iCs/>
-          <w:lang w:eastAsia="en-GB"/>
-        </w:rPr>
-        <w:t>Password Cracking</w:t>
-      </w:r>
-    </w:p>
-    <w:p>
-      <w:pPr>
-        <w:rPr>
-          <w:i/>
-          <w:iCs/>
-          <w:lang w:eastAsia="en-GB"/>
-        </w:rPr>
-      </w:pPr>
-      <w:r>
-        <w:rPr>
-          <w:i/>
-          <w:iCs/>
-          <w:lang w:eastAsia="en-GB"/>
-        </w:rPr>
-        <w:t>Telnet</w:t>
-      </w:r>
-      <w:r>
-        <w:rPr>
-          <w:i/>
-          <w:iCs/>
-          <w:lang w:eastAsia="en-GB"/>
-        </w:rPr>
-        <w:t xml:space="preserve"> – command prompt</w:t>
-      </w:r>
-    </w:p>
-    <w:p>
-      <w:pPr>
-        <w:rPr>
-          <w:i/>
-          <w:iCs/>
-          <w:lang w:eastAsia="en-GB"/>
-        </w:rPr>
-      </w:pPr>
-      <w:r>
-        <w:rPr>
-          <w:i/>
-          <w:iCs/>
-          <w:lang w:eastAsia="en-GB"/>
-        </w:rPr>
-        <w:t>Mysql - command prompt</w:t>
-      </w:r>
-      <w:r>
-        <w:rPr>
-          <w:i/>
-          <w:iCs/>
-          <w:lang w:eastAsia="en-GB"/>
-        </w:rPr>
-        <w:br/>
-      </w:r>
-    </w:p>
-    <w:p>
-      <w:pPr>
-        <w:pStyle w:val="Heading3"/>
-        <w:rPr>
-          <w:rFonts w:eastAsia="Times New Roman"/>
-          <w:lang w:eastAsia="en-GB"/>
-        </w:rPr>
-      </w:pPr>
-      <w:r>
-        <w:rPr>
-          <w:rFonts w:eastAsia="Times New Roman"/>
-          <w:lang w:eastAsia="en-GB"/>
-        </w:rPr>
-        <w:t>Maintaining Access</w:t>
-      </w:r>
-      <w:r>
-        <w:rPr>
-          <w:rFonts w:eastAsia="Times New Roman"/>
-          <w:lang w:eastAsia="en-GB"/>
-        </w:rPr>
-        <w:t xml:space="preserve"> </w:t>
-      </w:r>
-      <w:r>
-        <w:rPr>
-          <w:rFonts w:eastAsia="Times New Roman"/>
-          <w:lang w:eastAsia="en-GB"/>
-        </w:rPr>
-        <w:t>Stage</w:t>
-      </w:r>
-      <w:r>
-        <w:rPr>
-          <w:rFonts w:eastAsia="Times New Roman"/>
-          <w:lang w:eastAsia="en-GB"/>
-        </w:rPr>
-        <w:t>:</w:t>
-      </w:r>
-    </w:p>
-    <w:p>
-      <w:pPr>
-        <w:rPr>
-          <w:lang w:eastAsia="en-GB"/>
-        </w:rPr>
-      </w:pPr>
-      <w:r>
-        <w:rPr>
-          <w:i/>
-          <w:iCs/>
-          <w:lang w:eastAsia="en-GB"/>
-        </w:rPr>
-        <w:t xml:space="preserve">Explain how </w:t>
-      </w:r>
-      <w:r>
-        <w:rPr>
-          <w:i/>
-          <w:iCs/>
-          <w:lang w:eastAsia="en-GB"/>
-        </w:rPr>
-        <w:t>a system admin account was created on the end system.</w:t>
-      </w:r>
-      <w:r>
-        <w:rPr>
-          <w:i/>
-          <w:iCs/>
-          <w:lang w:eastAsia="en-GB"/>
-        </w:rPr>
-        <w:br/>
-      </w:r>
-    </w:p>
-    <w:p>
-      <w:pPr>
-        <w:pStyle w:val="Heading3"/>
-        <w:rPr>
-          <w:rFonts w:eastAsia="Times New Roman"/>
-          <w:lang w:eastAsia="en-GB"/>
-        </w:rPr>
-      </w:pPr>
-      <w:r>
-        <w:rPr>
-          <w:rFonts w:eastAsia="Times New Roman"/>
-          <w:lang w:eastAsia="en-GB"/>
-        </w:rPr>
-        <w:t>Covering Tracks</w:t>
-      </w:r>
-      <w:r>
-        <w:rPr>
-          <w:rFonts w:eastAsia="Times New Roman"/>
-          <w:lang w:eastAsia="en-GB"/>
-        </w:rPr>
-        <w:t xml:space="preserve"> Stage</w:t>
-      </w:r>
-      <w:r>
-        <w:rPr>
-          <w:rFonts w:eastAsia="Times New Roman"/>
-          <w:lang w:eastAsia="en-GB"/>
-        </w:rPr>
-        <w:t>:</w:t>
-      </w:r>
-    </w:p>
-    <w:p>
-      <w:pPr>
-        <w:rPr>
-          <w:i/>
-          <w:iCs/>
-          <w:lang w:eastAsia="en-GB"/>
-        </w:rPr>
-      </w:pPr>
-      <w:r>
-        <w:rPr>
-          <w:i/>
-          <w:iCs/>
-          <w:lang w:eastAsia="en-GB"/>
-        </w:rPr>
-        <w:t>Explain how you removed evidence of your intrusion on any system – files, users, logs etc</w:t>
-      </w:r>
-      <w:r>
-        <w:rPr>
-          <w:i/>
-          <w:iCs/>
-          <w:lang w:eastAsia="en-GB"/>
-        </w:rPr>
-        <w:br/>
-      </w:r>
-    </w:p>
-    <w:p>
-      <w:pPr>
-        <w:pStyle w:val="Heading3"/>
-        <w:rPr>
-          <w:rFonts w:eastAsia="Times New Roman"/>
-          <w:lang w:eastAsia="en-GB"/>
-        </w:rPr>
-      </w:pPr>
-      <w:r>
-        <w:rPr>
-          <w:rFonts w:eastAsia="Times New Roman"/>
-          <w:lang w:eastAsia="en-GB"/>
-        </w:rPr>
-        <w:t>Implement Countermeasures</w:t>
-      </w:r>
-      <w:r>
-        <w:rPr>
-          <w:rFonts w:eastAsia="Times New Roman"/>
-          <w:lang w:eastAsia="en-GB"/>
-        </w:rPr>
-        <w:t xml:space="preserve"> Stage</w:t>
-      </w:r>
-      <w:r>
-        <w:rPr>
-          <w:rFonts w:eastAsia="Times New Roman"/>
-          <w:lang w:eastAsia="en-GB"/>
-        </w:rPr>
-        <w:t>:</w:t>
-      </w:r>
-    </w:p>
-    <w:p>
-      <w:pPr>
-        <w:rPr>
-          <w:i/>
-          <w:iCs/>
-        </w:rPr>
-      </w:pPr>
       <w:r>
         <w:rPr>
           <w:b/>
           <w:bCs/>
           <w:i/>
           <w:iCs/>
-        </w:rPr>
-        <w:t>How</w:t>
-      </w:r>
-      <w:r>
-        <w:rPr>
-          <w:i/>
-          <w:iCs/>
-        </w:rPr>
-        <w:t xml:space="preserve"> could the </w:t>
-      </w:r>
-      <w:r>
-        <w:rPr>
-          <w:i/>
-          <w:iCs/>
-        </w:rPr>
-        <w:t xml:space="preserve">systems investigated by made more secure?  </w:t>
-      </w:r>
-      <w:r>
-        <w:rPr>
-          <w:i/>
-          <w:iCs/>
-        </w:rPr>
-        <w:br/>
-        <w:t>I</w:t>
-      </w:r>
-      <w:r>
-        <w:rPr>
-          <w:i/>
-          <w:iCs/>
-        </w:rPr>
-        <w:t xml:space="preserve">f you </w:t>
-      </w:r>
-      <w:r>
-        <w:rPr>
-          <w:i/>
-          <w:iCs/>
-        </w:rPr>
-        <w:t xml:space="preserve">can </w:t>
-      </w:r>
-      <w:r>
-        <w:rPr>
-          <w:i/>
-          <w:iCs/>
-        </w:rPr>
-        <w:t>perform th</w:t>
-      </w:r>
-      <w:r>
-        <w:rPr>
-          <w:i/>
-          <w:iCs/>
-        </w:rPr>
-        <w:t>ese</w:t>
-      </w:r>
-      <w:r>
-        <w:rPr>
-          <w:i/>
-          <w:iCs/>
-        </w:rPr>
-        <w:t xml:space="preserve"> system improvements then do so</w:t>
-      </w:r>
-      <w:r>
-        <w:rPr>
-          <w:i/>
-          <w:iCs/>
-        </w:rPr>
-        <w:t>.  On</w:t>
-      </w:r>
-      <w:r>
-        <w:rPr>
-          <w:i/>
-          <w:iCs/>
-        </w:rPr>
-        <w:t xml:space="preserve"> the Metasploitable system this isn't possible so just </w:t>
+          <w:u w:val="single"/>
+          <w:lang w:eastAsia="en-GB"/>
+        </w:rPr>
+        <w:t>?</w:t>
       </w:r>
       <w:r>
         <w:rPr>
@@ -5884,57 +5977,498 @@
           <w:bCs/>
           <w:i/>
           <w:iCs/>
-        </w:rPr>
-        <w:t>explain</w:t>
-      </w:r>
-      <w:r>
+          <w:u w:val="single"/>
+          <w:lang w:eastAsia="en-GB"/>
+        </w:rPr>
+        <w:br/>
+      </w:r>
+    </w:p>
+    <w:p>
+      <w:pPr>
+        <w:pStyle w:val="Heading3"/>
+        <w:rPr>
+          <w:rFonts w:eastAsia="Times New Roman"/>
+          <w:lang w:eastAsia="en-GB"/>
+        </w:rPr>
+      </w:pPr>
+      <w:r>
+        <w:rPr>
+          <w:rFonts w:eastAsia="Times New Roman"/>
+          <w:lang w:eastAsia="en-GB"/>
+        </w:rPr>
+        <w:t>Gaining access</w:t>
+      </w:r>
+      <w:r>
+        <w:rPr>
+          <w:rFonts w:eastAsia="Times New Roman"/>
+          <w:lang w:eastAsia="en-GB"/>
+        </w:rPr>
+        <w:t xml:space="preserve"> </w:t>
+      </w:r>
+      <w:r>
+        <w:rPr>
+          <w:rFonts w:eastAsia="Times New Roman"/>
+          <w:lang w:eastAsia="en-GB"/>
+        </w:rPr>
+        <w:t>Stage</w:t>
+      </w:r>
+      <w:r>
+        <w:rPr>
+          <w:rFonts w:eastAsia="Times New Roman"/>
+          <w:lang w:eastAsia="en-GB"/>
+        </w:rPr>
+        <w:t>:</w:t>
+      </w:r>
+    </w:p>
+    <w:p>
+      <w:pPr>
         <w:rPr>
           <w:i/>
           <w:iCs/>
-        </w:rPr>
-        <w:t xml:space="preserve"> </w:t>
-      </w:r>
+          <w:lang w:eastAsia="en-GB"/>
+        </w:rPr>
+      </w:pPr>
       <w:r>
         <w:rPr>
           <w:i/>
           <w:iCs/>
-        </w:rPr>
-        <w:t xml:space="preserve">how </w:t>
+          <w:lang w:eastAsia="en-GB"/>
+        </w:rPr>
+        <w:t xml:space="preserve">Explain how </w:t>
       </w:r>
       <w:r>
         <w:rPr>
           <w:i/>
           <w:iCs/>
-        </w:rPr>
-        <w:t>they could be implemented.</w:t>
-      </w:r>
-      <w:r>
+          <w:lang w:eastAsia="en-GB"/>
+        </w:rPr>
+        <w:t>you gained access.</w:t>
+      </w:r>
+    </w:p>
+    <w:p>
+      <w:pPr>
         <w:rPr>
           <w:i/>
           <w:iCs/>
-        </w:rPr>
-        <w:br/>
-      </w:r>
-    </w:p>
-    <w:p>
-      <w:pPr>
-        <w:pStyle w:val="Heading3"/>
-      </w:pPr>
-      <w:r>
-        <w:t>Report conclusions and recommendations:</w:t>
-      </w:r>
-    </w:p>
-    <w:p>
-      <w:pPr>
+          <w:lang w:eastAsia="en-GB"/>
+        </w:rPr>
+      </w:pPr>
+      <w:r>
         <w:rPr>
           <w:i/>
           <w:iCs/>
-        </w:rPr>
-      </w:pPr>
+          <w:lang w:eastAsia="en-GB"/>
+        </w:rPr>
+        <w:t xml:space="preserve">Found exploits and </w:t>
+      </w:r>
       <w:r>
         <w:rPr>
           <w:i/>
           <w:iCs/>
+          <w:lang w:eastAsia="en-GB"/>
+        </w:rPr>
+        <w:t>executed them</w:t>
+      </w:r>
+    </w:p>
+    <w:p>
+      <w:pPr>
+        <w:rPr>
+          <w:i/>
+          <w:iCs/>
+          <w:lang w:eastAsia="en-GB"/>
+        </w:rPr>
+      </w:pPr>
+    </w:p>
+    <w:p>
+      <w:pPr>
+        <w:rPr>
+          <w:i/>
+          <w:iCs/>
+          <w:lang w:eastAsia="en-GB"/>
+        </w:rPr>
+      </w:pPr>
+      <w:r>
+        <w:rPr>
+          <w:i/>
+          <w:iCs/>
+          <w:lang w:eastAsia="en-GB"/>
+        </w:rPr>
+        <w:t>Password Cracking</w:t>
+      </w:r>
+    </w:p>
+    <w:p>
+      <w:pPr>
+        <w:rPr>
+          <w:i/>
+          <w:iCs/>
+          <w:lang w:eastAsia="en-GB"/>
+        </w:rPr>
+      </w:pPr>
+      <w:r>
+        <w:rPr>
+          <w:i/>
+          <w:iCs/>
+          <w:lang w:eastAsia="en-GB"/>
+        </w:rPr>
+        <w:t>Telnet</w:t>
+      </w:r>
+      <w:r>
+        <w:rPr>
+          <w:i/>
+          <w:iCs/>
+          <w:lang w:eastAsia="en-GB"/>
+        </w:rPr>
+        <w:t xml:space="preserve"> – command prompt</w:t>
+      </w:r>
+    </w:p>
+    <w:p>
+      <w:pPr>
+        <w:rPr>
+          <w:i/>
+          <w:iCs/>
+          <w:lang w:eastAsia="en-GB"/>
+        </w:rPr>
+      </w:pPr>
+      <w:proofErr w:type="spellStart"/>
+      <w:r>
+        <w:rPr>
+          <w:i/>
+          <w:iCs/>
+          <w:lang w:eastAsia="en-GB"/>
+        </w:rPr>
+        <w:t>Mysql</w:t>
+      </w:r>
+      <w:proofErr w:type="spellEnd"/>
+      <w:r>
+        <w:rPr>
+          <w:i/>
+          <w:iCs/>
+          <w:lang w:eastAsia="en-GB"/>
+        </w:rPr>
+        <w:t xml:space="preserve"> - command prompt</w:t>
+      </w:r>
+      <w:r>
+        <w:rPr>
+          <w:i/>
+          <w:iCs/>
+          <w:lang w:eastAsia="en-GB"/>
+        </w:rPr>
+        <w:br/>
+      </w:r>
+    </w:p>
+    <w:p>
+      <w:pPr>
+        <w:pStyle w:val="Heading3"/>
+        <w:rPr>
+          <w:rFonts w:eastAsia="Times New Roman"/>
+          <w:lang w:eastAsia="en-GB"/>
+        </w:rPr>
+      </w:pPr>
+      <w:r>
+        <w:rPr>
+          <w:rFonts w:eastAsia="Times New Roman"/>
+          <w:lang w:eastAsia="en-GB"/>
+        </w:rPr>
+        <w:t>Maintaining Access</w:t>
+      </w:r>
+      <w:r>
+        <w:rPr>
+          <w:rFonts w:eastAsia="Times New Roman"/>
+          <w:lang w:eastAsia="en-GB"/>
+        </w:rPr>
+        <w:t xml:space="preserve"> </w:t>
+      </w:r>
+      <w:r>
+        <w:rPr>
+          <w:rFonts w:eastAsia="Times New Roman"/>
+          <w:lang w:eastAsia="en-GB"/>
+        </w:rPr>
+        <w:t>Stage</w:t>
+      </w:r>
+      <w:r>
+        <w:rPr>
+          <w:rFonts w:eastAsia="Times New Roman"/>
+          <w:lang w:eastAsia="en-GB"/>
+        </w:rPr>
+        <w:t>:</w:t>
+      </w:r>
+    </w:p>
+    <w:p>
+      <w:pPr>
+        <w:rPr>
+          <w:lang w:eastAsia="en-GB"/>
+        </w:rPr>
+      </w:pPr>
+      <w:r>
+        <w:rPr>
+          <w:i/>
+          <w:iCs/>
+          <w:lang w:eastAsia="en-GB"/>
+        </w:rPr>
+        <w:t xml:space="preserve">Explain how </w:t>
+      </w:r>
+      <w:r>
+        <w:rPr>
+          <w:i/>
+          <w:iCs/>
+          <w:lang w:eastAsia="en-GB"/>
+        </w:rPr>
+        <w:t>a system admin account was created on the end system.</w:t>
+      </w:r>
+      <w:r>
+        <w:rPr>
+          <w:i/>
+          <w:iCs/>
+          <w:lang w:eastAsia="en-GB"/>
+        </w:rPr>
+        <w:br/>
+      </w:r>
+    </w:p>
+    <w:p>
+      <w:pPr>
+        <w:pStyle w:val="Heading3"/>
+        <w:rPr>
+          <w:rFonts w:eastAsia="Times New Roman"/>
+          <w:lang w:eastAsia="en-GB"/>
+        </w:rPr>
+      </w:pPr>
+      <w:r>
+        <w:rPr>
+          <w:rFonts w:eastAsia="Times New Roman"/>
+          <w:lang w:eastAsia="en-GB"/>
+        </w:rPr>
+        <w:t>Covering Tracks</w:t>
+      </w:r>
+      <w:r>
+        <w:rPr>
+          <w:rFonts w:eastAsia="Times New Roman"/>
+          <w:lang w:eastAsia="en-GB"/>
+        </w:rPr>
+        <w:t xml:space="preserve"> Stage</w:t>
+      </w:r>
+      <w:r>
+        <w:rPr>
+          <w:rFonts w:eastAsia="Times New Roman"/>
+          <w:lang w:eastAsia="en-GB"/>
+        </w:rPr>
+        <w:t>:</w:t>
+      </w:r>
+    </w:p>
+    <w:p>
+      <w:pPr>
+        <w:rPr>
+          <w:i/>
+          <w:iCs/>
+          <w:lang w:eastAsia="en-GB"/>
+        </w:rPr>
+      </w:pPr>
+      <w:r>
+        <w:rPr>
+          <w:i/>
+          <w:iCs/>
+          <w:lang w:eastAsia="en-GB"/>
+        </w:rPr>
+        <w:t>Explain how you removed evidence of your intrusion on any system – files, users, logs etc</w:t>
+      </w:r>
+      <w:r>
+        <w:rPr>
+          <w:i/>
+          <w:iCs/>
+          <w:lang w:eastAsia="en-GB"/>
+        </w:rPr>
+        <w:br/>
+      </w:r>
+    </w:p>
+    <w:p>
+      <w:pPr>
+        <w:pStyle w:val="Heading3"/>
+        <w:rPr>
+          <w:rFonts w:eastAsia="Times New Roman"/>
+          <w:lang w:eastAsia="en-GB"/>
+        </w:rPr>
+      </w:pPr>
+      <w:r>
+        <w:rPr>
+          <w:rFonts w:eastAsia="Times New Roman"/>
+          <w:lang w:eastAsia="en-GB"/>
+        </w:rPr>
+        <w:t>Implement Countermeasures</w:t>
+      </w:r>
+      <w:r>
+        <w:rPr>
+          <w:rFonts w:eastAsia="Times New Roman"/>
+          <w:lang w:eastAsia="en-GB"/>
+        </w:rPr>
+        <w:t xml:space="preserve"> Stage</w:t>
+      </w:r>
+      <w:r>
+        <w:rPr>
+          <w:rFonts w:eastAsia="Times New Roman"/>
+          <w:lang w:eastAsia="en-GB"/>
+        </w:rPr>
+        <w:t>:</w:t>
+      </w:r>
+    </w:p>
+    <w:p>
+      <w:pPr>
+        <w:rPr>
+          <w:i/>
+          <w:iCs/>
+        </w:rPr>
+      </w:pPr>
+      <w:r>
+        <w:rPr>
+          <w:b/>
+          <w:bCs/>
+          <w:i/>
+          <w:iCs/>
+        </w:rPr>
+        <w:t>How</w:t>
+      </w:r>
+      <w:r>
+        <w:rPr>
+          <w:i/>
+          <w:iCs/>
+        </w:rPr>
+        <w:t xml:space="preserve"> could the </w:t>
+      </w:r>
+      <w:r>
+        <w:rPr>
+          <w:i/>
+          <w:iCs/>
+        </w:rPr>
+        <w:t xml:space="preserve">systems investigated by made more secure?  </w:t>
+      </w:r>
+      <w:r>
+        <w:rPr>
+          <w:i/>
+          <w:iCs/>
+        </w:rPr>
+        <w:br/>
+        <w:t>I</w:t>
+      </w:r>
+      <w:r>
+        <w:rPr>
+          <w:i/>
+          <w:iCs/>
+        </w:rPr>
+        <w:t xml:space="preserve">f you </w:t>
+      </w:r>
+      <w:r>
+        <w:rPr>
+          <w:i/>
+          <w:iCs/>
+        </w:rPr>
+        <w:t xml:space="preserve">can </w:t>
+      </w:r>
+      <w:r>
+        <w:rPr>
+          <w:i/>
+          <w:iCs/>
+        </w:rPr>
+        <w:t>perform th</w:t>
+      </w:r>
+      <w:r>
+        <w:rPr>
+          <w:i/>
+          <w:iCs/>
+        </w:rPr>
+        <w:t>ese</w:t>
+      </w:r>
+      <w:r>
+        <w:rPr>
+          <w:i/>
+          <w:iCs/>
+        </w:rPr>
+        <w:t xml:space="preserve"> system improvements then do so</w:t>
+      </w:r>
+      <w:r>
+        <w:rPr>
+          <w:i/>
+          <w:iCs/>
+        </w:rPr>
+        <w:t>.  On</w:t>
+      </w:r>
+      <w:r>
+        <w:rPr>
+          <w:i/>
+          <w:iCs/>
+        </w:rPr>
+        <w:t xml:space="preserve"> the </w:t>
+      </w:r>
+      <w:proofErr w:type="spellStart"/>
+      <w:r>
+        <w:rPr>
+          <w:i/>
+          <w:iCs/>
+        </w:rPr>
+        <w:t>Metasploitable</w:t>
+      </w:r>
+      <w:proofErr w:type="spellEnd"/>
+      <w:r>
+        <w:rPr>
+          <w:i/>
+          <w:iCs/>
+        </w:rPr>
+        <w:t xml:space="preserve"> system this isn't possible so just </w:t>
+      </w:r>
+      <w:r>
+        <w:rPr>
+          <w:b/>
+          <w:bCs/>
+          <w:i/>
+          <w:iCs/>
+        </w:rPr>
+        <w:t>explain</w:t>
+      </w:r>
+      <w:r>
+        <w:rPr>
+          <w:i/>
+          <w:iCs/>
+        </w:rPr>
+        <w:t xml:space="preserve"> </w:t>
+      </w:r>
+      <w:r>
+        <w:rPr>
+          <w:i/>
+          <w:iCs/>
+        </w:rPr>
+        <w:t xml:space="preserve">how </w:t>
+      </w:r>
+      <w:r>
+        <w:rPr>
+          <w:i/>
+          <w:iCs/>
+        </w:rPr>
+        <w:t>they could be implemented.</w:t>
+      </w:r>
+      <w:r>
+        <w:rPr>
+          <w:i/>
+          <w:iCs/>
+        </w:rPr>
+        <w:br/>
+      </w:r>
+    </w:p>
+    <w:p>
+      <w:pPr>
+        <w:pStyle w:val="Heading3"/>
+      </w:pPr>
+      <w:r>
+        <w:t>Report conclusions and recommendations:</w:t>
+      </w:r>
+    </w:p>
+    <w:p>
+      <w:pPr>
+        <w:rPr>
+          <w:i/>
+          <w:iCs/>
+        </w:rPr>
+      </w:pPr>
+      <w:r>
+        <w:rPr>
+          <w:i/>
+          <w:iCs/>
         </w:rPr>
         <w:t>Summarise your finding and state recommendations for Trilogy Europe.</w:t>
       </w:r>
@@ -5983,7 +6517,15 @@
         <w:t xml:space="preserve">, located in </w:t>
       </w:r>
       <w:r>
-        <w:t>5 Brough View, Cullivoe, Yell, Shetland</w:t>
+        <w:t xml:space="preserve">5 Brough View, </w:t>
+      </w:r>
+      <w:proofErr w:type="spellStart"/>
+      <w:r>
+        <w:t>Cullivoe</w:t>
+      </w:r>
+      <w:proofErr w:type="spellEnd"/>
+      <w:r>
+        <w:t>, Yell, Shetland</w:t>
       </w:r>
       <w:r>
         <w:t xml:space="preserve">; hereafter referred to as </w:t>
@@ -6132,8 +6674,13 @@
       <w:r>
         <w:t xml:space="preserve">Calum Lindsay </w:t>
       </w:r>
-      <w:r>
-        <w:t xml:space="preserve">can not be held responsible if the Penetration Test fails to discover certain security or configuration issues on the target computer system(s).   </w:t>
+      <w:proofErr w:type="spellStart"/>
+      <w:r>
+        <w:t>can not</w:t>
+      </w:r>
+      <w:proofErr w:type="spellEnd"/>
+      <w:r>
+        <w:t xml:space="preserve"> be held responsible if the Penetration Test fails to discover certain security or configuration issues on the target computer system(s).   </w:t>
       </w:r>
     </w:p>
     <w:p>
@@ -6483,8 +7030,8 @@
       </w:pPr>
     </w:p>
     <w:sectPr>
-      <w:headerReference w:type="default" r:id="rId13"/>
-      <w:footerReference w:type="default" r:id="rId14"/>
+      <w:headerReference w:type="default" r:id="rId17"/>
+      <w:footerReference w:type="default" r:id="rId18"/>
       <w:pgSz w:w="11906" w:h="16838"/>
       <w:pgMar w:top="1440" w:right="1440" w:bottom="1440" w:left="1440" w:header="708" w:footer="708" w:gutter="0"/>
       <w:cols w:space="708"/>
@@ -6495,7 +7042,7 @@
 </file>
 
 <file path=word/endnotes.xml><?xml version="1.0" encoding="utf-8"?>
-<w:endnotes xmlns:wpc="http://schemas.microsoft.com/office/word/2010/wordprocessingCanvas" xmlns:cx="http://schemas.microsoft.com/office/drawing/2014/chartex" xmlns:cx1="http://schemas.microsoft.com/office/drawing/2015/9/8/chartex" xmlns:cx2="http://schemas.microsoft.com/office/drawing/2015/10/21/chartex" xmlns:cx3="http://schemas.microsoft.com/office/drawing/2016/5/9/chartex" xmlns:cx4="http://schemas.microsoft.com/office/drawing/2016/5/10/chartex" xmlns:cx5="http://schemas.microsoft.com/office/drawing/2016/5/11/chartex" xmlns:cx6="http://schemas.microsoft.com/office/drawing/2016/5/12/chartex" xmlns:cx7="http://schemas.microsoft.com/office/drawing/2016/5/13/chartex" xmlns:cx8="http://schemas.microsoft.com/office/drawing/2016/5/14/chartex" xmlns:mc="http://schemas.openxmlformats.org/markup-compatibility/2006" xmlns:aink="http://schemas.microsoft.com/office/drawing/2016/ink" xmlns:am3d="http://schemas.microsoft.com/office/drawing/2017/model3d" xmlns:o="urn:schemas-microsoft-com:office:office" xmlns:r="http://schemas.openxmlformats.org/officeDocument/2006/relationships" xmlns:m="http://schemas.openxmlformats.org/officeDocument/2006/math" xmlns:v="urn:schemas-microsoft-com:vml" xmlns:wp14="http://schemas.microsoft.com/office/word/2010/wordprocessingDrawing" xmlns:wp="http://schemas.openxmlformats.org/drawingml/2006/wordprocessingDrawing" xmlns:w10="urn:schemas-microsoft-com:office:word" xmlns:w="http://schemas.openxmlformats.org/wordprocessingml/2006/main" xmlns:w14="http://schemas.microsoft.com/office/word/2010/wordml" xmlns:w15="http://schemas.microsoft.com/office/word/2012/wordml" xmlns:w16cex="http://schemas.microsoft.com/office/word/2018/wordml/cex" xmlns:w16cid="http://schemas.microsoft.com/office/word/2016/wordml/cid" xmlns:w16="http://schemas.microsoft.com/office/word/2018/wordml" xmlns:w16sdtdh="http://schemas.microsoft.com/office/word/2020/wordml/sdtdatahash" xmlns:w16se="http://schemas.microsoft.com/office/word/2015/wordml/symex" xmlns:wpg="http://schemas.microsoft.com/office/word/2010/wordprocessingGroup" xmlns:wpi="http://schemas.microsoft.com/office/word/2010/wordprocessingInk" xmlns:wne="http://schemas.microsoft.com/office/word/2006/wordml" xmlns:wps="http://schemas.microsoft.com/office/word/2010/wordprocessingShape" mc:Ignorable="w14 w15 w16se w16cid w16 w16cex w16sdtdh wp14">
+<w:endnotes xmlns:wpc="http://schemas.microsoft.com/office/word/2010/wordprocessingCanvas" xmlns:cx="http://schemas.microsoft.com/office/drawing/2014/chartex" xmlns:cx1="http://schemas.microsoft.com/office/drawing/2015/9/8/chartex" xmlns:cx2="http://schemas.microsoft.com/office/drawing/2015/10/21/chartex" xmlns:cx3="http://schemas.microsoft.com/office/drawing/2016/5/9/chartex" xmlns:cx4="http://schemas.microsoft.com/office/drawing/2016/5/10/chartex" xmlns:cx5="http://schemas.microsoft.com/office/drawing/2016/5/11/chartex" xmlns:cx6="http://schemas.microsoft.com/office/drawing/2016/5/12/chartex" xmlns:cx7="http://schemas.microsoft.com/office/drawing/2016/5/13/chartex" xmlns:cx8="http://schemas.microsoft.com/office/drawing/2016/5/14/chartex" xmlns:mc="http://schemas.openxmlformats.org/markup-compatibility/2006" xmlns:aink="http://schemas.microsoft.com/office/drawing/2016/ink" xmlns:am3d="http://schemas.microsoft.com/office/drawing/2017/model3d" xmlns:o="urn:schemas-microsoft-com:office:office" xmlns:oel="http://schemas.microsoft.com/office/2019/extlst" xmlns:r="http://schemas.openxmlformats.org/officeDocument/2006/relationships" xmlns:m="http://schemas.openxmlformats.org/officeDocument/2006/math" xmlns:v="urn:schemas-microsoft-com:vml" xmlns:wp14="http://schemas.microsoft.com/office/word/2010/wordprocessingDrawing" xmlns:wp="http://schemas.openxmlformats.org/drawingml/2006/wordprocessingDrawing" xmlns:w10="urn:schemas-microsoft-com:office:word" xmlns:w="http://schemas.openxmlformats.org/wordprocessingml/2006/main" xmlns:w14="http://schemas.microsoft.com/office/word/2010/wordml" xmlns:w15="http://schemas.microsoft.com/office/word/2012/wordml" xmlns:w16cex="http://schemas.microsoft.com/office/word/2018/wordml/cex" xmlns:w16cid="http://schemas.microsoft.com/office/word/2016/wordml/cid" xmlns:w16="http://schemas.microsoft.com/office/word/2018/wordml" xmlns:w16sdtdh="http://schemas.microsoft.com/office/word/2020/wordml/sdtdatahash" xmlns:w16se="http://schemas.microsoft.com/office/word/2015/wordml/symex" xmlns:wpg="http://schemas.microsoft.com/office/word/2010/wordprocessingGroup" xmlns:wpi="http://schemas.microsoft.com/office/word/2010/wordprocessingInk" xmlns:wne="http://schemas.microsoft.com/office/word/2006/wordml" xmlns:wps="http://schemas.microsoft.com/office/word/2010/wordprocessingShape" mc:Ignorable="w14 w15 w16se w16cid w16 w16cex w16sdtdh wp14">
   <w:endnote w:type="separator" w:id="-1">
     <w:p>
       <w:pPr>
@@ -6520,7 +7067,7 @@
 </file>
 
 <file path=word/footer1.xml><?xml version="1.0" encoding="utf-8"?>
-<w:ftr xmlns:wpc="http://schemas.microsoft.com/office/word/2010/wordprocessingCanvas" xmlns:cx="http://schemas.microsoft.com/office/drawing/2014/chartex" xmlns:cx1="http://schemas.microsoft.com/office/drawing/2015/9/8/chartex" xmlns:cx2="http://schemas.microsoft.com/office/drawing/2015/10/21/chartex" xmlns:cx3="http://schemas.microsoft.com/office/drawing/2016/5/9/chartex" xmlns:cx4="http://schemas.microsoft.com/office/drawing/2016/5/10/chartex" xmlns:cx5="http://schemas.microsoft.com/office/drawing/2016/5/11/chartex" xmlns:cx6="http://schemas.microsoft.com/office/drawing/2016/5/12/chartex" xmlns:cx7="http://schemas.microsoft.com/office/drawing/2016/5/13/chartex" xmlns:cx8="http://schemas.microsoft.com/office/drawing/2016/5/14/chartex" xmlns:mc="http://schemas.openxmlformats.org/markup-compatibility/2006" xmlns:aink="http://schemas.microsoft.com/office/drawing/2016/ink" xmlns:am3d="http://schemas.microsoft.com/office/drawing/2017/model3d" xmlns:o="urn:schemas-microsoft-com:office:office" xmlns:r="http://schemas.openxmlformats.org/officeDocument/2006/relationships" xmlns:m="http://schemas.openxmlformats.org/officeDocument/2006/math" xmlns:v="urn:schemas-microsoft-com:vml" xmlns:wp14="http://schemas.microsoft.com/office/word/2010/wordprocessingDrawing" xmlns:wp="http://schemas.openxmlformats.org/drawingml/2006/wordprocessingDrawing" xmlns:w10="urn:schemas-microsoft-com:office:word" xmlns:w="http://schemas.openxmlformats.org/wordprocessingml/2006/main" xmlns:w14="http://schemas.microsoft.com/office/word/2010/wordml" xmlns:w15="http://schemas.microsoft.com/office/word/2012/wordml" xmlns:w16cex="http://schemas.microsoft.com/office/word/2018/wordml/cex" xmlns:w16cid="http://schemas.microsoft.com/office/word/2016/wordml/cid" xmlns:w16="http://schemas.microsoft.com/office/word/2018/wordml" xmlns:w16sdtdh="http://schemas.microsoft.com/office/word/2020/wordml/sdtdatahash" xmlns:w16se="http://schemas.microsoft.com/office/word/2015/wordml/symex" xmlns:wpg="http://schemas.microsoft.com/office/word/2010/wordprocessingGroup" xmlns:wpi="http://schemas.microsoft.com/office/word/2010/wordprocessingInk" xmlns:wne="http://schemas.microsoft.com/office/word/2006/wordml" xmlns:wps="http://schemas.microsoft.com/office/word/2010/wordprocessingShape" mc:Ignorable="w14 w15 w16se w16cid w16 w16cex w16sdtdh wp14">
+<w:ftr xmlns:wpc="http://schemas.microsoft.com/office/word/2010/wordprocessingCanvas" xmlns:cx="http://schemas.microsoft.com/office/drawing/2014/chartex" xmlns:cx1="http://schemas.microsoft.com/office/drawing/2015/9/8/chartex" xmlns:cx2="http://schemas.microsoft.com/office/drawing/2015/10/21/chartex" xmlns:cx3="http://schemas.microsoft.com/office/drawing/2016/5/9/chartex" xmlns:cx4="http://schemas.microsoft.com/office/drawing/2016/5/10/chartex" xmlns:cx5="http://schemas.microsoft.com/office/drawing/2016/5/11/chartex" xmlns:cx6="http://schemas.microsoft.com/office/drawing/2016/5/12/chartex" xmlns:cx7="http://schemas.microsoft.com/office/drawing/2016/5/13/chartex" xmlns:cx8="http://schemas.microsoft.com/office/drawing/2016/5/14/chartex" xmlns:mc="http://schemas.openxmlformats.org/markup-compatibility/2006" xmlns:aink="http://schemas.microsoft.com/office/drawing/2016/ink" xmlns:am3d="http://schemas.microsoft.com/office/drawing/2017/model3d" xmlns:o="urn:schemas-microsoft-com:office:office" xmlns:oel="http://schemas.microsoft.com/office/2019/extlst" xmlns:r="http://schemas.openxmlformats.org/officeDocument/2006/relationships" xmlns:m="http://schemas.openxmlformats.org/officeDocument/2006/math" xmlns:v="urn:schemas-microsoft-com:vml" xmlns:wp14="http://schemas.microsoft.com/office/word/2010/wordprocessingDrawing" xmlns:wp="http://schemas.openxmlformats.org/drawingml/2006/wordprocessingDrawing" xmlns:w10="urn:schemas-microsoft-com:office:word" xmlns:w="http://schemas.openxmlformats.org/wordprocessingml/2006/main" xmlns:w14="http://schemas.microsoft.com/office/word/2010/wordml" xmlns:w15="http://schemas.microsoft.com/office/word/2012/wordml" xmlns:w16cex="http://schemas.microsoft.com/office/word/2018/wordml/cex" xmlns:w16cid="http://schemas.microsoft.com/office/word/2016/wordml/cid" xmlns:w16="http://schemas.microsoft.com/office/word/2018/wordml" xmlns:w16sdtdh="http://schemas.microsoft.com/office/word/2020/wordml/sdtdatahash" xmlns:w16se="http://schemas.microsoft.com/office/word/2015/wordml/symex" xmlns:wpg="http://schemas.microsoft.com/office/word/2010/wordprocessingGroup" xmlns:wpi="http://schemas.microsoft.com/office/word/2010/wordprocessingInk" xmlns:wne="http://schemas.microsoft.com/office/word/2006/wordml" xmlns:wps="http://schemas.microsoft.com/office/word/2010/wordprocessingShape" mc:Ignorable="w14 w15 w16se w16cid w16 w16cex w16sdtdh wp14">
   <w:p>
     <w:pPr>
       <w:pStyle w:val="Footer"/>
@@ -6613,7 +7160,7 @@
 </file>
 
 <file path=word/footnotes.xml><?xml version="1.0" encoding="utf-8"?>
-<w:footnotes xmlns:wpc="http://schemas.microsoft.com/office/word/2010/wordprocessingCanvas" xmlns:cx="http://schemas.microsoft.com/office/drawing/2014/chartex" xmlns:cx1="http://schemas.microsoft.com/office/drawing/2015/9/8/chartex" xmlns:cx2="http://schemas.microsoft.com/office/drawing/2015/10/21/chartex" xmlns:cx3="http://schemas.microsoft.com/office/drawing/2016/5/9/chartex" xmlns:cx4="http://schemas.microsoft.com/office/drawing/2016/5/10/chartex" xmlns:cx5="http://schemas.microsoft.com/office/drawing/2016/5/11/chartex" xmlns:cx6="http://schemas.microsoft.com/office/drawing/2016/5/12/chartex" xmlns:cx7="http://schemas.microsoft.com/office/drawing/2016/5/13/chartex" xmlns:cx8="http://schemas.microsoft.com/office/drawing/2016/5/14/chartex" xmlns:mc="http://schemas.openxmlformats.org/markup-compatibility/2006" xmlns:aink="http://schemas.microsoft.com/office/drawing/2016/ink" xmlns:am3d="http://schemas.microsoft.com/office/drawing/2017/model3d" xmlns:o="urn:schemas-microsoft-com:office:office" xmlns:r="http://schemas.openxmlformats.org/officeDocument/2006/relationships" xmlns:m="http://schemas.openxmlformats.org/officeDocument/2006/math" xmlns:v="urn:schemas-microsoft-com:vml" xmlns:wp14="http://schemas.microsoft.com/office/word/2010/wordprocessingDrawing" xmlns:wp="http://schemas.openxmlformats.org/drawingml/2006/wordprocessingDrawing" xmlns:w10="urn:schemas-microsoft-com:office:word" xmlns:w="http://schemas.openxmlformats.org/wordprocessingml/2006/main" xmlns:w14="http://schemas.microsoft.com/office/word/2010/wordml" xmlns:w15="http://schemas.microsoft.com/office/word/2012/wordml" xmlns:w16cex="http://schemas.microsoft.com/office/word/2018/wordml/cex" xmlns:w16cid="http://schemas.microsoft.com/office/word/2016/wordml/cid" xmlns:w16="http://schemas.microsoft.com/office/word/2018/wordml" xmlns:w16sdtdh="http://schemas.microsoft.com/office/word/2020/wordml/sdtdatahash" xmlns:w16se="http://schemas.microsoft.com/office/word/2015/wordml/symex" xmlns:wpg="http://schemas.microsoft.com/office/word/2010/wordprocessingGroup" xmlns:wpi="http://schemas.microsoft.com/office/word/2010/wordprocessingInk" xmlns:wne="http://schemas.microsoft.com/office/word/2006/wordml" xmlns:wps="http://schemas.microsoft.com/office/word/2010/wordprocessingShape" mc:Ignorable="w14 w15 w16se w16cid w16 w16cex w16sdtdh wp14">
+<w:footnotes xmlns:wpc="http://schemas.microsoft.com/office/word/2010/wordprocessingCanvas" xmlns:cx="http://schemas.microsoft.com/office/drawing/2014/chartex" xmlns:cx1="http://schemas.microsoft.com/office/drawing/2015/9/8/chartex" xmlns:cx2="http://schemas.microsoft.com/office/drawing/2015/10/21/chartex" xmlns:cx3="http://schemas.microsoft.com/office/drawing/2016/5/9/chartex" xmlns:cx4="http://schemas.microsoft.com/office/drawing/2016/5/10/chartex" xmlns:cx5="http://schemas.microsoft.com/office/drawing/2016/5/11/chartex" xmlns:cx6="http://schemas.microsoft.com/office/drawing/2016/5/12/chartex" xmlns:cx7="http://schemas.microsoft.com/office/drawing/2016/5/13/chartex" xmlns:cx8="http://schemas.microsoft.com/office/drawing/2016/5/14/chartex" xmlns:mc="http://schemas.openxmlformats.org/markup-compatibility/2006" xmlns:aink="http://schemas.microsoft.com/office/drawing/2016/ink" xmlns:am3d="http://schemas.microsoft.com/office/drawing/2017/model3d" xmlns:o="urn:schemas-microsoft-com:office:office" xmlns:oel="http://schemas.microsoft.com/office/2019/extlst" xmlns:r="http://schemas.openxmlformats.org/officeDocument/2006/relationships" xmlns:m="http://schemas.openxmlformats.org/officeDocument/2006/math" xmlns:v="urn:schemas-microsoft-com:vml" xmlns:wp14="http://schemas.microsoft.com/office/word/2010/wordprocessingDrawing" xmlns:wp="http://schemas.openxmlformats.org/drawingml/2006/wordprocessingDrawing" xmlns:w10="urn:schemas-microsoft-com:office:word" xmlns:w="http://schemas.openxmlformats.org/wordprocessingml/2006/main" xmlns:w14="http://schemas.microsoft.com/office/word/2010/wordml" xmlns:w15="http://schemas.microsoft.com/office/word/2012/wordml" xmlns:w16cex="http://schemas.microsoft.com/office/word/2018/wordml/cex" xmlns:w16cid="http://schemas.microsoft.com/office/word/2016/wordml/cid" xmlns:w16="http://schemas.microsoft.com/office/word/2018/wordml" xmlns:w16sdtdh="http://schemas.microsoft.com/office/word/2020/wordml/sdtdatahash" xmlns:w16se="http://schemas.microsoft.com/office/word/2015/wordml/symex" xmlns:wpg="http://schemas.microsoft.com/office/word/2010/wordprocessingGroup" xmlns:wpi="http://schemas.microsoft.com/office/word/2010/wordprocessingInk" xmlns:wne="http://schemas.microsoft.com/office/word/2006/wordml" xmlns:wps="http://schemas.microsoft.com/office/word/2010/wordprocessingShape" mc:Ignorable="w14 w15 w16se w16cid w16 w16cex w16sdtdh wp14">
   <w:footnote w:type="separator" w:id="-1">
     <w:p>
       <w:pPr>
@@ -6668,7 +7215,7 @@
 </file>
 
 <file path=word/header1.xml><?xml version="1.0" encoding="utf-8"?>
-<w:hdr xmlns:wpc="http://schemas.microsoft.com/office/word/2010/wordprocessingCanvas" xmlns:cx="http://schemas.microsoft.com/office/drawing/2014/chartex" xmlns:cx1="http://schemas.microsoft.com/office/drawing/2015/9/8/chartex" xmlns:cx2="http://schemas.microsoft.com/office/drawing/2015/10/21/chartex" xmlns:cx3="http://schemas.microsoft.com/office/drawing/2016/5/9/chartex" xmlns:cx4="http://schemas.microsoft.com/office/drawing/2016/5/10/chartex" xmlns:cx5="http://schemas.microsoft.com/office/drawing/2016/5/11/chartex" xmlns:cx6="http://schemas.microsoft.com/office/drawing/2016/5/12/chartex" xmlns:cx7="http://schemas.microsoft.com/office/drawing/2016/5/13/chartex" xmlns:cx8="http://schemas.microsoft.com/office/drawing/2016/5/14/chartex" xmlns:mc="http://schemas.openxmlformats.org/markup-compatibility/2006" xmlns:aink="http://schemas.microsoft.com/office/drawing/2016/ink" xmlns:am3d="http://schemas.microsoft.com/office/drawing/2017/model3d" xmlns:o="urn:schemas-microsoft-com:office:office" xmlns:r="http://schemas.openxmlformats.org/officeDocument/2006/relationships" xmlns:m="http://schemas.openxmlformats.org/officeDocument/2006/math" xmlns:v="urn:schemas-microsoft-com:vml" xmlns:wp14="http://schemas.microsoft.com/office/word/2010/wordprocessingDrawing" xmlns:wp="http://schemas.openxmlformats.org/drawingml/2006/wordprocessingDrawing" xmlns:w10="urn:schemas-microsoft-com:office:word" xmlns:w="http://schemas.openxmlformats.org/wordprocessingml/2006/main" xmlns:w14="http://schemas.microsoft.com/office/word/2010/wordml" xmlns:w15="http://schemas.microsoft.com/office/word/2012/wordml" xmlns:w16cex="http://schemas.microsoft.com/office/word/2018/wordml/cex" xmlns:w16cid="http://schemas.microsoft.com/office/word/2016/wordml/cid" xmlns:w16="http://schemas.microsoft.com/office/word/2018/wordml" xmlns:w16sdtdh="http://schemas.microsoft.com/office/word/2020/wordml/sdtdatahash" xmlns:w16se="http://schemas.microsoft.com/office/word/2015/wordml/symex" xmlns:wpg="http://schemas.microsoft.com/office/word/2010/wordprocessingGroup" xmlns:wpi="http://schemas.microsoft.com/office/word/2010/wordprocessingInk" xmlns:wne="http://schemas.microsoft.com/office/word/2006/wordml" xmlns:wps="http://schemas.microsoft.com/office/word/2010/wordprocessingShape" mc:Ignorable="w14 w15 w16se w16cid w16 w16cex w16sdtdh wp14">
+<w:hdr xmlns:wpc="http://schemas.microsoft.com/office/word/2010/wordprocessingCanvas" xmlns:cx="http://schemas.microsoft.com/office/drawing/2014/chartex" xmlns:cx1="http://schemas.microsoft.com/office/drawing/2015/9/8/chartex" xmlns:cx2="http://schemas.microsoft.com/office/drawing/2015/10/21/chartex" xmlns:cx3="http://schemas.microsoft.com/office/drawing/2016/5/9/chartex" xmlns:cx4="http://schemas.microsoft.com/office/drawing/2016/5/10/chartex" xmlns:cx5="http://schemas.microsoft.com/office/drawing/2016/5/11/chartex" xmlns:cx6="http://schemas.microsoft.com/office/drawing/2016/5/12/chartex" xmlns:cx7="http://schemas.microsoft.com/office/drawing/2016/5/13/chartex" xmlns:cx8="http://schemas.microsoft.com/office/drawing/2016/5/14/chartex" xmlns:mc="http://schemas.openxmlformats.org/markup-compatibility/2006" xmlns:aink="http://schemas.microsoft.com/office/drawing/2016/ink" xmlns:am3d="http://schemas.microsoft.com/office/drawing/2017/model3d" xmlns:o="urn:schemas-microsoft-com:office:office" xmlns:oel="http://schemas.microsoft.com/office/2019/extlst" xmlns:r="http://schemas.openxmlformats.org/officeDocument/2006/relationships" xmlns:m="http://schemas.openxmlformats.org/officeDocument/2006/math" xmlns:v="urn:schemas-microsoft-com:vml" xmlns:wp14="http://schemas.microsoft.com/office/word/2010/wordprocessingDrawing" xmlns:wp="http://schemas.openxmlformats.org/drawingml/2006/wordprocessingDrawing" xmlns:w10="urn:schemas-microsoft-com:office:word" xmlns:w="http://schemas.openxmlformats.org/wordprocessingml/2006/main" xmlns:w14="http://schemas.microsoft.com/office/word/2010/wordml" xmlns:w15="http://schemas.microsoft.com/office/word/2012/wordml" xmlns:w16cex="http://schemas.microsoft.com/office/word/2018/wordml/cex" xmlns:w16cid="http://schemas.microsoft.com/office/word/2016/wordml/cid" xmlns:w16="http://schemas.microsoft.com/office/word/2018/wordml" xmlns:w16sdtdh="http://schemas.microsoft.com/office/word/2020/wordml/sdtdatahash" xmlns:w16se="http://schemas.microsoft.com/office/word/2015/wordml/symex" xmlns:wpg="http://schemas.microsoft.com/office/word/2010/wordprocessingGroup" xmlns:wpi="http://schemas.microsoft.com/office/word/2010/wordprocessingInk" xmlns:wne="http://schemas.microsoft.com/office/word/2006/wordml" xmlns:wps="http://schemas.microsoft.com/office/word/2010/wordprocessingShape" mc:Ignorable="w14 w15 w16se w16cid w16 w16cex w16sdtdh wp14">
   <w:p>
     <w:pPr>
       <w:pStyle w:val="Header"/>
@@ -6728,7 +7275,7 @@
 </file>
 
 <file path=word/numbering.xml><?xml version="1.0" encoding="utf-8"?>
-<w:numbering xmlns:wpc="http://schemas.microsoft.com/office/word/2010/wordprocessingCanvas" xmlns:cx="http://schemas.microsoft.com/office/drawing/2014/chartex" xmlns:cx1="http://schemas.microsoft.com/office/drawing/2015/9/8/chartex" xmlns:cx2="http://schemas.microsoft.com/office/drawing/2015/10/21/chartex" xmlns:cx3="http://schemas.microsoft.com/office/drawing/2016/5/9/chartex" xmlns:cx4="http://schemas.microsoft.com/office/drawing/2016/5/10/chartex" xmlns:cx5="http://schemas.microsoft.com/office/drawing/2016/5/11/chartex" xmlns:cx6="http://schemas.microsoft.com/office/drawing/2016/5/12/chartex" xmlns:cx7="http://schemas.microsoft.com/office/drawing/2016/5/13/chartex" xmlns:cx8="http://schemas.microsoft.com/office/drawing/2016/5/14/chartex" xmlns:mc="http://schemas.openxmlformats.org/markup-compatibility/2006" xmlns:aink="http://schemas.microsoft.com/office/drawing/2016/ink" xmlns:am3d="http://schemas.microsoft.com/office/drawing/2017/model3d" xmlns:o="urn:schemas-microsoft-com:office:office" xmlns:r="http://schemas.openxmlformats.org/officeDocument/2006/relationships" xmlns:m="http://schemas.openxmlformats.org/officeDocument/2006/math" xmlns:v="urn:schemas-microsoft-com:vml" xmlns:wp14="http://schemas.microsoft.com/office/word/2010/wordprocessingDrawing" xmlns:wp="http://schemas.openxmlformats.org/drawingml/2006/wordprocessingDrawing" xmlns:w10="urn:schemas-microsoft-com:office:word" xmlns:w="http://schemas.openxmlformats.org/wordprocessingml/2006/main" xmlns:w14="http://schemas.microsoft.com/office/word/2010/wordml" xmlns:w15="http://schemas.microsoft.com/office/word/2012/wordml" xmlns:w16cex="http://schemas.microsoft.com/office/word/2018/wordml/cex" xmlns:w16cid="http://schemas.microsoft.com/office/word/2016/wordml/cid" xmlns:w16="http://schemas.microsoft.com/office/word/2018/wordml" xmlns:w16sdtdh="http://schemas.microsoft.com/office/word/2020/wordml/sdtdatahash" xmlns:w16se="http://schemas.microsoft.com/office/word/2015/wordml/symex" xmlns:wpg="http://schemas.microsoft.com/office/word/2010/wordprocessingGroup" xmlns:wpi="http://schemas.microsoft.com/office/word/2010/wordprocessingInk" xmlns:wne="http://schemas.microsoft.com/office/word/2006/wordml" xmlns:wps="http://schemas.microsoft.com/office/word/2010/wordprocessingShape" mc:Ignorable="w14 w15 w16se w16cid w16 w16cex w16sdtdh wp14">
+<w:numbering xmlns:wpc="http://schemas.microsoft.com/office/word/2010/wordprocessingCanvas" xmlns:cx="http://schemas.microsoft.com/office/drawing/2014/chartex" xmlns:cx1="http://schemas.microsoft.com/office/drawing/2015/9/8/chartex" xmlns:cx2="http://schemas.microsoft.com/office/drawing/2015/10/21/chartex" xmlns:cx3="http://schemas.microsoft.com/office/drawing/2016/5/9/chartex" xmlns:cx4="http://schemas.microsoft.com/office/drawing/2016/5/10/chartex" xmlns:cx5="http://schemas.microsoft.com/office/drawing/2016/5/11/chartex" xmlns:cx6="http://schemas.microsoft.com/office/drawing/2016/5/12/chartex" xmlns:cx7="http://schemas.microsoft.com/office/drawing/2016/5/13/chartex" xmlns:cx8="http://schemas.microsoft.com/office/drawing/2016/5/14/chartex" xmlns:mc="http://schemas.openxmlformats.org/markup-compatibility/2006" xmlns:aink="http://schemas.microsoft.com/office/drawing/2016/ink" xmlns:am3d="http://schemas.microsoft.com/office/drawing/2017/model3d" xmlns:o="urn:schemas-microsoft-com:office:office" xmlns:oel="http://schemas.microsoft.com/office/2019/extlst" xmlns:r="http://schemas.openxmlformats.org/officeDocument/2006/relationships" xmlns:m="http://schemas.openxmlformats.org/officeDocument/2006/math" xmlns:v="urn:schemas-microsoft-com:vml" xmlns:wp14="http://schemas.microsoft.com/office/word/2010/wordprocessingDrawing" xmlns:wp="http://schemas.openxmlformats.org/drawingml/2006/wordprocessingDrawing" xmlns:w10="urn:schemas-microsoft-com:office:word" xmlns:w="http://schemas.openxmlformats.org/wordprocessingml/2006/main" xmlns:w14="http://schemas.microsoft.com/office/word/2010/wordml" xmlns:w15="http://schemas.microsoft.com/office/word/2012/wordml" xmlns:w16cex="http://schemas.microsoft.com/office/word/2018/wordml/cex" xmlns:w16cid="http://schemas.microsoft.com/office/word/2016/wordml/cid" xmlns:w16="http://schemas.microsoft.com/office/word/2018/wordml" xmlns:w16sdtdh="http://schemas.microsoft.com/office/word/2020/wordml/sdtdatahash" xmlns:w16se="http://schemas.microsoft.com/office/word/2015/wordml/symex" xmlns:wpg="http://schemas.microsoft.com/office/word/2010/wordprocessingGroup" xmlns:wpi="http://schemas.microsoft.com/office/word/2010/wordprocessingInk" xmlns:wne="http://schemas.microsoft.com/office/word/2006/wordml" xmlns:wps="http://schemas.microsoft.com/office/word/2010/wordprocessingShape" mc:Ignorable="w14 w15 w16se w16cid w16 w16cex w16sdtdh wp14">
   <w:abstractNum w:abstractNumId="0" w15:restartNumberingAfterBreak="0">
     <w:nsid w:val="063E217B"/>
     <w:multiLevelType w:val="hybridMultilevel"/>
@@ -8575,49 +9122,49 @@
       </w:rPr>
     </w:lvl>
   </w:abstractNum>
-  <w:num w:numId="1">
+  <w:num w:numId="1" w16cid:durableId="729382024">
     <w:abstractNumId w:val="8"/>
   </w:num>
-  <w:num w:numId="2">
+  <w:num w:numId="2" w16cid:durableId="1973829212">
     <w:abstractNumId w:val="1"/>
   </w:num>
-  <w:num w:numId="3">
+  <w:num w:numId="3" w16cid:durableId="814837497">
     <w:abstractNumId w:val="9"/>
   </w:num>
-  <w:num w:numId="4">
+  <w:num w:numId="4" w16cid:durableId="815531683">
     <w:abstractNumId w:val="4"/>
   </w:num>
-  <w:num w:numId="5">
+  <w:num w:numId="5" w16cid:durableId="1754203214">
     <w:abstractNumId w:val="2"/>
   </w:num>
-  <w:num w:numId="6">
+  <w:num w:numId="6" w16cid:durableId="552355710">
     <w:abstractNumId w:val="3"/>
   </w:num>
-  <w:num w:numId="7">
+  <w:num w:numId="7" w16cid:durableId="178739720">
     <w:abstractNumId w:val="14"/>
   </w:num>
-  <w:num w:numId="8">
+  <w:num w:numId="8" w16cid:durableId="1695574733">
     <w:abstractNumId w:val="13"/>
   </w:num>
-  <w:num w:numId="9">
+  <w:num w:numId="9" w16cid:durableId="1292444684">
     <w:abstractNumId w:val="12"/>
   </w:num>
-  <w:num w:numId="10">
+  <w:num w:numId="10" w16cid:durableId="147749508">
     <w:abstractNumId w:val="11"/>
   </w:num>
-  <w:num w:numId="11">
+  <w:num w:numId="11" w16cid:durableId="770704951">
     <w:abstractNumId w:val="0"/>
   </w:num>
-  <w:num w:numId="12">
+  <w:num w:numId="12" w16cid:durableId="1492022648">
     <w:abstractNumId w:val="10"/>
   </w:num>
-  <w:num w:numId="13">
+  <w:num w:numId="13" w16cid:durableId="1342389793">
     <w:abstractNumId w:val="5"/>
   </w:num>
-  <w:num w:numId="14">
+  <w:num w:numId="14" w16cid:durableId="315498936">
     <w:abstractNumId w:val="7"/>
   </w:num>
-  <w:num w:numId="15">
+  <w:num w:numId="15" w16cid:durableId="233007320">
     <w:abstractNumId w:val="6"/>
   </w:num>
 </w:numbering>
@@ -9901,12 +10448,7 @@
 </file>
 
 <file path=customXml/item2.xml><?xml version="1.0" encoding="utf-8"?>
-<?mso-contentType ?>
-<FormTemplates xmlns="http://schemas.microsoft.com/sharepoint/v3/contenttype/forms">
-  <Display>DocumentLibraryForm</Display>
-  <Edit>DocumentLibraryForm</Edit>
-  <New>DocumentLibraryForm</New>
-</FormTemplates>
+<b:Sources xmlns:b="http://schemas.openxmlformats.org/officeDocument/2006/bibliography" xmlns="http://schemas.openxmlformats.org/officeDocument/2006/bibliography" SelectedStyle="\APASixthEditionOfficeOnline.xsl" StyleName="APA" Version="6"/>
 </file>
 
 <file path=customXml/item3.xml><?xml version="1.0" encoding="utf-8"?>
@@ -9916,7 +10458,12 @@
 </file>
 
 <file path=customXml/item4.xml><?xml version="1.0" encoding="utf-8"?>
-<b:Sources xmlns:b="http://schemas.openxmlformats.org/officeDocument/2006/bibliography" xmlns="http://schemas.openxmlformats.org/officeDocument/2006/bibliography" SelectedStyle="\APASixthEditionOfficeOnline.xsl" StyleName="APA" Version="6"/>
+<?mso-contentType ?>
+<FormTemplates xmlns="http://schemas.microsoft.com/sharepoint/v3/contenttype/forms">
+  <Display>DocumentLibraryForm</Display>
+  <Edit>DocumentLibraryForm</Edit>
+  <New>DocumentLibraryForm</New>
+</FormTemplates>
 </file>
 
 <file path=customXml/itemProps1.xml><?xml version="1.0" encoding="utf-8"?>
@@ -9939,9 +10486,9 @@
 </file>
 
 <file path=customXml/itemProps2.xml><?xml version="1.0" encoding="utf-8"?>
-<ds:datastoreItem xmlns:ds="http://schemas.openxmlformats.org/officeDocument/2006/customXml" ds:itemID="{06D47902-9856-487A-A40A-6714C0CCB1BC}">
+<ds:datastoreItem xmlns:ds="http://schemas.openxmlformats.org/officeDocument/2006/customXml" ds:itemID="{440AC3DB-7F67-415C-8BD0-87047ECA4039}">
   <ds:schemaRefs>
-    <ds:schemaRef ds:uri="http://schemas.microsoft.com/sharepoint/v3/contenttype/forms"/>
+    <ds:schemaRef ds:uri="http://schemas.openxmlformats.org/officeDocument/2006/bibliography"/>
   </ds:schemaRefs>
 </ds:datastoreItem>
 </file>
@@ -9956,9 +10503,9 @@
 </file>
 
 <file path=customXml/itemProps4.xml><?xml version="1.0" encoding="utf-8"?>
-<ds:datastoreItem xmlns:ds="http://schemas.openxmlformats.org/officeDocument/2006/customXml" ds:itemID="{440AC3DB-7F67-415C-8BD0-87047ECA4039}">
+<ds:datastoreItem xmlns:ds="http://schemas.openxmlformats.org/officeDocument/2006/customXml" ds:itemID="{06D47902-9856-487A-A40A-6714C0CCB1BC}">
   <ds:schemaRefs>
-    <ds:schemaRef ds:uri="http://schemas.openxmlformats.org/officeDocument/2006/bibliography"/>
+    <ds:schemaRef ds:uri="http://schemas.microsoft.com/sharepoint/v3/contenttype/forms"/>
   </ds:schemaRefs>
 </ds:datastoreItem>
 </file>
</xml_diff>